<commit_message>
Dos errores en el doc, hay que pasar a org
</commit_message>
<xml_diff>
--- a/seguridad-informatica-smr2dual/apuntes/2/SI-T-02 Seguridad física en equipos y servidores.docx
+++ b/seguridad-informatica-smr2dual/apuntes/2/SI-T-02 Seguridad física en equipos y servidores.docx
@@ -1,6 +1,6 @@
 
 <file path=word/document.xml><?xml version="1.0" encoding="utf-8"?>
-<w:document xmlns:ve="http://schemas.openxmlformats.org/markup-compatibility/2006" xmlns:o="urn:schemas-microsoft-com:office:office" xmlns:r="http://schemas.openxmlformats.org/officeDocument/2006/relationships" xmlns:m="http://schemas.openxmlformats.org/officeDocument/2006/math" xmlns:v="urn:schemas-microsoft-com:vml" xmlns:wp="http://schemas.openxmlformats.org/drawingml/2006/wordprocessingDrawing" xmlns:w10="urn:schemas-microsoft-com:office:word" xmlns:w="http://schemas.openxmlformats.org/wordprocessingml/2006/main" xmlns:wne="http://schemas.microsoft.com/office/word/2006/wordml">
+<w:document xmlns:wpc="http://schemas.microsoft.com/office/word/2010/wordprocessingCanvas" xmlns:mc="http://schemas.openxmlformats.org/markup-compatibility/2006" xmlns:o="urn:schemas-microsoft-com:office:office" xmlns:r="http://schemas.openxmlformats.org/officeDocument/2006/relationships" xmlns:m="http://schemas.openxmlformats.org/officeDocument/2006/math" xmlns:v="urn:schemas-microsoft-com:vml" xmlns:wp14="http://schemas.microsoft.com/office/word/2010/wordprocessingDrawing" xmlns:wp="http://schemas.openxmlformats.org/drawingml/2006/wordprocessingDrawing" xmlns:w10="urn:schemas-microsoft-com:office:word" xmlns:w="http://schemas.openxmlformats.org/wordprocessingml/2006/main" xmlns:w14="http://schemas.microsoft.com/office/word/2010/wordml" xmlns:wpg="http://schemas.microsoft.com/office/word/2010/wordprocessingGroup" xmlns:wpi="http://schemas.microsoft.com/office/word/2010/wordprocessingInk" xmlns:wne="http://schemas.microsoft.com/office/word/2006/wordml" xmlns:wps="http://schemas.microsoft.com/office/word/2010/wordprocessingShape" mc:Ignorable="w14 wp14">
   <w:background w:color="FFFFFF"/>
   <w:body>
     <w:p>
@@ -1436,7 +1436,6 @@
         <w:rPr>
           <w:noProof/>
         </w:rPr>
-        <w:lastRenderedPageBreak/>
         <w:t>Enchufes</w:t>
       </w:r>
       <w:r>
@@ -2891,20 +2890,24 @@
         <w:t>En e</w:t>
       </w:r>
       <w:r>
-        <w:t>ste tema hablaremos de las amenazas se que presentan al hardware de una manera directa, es decir, desde un punto de vista absolutamente físico, y de las medidas de seguridad más comunes ante cada una de ellas.</w:t>
-      </w:r>
-    </w:p>
-    <w:p>
-      <w:pPr>
-        <w:pStyle w:val="Normal1"/>
-        <w:contextualSpacing w:val="0"/>
-      </w:pPr>
-      <w:r>
-        <w:t xml:space="preserve">Hablaremos desde el punto de vista de empresas que utilizan un esquema de servidores y estaciones de trabajo, que es una manera sensata de trabajar si se requiere escalar los </w:t>
-      </w:r>
-      <w:r>
-        <w:lastRenderedPageBreak/>
-        <w:t>sistemas y prestar atención a la seguridad de la información… aunque por supuesto, prácticamente todo lo que hablemos puede ser extrapolado a pequeñas empresas o pequeños sistemas basados en equipos únicos o grupos de trabajo sin servidores dedicados.</w:t>
+        <w:t xml:space="preserve">ste tema hablaremos de las amenazas </w:t>
+      </w:r>
+      <w:proofErr w:type="spellStart"/>
+      <w:r>
+        <w:t>se</w:t>
+      </w:r>
+      <w:proofErr w:type="spellEnd"/>
+      <w:r>
+        <w:t xml:space="preserve"> que presentan al hardware de una manera directa, es decir, desde un punto de vista absolutamente físico, y de las medidas de seguridad más comunes ante cada una de ellas.</w:t>
+      </w:r>
+    </w:p>
+    <w:p>
+      <w:pPr>
+        <w:pStyle w:val="Normal1"/>
+        <w:contextualSpacing w:val="0"/>
+      </w:pPr>
+      <w:r>
+        <w:t>Hablaremos desde el punto de vista de empresas que utilizan un esquema de servidores y estaciones de trabajo, que es una manera sensata de trabajar si se requiere escalar los sistemas y prestar atención a la seguridad de la información… aunque por supuesto, prácticamente todo lo que hablemos puede ser extrapolado a pequeñas empresas o pequeños sistemas basados en equipos únicos o grupos de trabajo sin servidores dedicados.</w:t>
       </w:r>
     </w:p>
     <w:p>
@@ -2942,7 +2945,6 @@
       <w:r>
         <w:rPr>
           <w:noProof/>
-          <w:lang w:val="en-US" w:eastAsia="en-US"/>
         </w:rPr>
         <w:drawing>
           <wp:anchor distT="0" distB="0" distL="0" distR="0" simplePos="0" relativeHeight="251658240" behindDoc="0" locked="0" layoutInCell="0" allowOverlap="0">
@@ -2966,7 +2968,7 @@
                     <pic:cNvPicPr preferRelativeResize="0"/>
                   </pic:nvPicPr>
                   <pic:blipFill>
-                    <a:blip r:embed="rId8" cstate="print"/>
+                    <a:blip r:embed="rId9" cstate="print"/>
                     <a:stretch>
                       <a:fillRect/>
                     </a:stretch>
@@ -3005,7 +3007,15 @@
         <w:t>L</w:t>
       </w:r>
       <w:r>
-        <w:t>as estaciones de trabajo (workstations), donde se sientan las personas, son considerados clientes, consumidores de servicios. Son ordenadores dedicados al usuario, y configurados de acuerdo a esta mentalidad.</w:t>
+        <w:t>as estaciones de trabajo (</w:t>
+      </w:r>
+      <w:proofErr w:type="spellStart"/>
+      <w:r>
+        <w:t>workstations</w:t>
+      </w:r>
+      <w:proofErr w:type="spellEnd"/>
+      <w:r>
+        <w:t>), donde se sientan las personas, son considerados clientes, consumidores de servicios. Son ordenadores dedicados al usuario, y configurados de acuerdo a esta mentalidad.</w:t>
       </w:r>
     </w:p>
     <w:p>
@@ -3178,11 +3188,7 @@
         <w:t xml:space="preserve">un papel. </w:t>
       </w:r>
       <w:r>
-        <w:t xml:space="preserve">Un servidor es, básicamente, un ordenador en el que se decide que su misión va a ser prestar servicios a las estaciones de trabajo a través de </w:t>
-      </w:r>
-      <w:r>
-        <w:lastRenderedPageBreak/>
-        <w:t xml:space="preserve">la red. No es imprescindible hacer otras consideraciones de hardware o software. Cualquier ordenador puede ser un servidor: es decir, ser servidor es un </w:t>
+        <w:t xml:space="preserve">Un servidor es, básicamente, un ordenador en el que se decide que su misión va a ser prestar servicios a las estaciones de trabajo a través de la red. No es imprescindible hacer otras consideraciones de hardware o software. Cualquier ordenador puede ser un servidor: es decir, ser servidor es un </w:t>
       </w:r>
       <w:r>
         <w:rPr>
@@ -3218,12 +3224,27 @@
         <w:contextualSpacing w:val="0"/>
       </w:pPr>
       <w:r>
-        <w:t>Las instalaciones SoHo (Small Office/Home Office) pueden estar en un modelo de grupo de trabajo (workgroup), donde no hay servidores dedicados.</w:t>
-      </w:r>
-      <w:r>
-        <w:rPr>
-          <w:noProof/>
-          <w:lang w:val="en-US" w:eastAsia="en-US"/>
+        <w:t xml:space="preserve">Las instalaciones </w:t>
+      </w:r>
+      <w:proofErr w:type="spellStart"/>
+      <w:r>
+        <w:t>SoHo</w:t>
+      </w:r>
+      <w:proofErr w:type="spellEnd"/>
+      <w:r>
+        <w:t xml:space="preserve"> (Small Office/Home Office) pueden estar en un modelo de grupo de trabajo (</w:t>
+      </w:r>
+      <w:proofErr w:type="spellStart"/>
+      <w:r>
+        <w:t>workgroup</w:t>
+      </w:r>
+      <w:proofErr w:type="spellEnd"/>
+      <w:r>
+        <w:t>), donde no hay servidores dedicados.</w:t>
+      </w:r>
+      <w:r>
+        <w:rPr>
+          <w:noProof/>
         </w:rPr>
         <w:drawing>
           <wp:anchor distT="0" distB="0" distL="0" distR="0" simplePos="0" relativeHeight="251659264" behindDoc="0" locked="0" layoutInCell="0" allowOverlap="0">
@@ -3247,7 +3268,7 @@
                     <pic:cNvPicPr preferRelativeResize="0"/>
                   </pic:nvPicPr>
                   <pic:blipFill>
-                    <a:blip r:embed="rId9" cstate="print"/>
+                    <a:blip r:embed="rId10" cstate="print"/>
                     <a:stretch>
                       <a:fillRect/>
                     </a:stretch>
@@ -3461,8 +3482,13 @@
         <w:contextualSpacing w:val="0"/>
       </w:pPr>
       <w:r>
-        <w:t>Estas formas de acceso se basan en :</w:t>
-      </w:r>
+        <w:t xml:space="preserve">Estas formas de acceso se basan </w:t>
+      </w:r>
+      <w:proofErr w:type="gramStart"/>
+      <w:r>
+        <w:t>en :</w:t>
+      </w:r>
+      <w:proofErr w:type="gramEnd"/>
     </w:p>
     <w:p>
       <w:pPr>
@@ -3477,7 +3503,6 @@
         <w:rPr>
           <w:b/>
         </w:rPr>
-        <w:lastRenderedPageBreak/>
         <w:t>Poseer algo</w:t>
       </w:r>
       <w:r>
@@ -3489,7 +3514,6 @@
       <w:r>
         <w:rPr>
           <w:noProof/>
-          <w:lang w:val="en-US" w:eastAsia="en-US"/>
         </w:rPr>
         <w:drawing>
           <wp:inline distT="0" distB="0" distL="0" distR="0">
@@ -3505,7 +3529,7 @@
                     <pic:cNvPicPr preferRelativeResize="0"/>
                   </pic:nvPicPr>
                   <pic:blipFill>
-                    <a:blip r:embed="rId10" cstate="print"/>
+                    <a:blip r:embed="rId11" cstate="print"/>
                     <a:stretch>
                       <a:fillRect/>
                     </a:stretch>
@@ -3528,7 +3552,6 @@
       <w:r>
         <w:rPr>
           <w:noProof/>
-          <w:lang w:val="en-US" w:eastAsia="en-US"/>
         </w:rPr>
         <w:drawing>
           <wp:inline distT="0" distB="0" distL="0" distR="0">
@@ -3544,7 +3567,7 @@
                     <pic:cNvPicPr preferRelativeResize="0"/>
                   </pic:nvPicPr>
                   <pic:blipFill>
-                    <a:blip r:embed="rId11" cstate="print"/>
+                    <a:blip r:embed="rId12" cstate="print"/>
                     <a:stretch>
                       <a:fillRect/>
                     </a:stretch>
@@ -3567,7 +3590,6 @@
       <w:r>
         <w:rPr>
           <w:noProof/>
-          <w:lang w:val="en-US" w:eastAsia="en-US"/>
         </w:rPr>
         <w:drawing>
           <wp:inline distT="0" distB="0" distL="0" distR="0">
@@ -3583,7 +3605,7 @@
                     <pic:cNvPicPr preferRelativeResize="0"/>
                   </pic:nvPicPr>
                   <pic:blipFill>
-                    <a:blip r:embed="rId12" cstate="print"/>
+                    <a:blip r:embed="rId13" cstate="print"/>
                     <a:stretch>
                       <a:fillRect/>
                     </a:stretch>
@@ -3613,8 +3635,8 @@
           <w:b/>
         </w:rPr>
         <w:pict>
-          <v:rect id="Shape 179" o:spid="_x0000_s1026" style="width:74.9pt;height:76.6pt;visibility:visible;mso-position-horizontal-relative:char;mso-position-vertical-relative:line" o:gfxdata="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" stroked="f">
-            <v:fill r:id="rId13" o:title="" recolor="t" rotate="t" type="frame"/>
+          <v:rect id="Shape 179" o:spid="_x0000_s1026" style="width:74.9pt;height:76.6pt;visibility:visible;mso-left-percent:-10001;mso-top-percent:-10001;mso-position-horizontal:absolute;mso-position-horizontal-relative:char;mso-position-vertical:absolute;mso-position-vertical-relative:line;mso-left-percent:-10001;mso-top-percent:-10001" stroked="f">
+            <v:fill r:id="rId14" o:title="" recolor="t" rotate="t" type="frame"/>
             <w10:wrap type="none"/>
             <w10:anchorlock/>
           </v:rect>
@@ -3645,7 +3667,6 @@
       <w:r>
         <w:rPr>
           <w:noProof/>
-          <w:lang w:val="en-US" w:eastAsia="en-US"/>
         </w:rPr>
         <w:drawing>
           <wp:inline distT="0" distB="0" distL="0" distR="0">
@@ -3661,7 +3682,7 @@
                     <pic:cNvPicPr preferRelativeResize="0"/>
                   </pic:nvPicPr>
                   <pic:blipFill>
-                    <a:blip r:embed="rId14" cstate="print"/>
+                    <a:blip r:embed="rId15" cstate="print"/>
                     <a:stretch>
                       <a:fillRect/>
                     </a:stretch>
@@ -3704,6 +3725,12 @@
         <w:t>:</w:t>
       </w:r>
       <w:r>
+        <w:rPr>
+          <w:b/>
+        </w:rPr>
+        <w:t xml:space="preserve"> </w:t>
+      </w:r>
+      <w:r>
         <w:t>Exhibir algún rasgo o cara</w:t>
       </w:r>
       <w:r>
@@ -3718,7 +3745,6 @@
       <w:r>
         <w:rPr>
           <w:noProof/>
-          <w:lang w:val="en-US" w:eastAsia="en-US"/>
         </w:rPr>
         <w:drawing>
           <wp:inline distT="0" distB="0" distL="0" distR="0">
@@ -3734,7 +3760,7 @@
                     <pic:cNvPicPr preferRelativeResize="0"/>
                   </pic:nvPicPr>
                   <pic:blipFill>
-                    <a:blip r:embed="rId15" cstate="print"/>
+                    <a:blip r:embed="rId16" cstate="print"/>
                     <a:stretch>
                       <a:fillRect/>
                     </a:stretch>
@@ -3805,7 +3831,6 @@
       <w:r>
         <w:rPr>
           <w:noProof/>
-          <w:lang w:val="en-US" w:eastAsia="en-US"/>
         </w:rPr>
         <w:drawing>
           <wp:inline distT="0" distB="0" distL="0" distR="0">
@@ -3821,7 +3846,7 @@
                     <pic:cNvPicPr preferRelativeResize="0"/>
                   </pic:nvPicPr>
                   <pic:blipFill>
-                    <a:blip r:embed="rId16" cstate="print"/>
+                    <a:blip r:embed="rId17" cstate="print"/>
                     <a:stretch>
                       <a:fillRect/>
                     </a:stretch>
@@ -3844,7 +3869,6 @@
       <w:r>
         <w:rPr>
           <w:noProof/>
-          <w:lang w:val="en-US" w:eastAsia="en-US"/>
         </w:rPr>
         <w:drawing>
           <wp:inline distT="0" distB="0" distL="0" distR="0">
@@ -3860,7 +3884,7 @@
                     <pic:cNvPicPr preferRelativeResize="0"/>
                   </pic:nvPicPr>
                   <pic:blipFill>
-                    <a:blip r:embed="rId17" cstate="print"/>
+                    <a:blip r:embed="rId18" cstate="print"/>
                     <a:stretch>
                       <a:fillRect/>
                     </a:stretch>
@@ -3900,7 +3924,6 @@
         <w:ind w:hanging="359"/>
       </w:pPr>
       <w:r>
-        <w:lastRenderedPageBreak/>
         <w:t>Control de accesos cuando existan mecanismos de seguridad incorporados contra la comisión de infracciones o limitación de la entrada de determinadas personas.</w:t>
       </w:r>
     </w:p>
@@ -3960,7 +3983,6 @@
       <w:r>
         <w:rPr>
           <w:noProof/>
-          <w:lang w:val="en-US" w:eastAsia="en-US"/>
         </w:rPr>
         <w:drawing>
           <wp:anchor distT="0" distB="0" distL="0" distR="0" simplePos="0" relativeHeight="251660288" behindDoc="0" locked="0" layoutInCell="0" allowOverlap="0">
@@ -3984,7 +4006,7 @@
                     <pic:cNvPicPr preferRelativeResize="0"/>
                   </pic:nvPicPr>
                   <pic:blipFill>
-                    <a:blip r:embed="rId18" cstate="print"/>
+                    <a:blip r:embed="rId19" cstate="print"/>
                     <a:stretch>
                       <a:fillRect/>
                     </a:stretch>
@@ -4017,7 +4039,13 @@
         <w:contextualSpacing w:val="0"/>
       </w:pPr>
       <w:r>
-        <w:t xml:space="preserve">A veces, la cámara no solo graba, sino que un vigilante de seguridad puede estar viendo en tiempo real lo que sucede en otras dependencias, y en ese caso, impedir un ataque. En ese caso, la cámara junto con el vigilante forman un </w:t>
+        <w:t>A veces, la cámara no solo graba, sino que un vigilante de seguridad puede estar viendo en tiempo real lo que sucede en otras dependencias, y en ese caso, impedir un ataque. En ese caso, la cáma</w:t>
+      </w:r>
+      <w:r>
+        <w:t>ra junto con el vigilante forma</w:t>
+      </w:r>
+      <w:r>
+        <w:t xml:space="preserve"> un </w:t>
       </w:r>
       <w:r>
         <w:rPr>
@@ -4103,7 +4131,7 @@
           <w:left w:w="10" w:type="dxa"/>
           <w:right w:w="10" w:type="dxa"/>
         </w:tblCellMar>
-        <w:tblLook w:val="0000"/>
+        <w:tblLook w:val="0000" w:firstRow="0" w:lastRow="0" w:firstColumn="0" w:lastColumn="0" w:noHBand="0" w:noVBand="0"/>
       </w:tblPr>
       <w:tblGrid>
         <w:gridCol w:w="4200"/>
@@ -4129,9 +4157,7 @@
             <w:r>
               <w:rPr>
                 <w:noProof/>
-                <w:lang w:val="en-US" w:eastAsia="en-US"/>
               </w:rPr>
-              <w:lastRenderedPageBreak/>
               <w:drawing>
                 <wp:inline distT="0" distB="0" distL="0" distR="0">
                   <wp:extent cx="1695450" cy="2333625"/>
@@ -4146,7 +4172,7 @@
                           <pic:cNvPicPr preferRelativeResize="0"/>
                         </pic:nvPicPr>
                         <pic:blipFill>
-                          <a:blip r:embed="rId19" cstate="print"/>
+                          <a:blip r:embed="rId20" cstate="print"/>
                           <a:stretch>
                             <a:fillRect/>
                           </a:stretch>
@@ -4176,7 +4202,6 @@
             <w:r>
               <w:rPr>
                 <w:noProof/>
-                <w:lang w:val="en-US" w:eastAsia="en-US"/>
               </w:rPr>
               <w:drawing>
                 <wp:inline distT="0" distB="0" distL="0" distR="0">
@@ -4192,7 +4217,7 @@
                           <pic:cNvPicPr preferRelativeResize="0"/>
                         </pic:nvPicPr>
                         <pic:blipFill>
-                          <a:blip r:embed="rId20" cstate="print"/>
+                          <a:blip r:embed="rId21" cstate="print"/>
                           <a:stretch>
                             <a:fillRect/>
                           </a:stretch>
@@ -4380,7 +4405,15 @@
         <w:ind w:hanging="359"/>
       </w:pPr>
       <w:r>
-        <w:t>Cualquier alteración de los sensores (ej: intentar romperlos o manipularlos) dispara la alarma</w:t>
+        <w:t>Cualquier alteración de los sensores (</w:t>
+      </w:r>
+      <w:proofErr w:type="spellStart"/>
+      <w:r>
+        <w:t>ej</w:t>
+      </w:r>
+      <w:proofErr w:type="spellEnd"/>
+      <w:r>
+        <w:t>: intentar romperlos o manipularlos) dispara la alarma</w:t>
       </w:r>
     </w:p>
     <w:p>
@@ -4437,7 +4470,11 @@
         <w:pStyle w:val="Normal1"/>
       </w:pPr>
       <w:r>
-        <w:t>Los sensores, pulsadores suelen estar conectados en estrella</w:t>
+        <w:t>L</w:t>
+      </w:r>
+      <w:bookmarkStart w:id="16" w:name="_GoBack"/>
+      <w:r>
+        <w:t>os sensores, pulsadores suelen estar conectados en estrella</w:t>
       </w:r>
       <w:r>
         <w:t>:</w:t>
@@ -4459,6 +4496,7 @@
         <w:t>.</w:t>
       </w:r>
     </w:p>
+    <w:bookmarkEnd w:id="16"/>
     <w:p>
       <w:pPr>
         <w:pStyle w:val="Normal1"/>
@@ -4469,7 +4507,6 @@
         <w:ind w:hanging="359"/>
       </w:pPr>
       <w:r>
-        <w:lastRenderedPageBreak/>
         <w:t>Las conexiones inalámbricas sufren interferencias de manera mucho más frecuente que el cable, así que no se suelen utilizar</w:t>
       </w:r>
     </w:p>
@@ -4483,13 +4520,13 @@
       <w:pPr>
         <w:pStyle w:val="Ttulo1"/>
       </w:pPr>
-      <w:bookmarkStart w:id="16" w:name="h.8m1ivjjnz13c" w:colFirst="0" w:colLast="0"/>
-      <w:bookmarkStart w:id="17" w:name="_Toc462998737"/>
-      <w:bookmarkEnd w:id="16"/>
+      <w:bookmarkStart w:id="17" w:name="h.8m1ivjjnz13c" w:colFirst="0" w:colLast="0"/>
+      <w:bookmarkStart w:id="18" w:name="_Toc462998737"/>
+      <w:bookmarkEnd w:id="17"/>
       <w:r>
         <w:t>Condiciones climáticas y ambientales.</w:t>
       </w:r>
-      <w:bookmarkEnd w:id="17"/>
+      <w:bookmarkEnd w:id="18"/>
     </w:p>
     <w:p>
       <w:pPr>
@@ -4513,13 +4550,13 @@
       <w:pPr>
         <w:pStyle w:val="Ttulo2"/>
       </w:pPr>
-      <w:bookmarkStart w:id="18" w:name="h.ob38f0o1izhh" w:colFirst="0" w:colLast="0"/>
-      <w:bookmarkStart w:id="19" w:name="_Toc462998738"/>
-      <w:bookmarkEnd w:id="18"/>
+      <w:bookmarkStart w:id="19" w:name="h.ob38f0o1izhh" w:colFirst="0" w:colLast="0"/>
+      <w:bookmarkStart w:id="20" w:name="_Toc462998738"/>
+      <w:bookmarkEnd w:id="19"/>
       <w:r>
         <w:t>Temperatura</w:t>
       </w:r>
-      <w:bookmarkEnd w:id="19"/>
+      <w:bookmarkEnd w:id="20"/>
     </w:p>
     <w:p>
       <w:pPr>
@@ -4554,13 +4591,29 @@
         <w:contextualSpacing w:val="0"/>
       </w:pPr>
       <w:r>
-        <w:t>Si se encuentran aislados (por ejemplo, en un cuarto de servidores o un datacenter) podría ser conveniente mantenerlos a baja temperatura, pero no es realmente necesario y el gasto energético de bajar la temperatura podría ser muy elevado, así que mantenerlos a unos 22ºC ya se consideraría adecuado. En las salas aisladas de un datacenter, por normativa internacional</w:t>
+        <w:t xml:space="preserve">Si se encuentran aislados (por ejemplo, en un cuarto de servidores o un </w:t>
+      </w:r>
+      <w:proofErr w:type="spellStart"/>
+      <w:r>
+        <w:t>datacenter</w:t>
+      </w:r>
+      <w:proofErr w:type="spellEnd"/>
+      <w:r>
+        <w:t xml:space="preserve">) podría ser conveniente mantenerlos a baja temperatura, pero no es realmente necesario y el gasto energético de bajar la temperatura podría ser muy elevado, así que mantenerlos a unos 22ºC ya se consideraría adecuado. En las salas aisladas de un </w:t>
+      </w:r>
+      <w:proofErr w:type="spellStart"/>
+      <w:r>
+        <w:t>datacenter</w:t>
+      </w:r>
+      <w:proofErr w:type="spellEnd"/>
+      <w:r>
+        <w:t>, por normativa internacional</w:t>
       </w:r>
       <w:r>
         <w:rPr>
           <w:rStyle w:val="Refdenotaalpie"/>
         </w:rPr>
-        <w:footnoteReference w:id="2"/>
+        <w:footnoteReference w:id="1"/>
       </w:r>
       <w:r>
         <w:t>, la temperatura promedio en el ambiente debe ser de 22.3ºC</w:t>
@@ -4585,13 +4638,13 @@
       <w:pPr>
         <w:pStyle w:val="Ttulo2"/>
       </w:pPr>
-      <w:bookmarkStart w:id="20" w:name="h.lhytmmvgpgqo" w:colFirst="0" w:colLast="0"/>
-      <w:bookmarkStart w:id="21" w:name="_Toc462998739"/>
-      <w:bookmarkEnd w:id="20"/>
+      <w:bookmarkStart w:id="21" w:name="h.lhytmmvgpgqo" w:colFirst="0" w:colLast="0"/>
+      <w:bookmarkStart w:id="22" w:name="_Toc462998739"/>
+      <w:bookmarkEnd w:id="21"/>
       <w:r>
         <w:t>Humedad</w:t>
       </w:r>
-      <w:bookmarkEnd w:id="21"/>
+      <w:bookmarkEnd w:id="22"/>
     </w:p>
     <w:p>
       <w:pPr>
@@ -4652,7 +4705,7 @@
           <w:left w:w="10" w:type="dxa"/>
           <w:right w:w="10" w:type="dxa"/>
         </w:tblCellMar>
-        <w:tblLook w:val="0000"/>
+        <w:tblLook w:val="0000" w:firstRow="0" w:lastRow="0" w:firstColumn="0" w:lastColumn="0" w:noHBand="0" w:noVBand="0"/>
       </w:tblPr>
       <w:tblGrid>
         <w:gridCol w:w="2955"/>
@@ -4678,7 +4731,6 @@
             <w:r>
               <w:rPr>
                 <w:noProof/>
-                <w:lang w:val="en-US" w:eastAsia="en-US"/>
               </w:rPr>
               <w:drawing>
                 <wp:inline distT="0" distB="0" distL="0" distR="0">
@@ -4694,7 +4746,7 @@
                           <pic:cNvPicPr preferRelativeResize="0"/>
                         </pic:nvPicPr>
                         <pic:blipFill>
-                          <a:blip r:embed="rId21" cstate="print"/>
+                          <a:blip r:embed="rId22" cstate="print"/>
                           <a:stretch>
                             <a:fillRect/>
                           </a:stretch>
@@ -4767,22 +4819,27 @@
       <w:pPr>
         <w:pStyle w:val="Ttulo2"/>
       </w:pPr>
-      <w:bookmarkStart w:id="22" w:name="h.77jwrqu5zeiv" w:colFirst="0" w:colLast="0"/>
-      <w:bookmarkStart w:id="23" w:name="_Toc462998740"/>
-      <w:bookmarkEnd w:id="22"/>
+      <w:bookmarkStart w:id="23" w:name="h.77jwrqu5zeiv" w:colFirst="0" w:colLast="0"/>
+      <w:bookmarkStart w:id="24" w:name="_Toc462998740"/>
+      <w:bookmarkEnd w:id="23"/>
       <w:r>
         <w:t>Polvo</w:t>
       </w:r>
-      <w:bookmarkEnd w:id="23"/>
-    </w:p>
-    <w:p>
-      <w:pPr>
-        <w:pStyle w:val="Normal1"/>
-        <w:contextualSpacing w:val="0"/>
-      </w:pPr>
-      <w:r>
-        <w:t>El polvo son partículas sólidas de todo tipo en suspensión (fibras, tierra, pelos y piel de animales y humanos, polen, resinas…) .</w:t>
-      </w:r>
+      <w:bookmarkEnd w:id="24"/>
+    </w:p>
+    <w:p>
+      <w:pPr>
+        <w:pStyle w:val="Normal1"/>
+        <w:contextualSpacing w:val="0"/>
+      </w:pPr>
+      <w:r>
+        <w:t>El polvo son partículas sólidas de todo tipo en suspensión (fibras, tierra, pelos y piel de animales y humanos, polen, resinas…</w:t>
+      </w:r>
+      <w:proofErr w:type="gramStart"/>
+      <w:r>
+        <w:t>) .</w:t>
+      </w:r>
+      <w:proofErr w:type="gramEnd"/>
     </w:p>
     <w:p>
       <w:pPr>
@@ -4808,16 +4865,32 @@
         <w:contextualSpacing w:val="0"/>
       </w:pPr>
       <w:r>
-        <w:t>Se adhiere a dispositivos lectores (Ej: los cabezales de dispositivos ópticos).</w:t>
-      </w:r>
-    </w:p>
-    <w:p>
-      <w:pPr>
-        <w:pStyle w:val="Normal1"/>
-        <w:contextualSpacing w:val="0"/>
-      </w:pPr>
-      <w:r>
-        <w:t xml:space="preserve">Se adhiere a piezas móviles (Ej: Ventiladores, motores de dispositivos ópticos, ratones, y todo tipo de periféricos) </w:t>
+        <w:t>Se adhiere a dispositivos lectores (</w:t>
+      </w:r>
+      <w:proofErr w:type="spellStart"/>
+      <w:r>
+        <w:t>Ej</w:t>
+      </w:r>
+      <w:proofErr w:type="spellEnd"/>
+      <w:r>
+        <w:t>: los cabezales de dispositivos ópticos).</w:t>
+      </w:r>
+    </w:p>
+    <w:p>
+      <w:pPr>
+        <w:pStyle w:val="Normal1"/>
+        <w:contextualSpacing w:val="0"/>
+      </w:pPr>
+      <w:r>
+        <w:t>Se adhiere a piezas móviles (</w:t>
+      </w:r>
+      <w:proofErr w:type="spellStart"/>
+      <w:r>
+        <w:t>Ej</w:t>
+      </w:r>
+      <w:proofErr w:type="spellEnd"/>
+      <w:r>
+        <w:t xml:space="preserve">: Ventiladores, motores de dispositivos ópticos, ratones, y todo tipo de periféricos) </w:t>
       </w:r>
     </w:p>
     <w:p>
@@ -4843,7 +4916,7 @@
           <w:left w:w="10" w:type="dxa"/>
           <w:right w:w="10" w:type="dxa"/>
         </w:tblCellMar>
-        <w:tblLook w:val="0000"/>
+        <w:tblLook w:val="0000" w:firstRow="0" w:lastRow="0" w:firstColumn="0" w:lastColumn="0" w:noHBand="0" w:noVBand="0"/>
       </w:tblPr>
       <w:tblGrid>
         <w:gridCol w:w="4680"/>
@@ -4869,7 +4942,6 @@
             <w:r>
               <w:rPr>
                 <w:noProof/>
-                <w:lang w:val="en-US" w:eastAsia="en-US"/>
               </w:rPr>
               <w:drawing>
                 <wp:inline distT="0" distB="0" distL="0" distR="0">
@@ -4885,7 +4957,7 @@
                           <pic:cNvPicPr preferRelativeResize="0"/>
                         </pic:nvPicPr>
                         <pic:blipFill>
-                          <a:blip r:embed="rId22" cstate="print"/>
+                          <a:blip r:embed="rId23" cstate="print"/>
                           <a:stretch>
                             <a:fillRect/>
                           </a:stretch>
@@ -4958,13 +5030,13 @@
       <w:pPr>
         <w:pStyle w:val="Ttulo2"/>
       </w:pPr>
-      <w:bookmarkStart w:id="24" w:name="h.cbdtb5okhabe" w:colFirst="0" w:colLast="0"/>
-      <w:bookmarkStart w:id="25" w:name="_Toc462998741"/>
-      <w:bookmarkEnd w:id="24"/>
+      <w:bookmarkStart w:id="25" w:name="h.cbdtb5okhabe" w:colFirst="0" w:colLast="0"/>
+      <w:bookmarkStart w:id="26" w:name="_Toc462998741"/>
+      <w:bookmarkEnd w:id="25"/>
       <w:r>
         <w:t>Agua</w:t>
       </w:r>
-      <w:bookmarkEnd w:id="25"/>
+      <w:bookmarkEnd w:id="26"/>
     </w:p>
     <w:p>
       <w:pPr>
@@ -4985,8 +5057,15 @@
         <w:ind w:hanging="359"/>
       </w:pPr>
       <w:r>
-        <w:lastRenderedPageBreak/>
-        <w:t>Los baños y salidas de agua deben situarse a distancia de las salas que alojen hardware. Si no es posible, debe contarse con sistemas de desviación y absorción (Ej: desagües)</w:t>
+        <w:t>Los baños y salidas de agua deben situarse a distancia de las salas que alojen hardware. Si no es posible, debe contarse con sistemas de desviación y absorción (</w:t>
+      </w:r>
+      <w:proofErr w:type="spellStart"/>
+      <w:r>
+        <w:t>Ej</w:t>
+      </w:r>
+      <w:proofErr w:type="spellEnd"/>
+      <w:r>
+        <w:t>: desagües)</w:t>
       </w:r>
     </w:p>
     <w:p>
@@ -5019,21 +5098,29 @@
       <w:pPr>
         <w:pStyle w:val="Ttulo2"/>
       </w:pPr>
-      <w:bookmarkStart w:id="26" w:name="h.q7d0fvz9ww4a" w:colFirst="0" w:colLast="0"/>
-      <w:bookmarkStart w:id="27" w:name="_Toc462998742"/>
-      <w:bookmarkEnd w:id="26"/>
+      <w:bookmarkStart w:id="27" w:name="h.q7d0fvz9ww4a" w:colFirst="0" w:colLast="0"/>
+      <w:bookmarkStart w:id="28" w:name="_Toc462998742"/>
+      <w:bookmarkEnd w:id="27"/>
       <w:r>
         <w:t>Fuego</w:t>
       </w:r>
-      <w:bookmarkEnd w:id="27"/>
-    </w:p>
-    <w:p>
-      <w:pPr>
-        <w:pStyle w:val="Normal1"/>
-        <w:contextualSpacing w:val="0"/>
-      </w:pPr>
-      <w:r>
-        <w:t>El fuego es una amenaza mucho más seria de lo que puede parecer en un primer momento. Las averías eléctricas son fuente frecuentemente de pequeños incendios. La mayor parte de éstos pequeños incendios pueden ser controlados, pero si no lo son, un fuego puede extenderse y descontrolarse rápidamente.</w:t>
+      <w:bookmarkEnd w:id="28"/>
+    </w:p>
+    <w:p>
+      <w:pPr>
+        <w:pStyle w:val="Normal1"/>
+        <w:contextualSpacing w:val="0"/>
+      </w:pPr>
+      <w:r>
+        <w:t xml:space="preserve">El fuego es una amenaza mucho más seria de lo que puede parecer en un primer momento. Las averías eléctricas son fuente frecuentemente de pequeños incendios. La mayor parte de </w:t>
+      </w:r>
+      <w:proofErr w:type="gramStart"/>
+      <w:r>
+        <w:t>éstos</w:t>
+      </w:r>
+      <w:proofErr w:type="gramEnd"/>
+      <w:r>
+        <w:t xml:space="preserve"> pequeños incendios pueden ser controlados, pero si no lo son, un fuego puede extenderse y descontrolarse rápidamente.</w:t>
       </w:r>
     </w:p>
     <w:p>
@@ -5056,13 +5143,13 @@
         <w:pStyle w:val="Ttulo3"/>
         <w:contextualSpacing w:val="0"/>
       </w:pPr>
-      <w:bookmarkStart w:id="28" w:name="h.f7bts0vsat30" w:colFirst="0" w:colLast="0"/>
-      <w:bookmarkStart w:id="29" w:name="_Toc462998743"/>
-      <w:bookmarkEnd w:id="28"/>
+      <w:bookmarkStart w:id="29" w:name="h.f7bts0vsat30" w:colFirst="0" w:colLast="0"/>
+      <w:bookmarkStart w:id="30" w:name="_Toc462998743"/>
+      <w:bookmarkEnd w:id="29"/>
       <w:r>
         <w:t>Barreras</w:t>
       </w:r>
-      <w:bookmarkEnd w:id="29"/>
+      <w:bookmarkEnd w:id="30"/>
     </w:p>
     <w:p>
       <w:pPr>
@@ -5096,7 +5183,7 @@
           <w:left w:w="10" w:type="dxa"/>
           <w:right w:w="10" w:type="dxa"/>
         </w:tblCellMar>
-        <w:tblLook w:val="0000"/>
+        <w:tblLook w:val="0000" w:firstRow="0" w:lastRow="0" w:firstColumn="0" w:lastColumn="0" w:noHBand="0" w:noVBand="0"/>
       </w:tblPr>
       <w:tblGrid>
         <w:gridCol w:w="4680"/>
@@ -5131,7 +5218,6 @@
             <w:r>
               <w:rPr>
                 <w:noProof/>
-                <w:lang w:val="en-US" w:eastAsia="en-US"/>
               </w:rPr>
               <w:drawing>
                 <wp:inline distT="0" distB="0" distL="0" distR="0">
@@ -5147,7 +5233,7 @@
                           <pic:cNvPicPr preferRelativeResize="0"/>
                         </pic:nvPicPr>
                         <pic:blipFill>
-                          <a:blip r:embed="rId23" cstate="print"/>
+                          <a:blip r:embed="rId24" cstate="print"/>
                           <a:stretch>
                             <a:fillRect/>
                           </a:stretch>
@@ -5175,7 +5261,15 @@
               <w:contextualSpacing w:val="0"/>
             </w:pPr>
             <w:r>
-              <w:t>Suelen estar clasificadas con un rótulo “DF” seguido del número de minutos que resisten un fuego directo (Ej: una puerta DF-30 resiste 30 minutos de fuego directo)</w:t>
+              <w:t>Suelen estar clasificadas con un rótulo “DF” seguido del número de minutos que resisten un fuego directo (</w:t>
+            </w:r>
+            <w:proofErr w:type="spellStart"/>
+            <w:r>
+              <w:t>Ej</w:t>
+            </w:r>
+            <w:proofErr w:type="spellEnd"/>
+            <w:r>
+              <w:t>: una puerta DF-30 resiste 30 minutos de fuego directo)</w:t>
             </w:r>
           </w:p>
         </w:tc>
@@ -5201,7 +5295,6 @@
             <w:r>
               <w:rPr>
                 <w:noProof/>
-                <w:lang w:val="en-US" w:eastAsia="en-US"/>
               </w:rPr>
               <w:drawing>
                 <wp:inline distT="0" distB="0" distL="0" distR="0">
@@ -5217,7 +5310,7 @@
                           <pic:cNvPicPr preferRelativeResize="0"/>
                         </pic:nvPicPr>
                         <pic:blipFill>
-                          <a:blip r:embed="rId24" cstate="print"/>
+                          <a:blip r:embed="rId25" cstate="print"/>
                           <a:stretch>
                             <a:fillRect/>
                           </a:stretch>
@@ -5262,14 +5355,13 @@
         <w:pStyle w:val="Ttulo3"/>
         <w:contextualSpacing w:val="0"/>
       </w:pPr>
-      <w:bookmarkStart w:id="30" w:name="h.2holy25axwo7" w:colFirst="0" w:colLast="0"/>
-      <w:bookmarkStart w:id="31" w:name="_Toc462998744"/>
-      <w:bookmarkEnd w:id="30"/>
-      <w:r>
-        <w:lastRenderedPageBreak/>
+      <w:bookmarkStart w:id="31" w:name="h.2holy25axwo7" w:colFirst="0" w:colLast="0"/>
+      <w:bookmarkStart w:id="32" w:name="_Toc462998744"/>
+      <w:bookmarkEnd w:id="31"/>
+      <w:r>
         <w:t>Detectores:</w:t>
       </w:r>
-      <w:bookmarkEnd w:id="31"/>
+      <w:bookmarkEnd w:id="32"/>
     </w:p>
     <w:p>
       <w:pPr>
@@ -5303,7 +5395,7 @@
           <w:left w:w="10" w:type="dxa"/>
           <w:right w:w="10" w:type="dxa"/>
         </w:tblCellMar>
-        <w:tblLook w:val="0000"/>
+        <w:tblLook w:val="0000" w:firstRow="0" w:lastRow="0" w:firstColumn="0" w:lastColumn="0" w:noHBand="0" w:noVBand="0"/>
       </w:tblPr>
       <w:tblGrid>
         <w:gridCol w:w="4680"/>
@@ -5329,7 +5421,6 @@
             <w:r>
               <w:rPr>
                 <w:noProof/>
-                <w:lang w:val="en-US" w:eastAsia="en-US"/>
               </w:rPr>
               <w:drawing>
                 <wp:inline distT="0" distB="0" distL="0" distR="0">
@@ -5345,7 +5436,7 @@
                           <pic:cNvPicPr preferRelativeResize="0"/>
                         </pic:nvPicPr>
                         <pic:blipFill>
-                          <a:blip r:embed="rId25" cstate="print"/>
+                          <a:blip r:embed="rId26" cstate="print"/>
                           <a:stretch>
                             <a:fillRect/>
                           </a:stretch>
@@ -5480,13 +5571,13 @@
         <w:pStyle w:val="Ttulo3"/>
         <w:contextualSpacing w:val="0"/>
       </w:pPr>
-      <w:bookmarkStart w:id="32" w:name="h.boix9mw0kicu" w:colFirst="0" w:colLast="0"/>
-      <w:bookmarkStart w:id="33" w:name="_Toc462998745"/>
-      <w:bookmarkEnd w:id="32"/>
+      <w:bookmarkStart w:id="33" w:name="h.boix9mw0kicu" w:colFirst="0" w:colLast="0"/>
+      <w:bookmarkStart w:id="34" w:name="_Toc462998745"/>
+      <w:bookmarkEnd w:id="33"/>
       <w:r>
         <w:t>Sistemas de extinción.</w:t>
       </w:r>
-      <w:bookmarkEnd w:id="33"/>
+      <w:bookmarkEnd w:id="34"/>
     </w:p>
     <w:p>
       <w:pPr>
@@ -5498,7 +5589,23 @@
         <w:ind w:hanging="359"/>
       </w:pPr>
       <w:r>
-        <w:t>Automáticos: En muchos entornos en los que hay instalados ordenadores se cuenta con sistemas de extinción automáticos instalados en el edificio y sus dependencias. Principalmente se basan en esparcir algún agente extintor en el ambiente, como el agua nebulizada, o sustituir el oxígeno del aire por algún otro gas que impida la combustión, como  gas inergen (una mezcla de nitrógeno, argón y CO2). También son gases de este tipo los hidrocarburos halogenados, derivados del gas halón, utilizados durante mucho tiempo, pero actualmente prohibidos por su efecto sobre la capa de ozono.</w:t>
+        <w:t xml:space="preserve">Automáticos: En muchos entornos en los que hay instalados ordenadores se cuenta con sistemas de extinción automáticos instalados en el edificio y sus dependencias. Principalmente se basan en esparcir algún agente extintor en el ambiente, como el agua nebulizada, o sustituir el oxígeno del aire por algún otro gas que impida la combustión, como  gas </w:t>
+      </w:r>
+      <w:proofErr w:type="spellStart"/>
+      <w:r>
+        <w:t>inergen</w:t>
+      </w:r>
+      <w:proofErr w:type="spellEnd"/>
+      <w:r>
+        <w:t xml:space="preserve"> (una mezcla de nitrógeno, argón y CO2). También son gases de este tipo los hidrocarburos halogenados, derivados del gas </w:t>
+      </w:r>
+      <w:proofErr w:type="spellStart"/>
+      <w:r>
+        <w:t>halón</w:t>
+      </w:r>
+      <w:proofErr w:type="spellEnd"/>
+      <w:r>
+        <w:t>, utilizados durante mucho tiempo, pero actualmente prohibidos por su efecto sobre la capa de ozono.</w:t>
       </w:r>
       <w:r>
         <w:br/>
@@ -5506,7 +5613,6 @@
       <w:r>
         <w:rPr>
           <w:noProof/>
-          <w:lang w:val="en-US" w:eastAsia="en-US"/>
         </w:rPr>
         <w:drawing>
           <wp:inline distT="0" distB="0" distL="0" distR="0">
@@ -5522,7 +5628,7 @@
                     <pic:cNvPicPr preferRelativeResize="0"/>
                   </pic:nvPicPr>
                   <pic:blipFill>
-                    <a:blip r:embed="rId26" cstate="print"/>
+                    <a:blip r:embed="rId27" cstate="print"/>
                     <a:stretch>
                       <a:fillRect/>
                     </a:stretch>
@@ -5553,8 +5659,15 @@
         <w:ind w:hanging="359"/>
       </w:pPr>
       <w:r>
-        <w:lastRenderedPageBreak/>
-        <w:t>Manuales:  Basados en la dispersión manual de algún agente…. Es decir, utilizar “extintores”.</w:t>
+        <w:t>Manuales</w:t>
+      </w:r>
+      <w:proofErr w:type="gramStart"/>
+      <w:r>
+        <w:t>:  Basados</w:t>
+      </w:r>
+      <w:proofErr w:type="gramEnd"/>
+      <w:r>
+        <w:t xml:space="preserve"> en la dispersión manual de algún agente…. Es decir, utilizar “extintores”.</w:t>
       </w:r>
       <w:r>
         <w:br/>
@@ -5562,7 +5675,6 @@
       <w:r>
         <w:rPr>
           <w:noProof/>
-          <w:lang w:val="en-US" w:eastAsia="en-US"/>
         </w:rPr>
         <w:drawing>
           <wp:inline distT="0" distB="0" distL="0" distR="0">
@@ -5578,7 +5690,7 @@
                     <pic:cNvPicPr preferRelativeResize="0"/>
                   </pic:nvPicPr>
                   <pic:blipFill>
-                    <a:blip r:embed="rId27" cstate="print"/>
+                    <a:blip r:embed="rId28" cstate="print"/>
                     <a:stretch>
                       <a:fillRect/>
                     </a:stretch>
@@ -5604,13 +5716,13 @@
         <w:pStyle w:val="Ttulo3"/>
         <w:contextualSpacing w:val="0"/>
       </w:pPr>
-      <w:bookmarkStart w:id="34" w:name="h.2vxk4ygi62ku" w:colFirst="0" w:colLast="0"/>
-      <w:bookmarkStart w:id="35" w:name="_Toc462998746"/>
-      <w:bookmarkEnd w:id="34"/>
+      <w:bookmarkStart w:id="35" w:name="h.2vxk4ygi62ku" w:colFirst="0" w:colLast="0"/>
+      <w:bookmarkStart w:id="36" w:name="_Toc462998746"/>
+      <w:bookmarkEnd w:id="35"/>
       <w:r>
         <w:t>Tipos de fuego.</w:t>
       </w:r>
-      <w:bookmarkEnd w:id="35"/>
+      <w:bookmarkEnd w:id="36"/>
     </w:p>
     <w:p>
       <w:pPr>
@@ -5645,7 +5757,6 @@
       <w:r>
         <w:rPr>
           <w:noProof/>
-          <w:lang w:val="en-US" w:eastAsia="en-US"/>
         </w:rPr>
         <w:drawing>
           <wp:inline distT="0" distB="0" distL="0" distR="0">
@@ -5661,7 +5772,7 @@
                     <pic:cNvPicPr preferRelativeResize="0"/>
                   </pic:nvPicPr>
                   <pic:blipFill>
-                    <a:blip r:embed="rId28" cstate="print"/>
+                    <a:blip r:embed="rId29" cstate="print"/>
                     <a:stretch>
                       <a:fillRect/>
                     </a:stretch>
@@ -5706,7 +5817,6 @@
       <w:r>
         <w:rPr>
           <w:noProof/>
-          <w:lang w:val="en-US" w:eastAsia="en-US"/>
         </w:rPr>
         <w:drawing>
           <wp:inline distT="0" distB="0" distL="0" distR="0">
@@ -5722,7 +5832,7 @@
                     <pic:cNvPicPr preferRelativeResize="0"/>
                   </pic:nvPicPr>
                   <pic:blipFill>
-                    <a:blip r:embed="rId29" cstate="print"/>
+                    <a:blip r:embed="rId30" cstate="print"/>
                     <a:stretch>
                       <a:fillRect/>
                     </a:stretch>
@@ -5767,7 +5877,6 @@
       <w:r>
         <w:rPr>
           <w:noProof/>
-          <w:lang w:val="en-US" w:eastAsia="en-US"/>
         </w:rPr>
         <w:drawing>
           <wp:inline distT="0" distB="0" distL="0" distR="0">
@@ -5783,7 +5892,7 @@
                     <pic:cNvPicPr preferRelativeResize="0"/>
                   </pic:nvPicPr>
                   <pic:blipFill>
-                    <a:blip r:embed="rId30" cstate="print"/>
+                    <a:blip r:embed="rId31" cstate="print"/>
                     <a:stretch>
                       <a:fillRect/>
                     </a:stretch>
@@ -5810,7 +5919,15 @@
         <w:contextualSpacing w:val="0"/>
       </w:pPr>
       <w:r>
-        <w:t xml:space="preserve">Además, es posible que se presente el fuego donde pueden haber cargas eléctricas, así que hablamos de fuego </w:t>
+        <w:t xml:space="preserve">Además, es posible que se presente el fuego donde </w:t>
+      </w:r>
+      <w:proofErr w:type="gramStart"/>
+      <w:r>
+        <w:t>pueden</w:t>
+      </w:r>
+      <w:proofErr w:type="gramEnd"/>
+      <w:r>
+        <w:t xml:space="preserve"> haber cargas eléctricas, así que hablamos de fuego </w:t>
       </w:r>
       <w:r>
         <w:rPr>
@@ -5819,20 +5936,34 @@
         <w:t>con riesgo de electrocución</w:t>
       </w:r>
       <w:r>
-        <w:t>. (Antiguamente llamado Tipo E. Ya no se llama así): Materiales que conducen, producen o almacenan corriente (ej: Baterías, SAIs, cables).</w:t>
-      </w:r>
-    </w:p>
-    <w:p>
-      <w:pPr>
-        <w:pStyle w:val="Normal1"/>
-        <w:contextualSpacing w:val="0"/>
-      </w:pPr>
-      <w:r>
-        <w:rPr>
-          <w:noProof/>
-          <w:lang w:val="en-US" w:eastAsia="en-US"/>
-        </w:rPr>
-        <w:lastRenderedPageBreak/>
+        <w:t>. (Antiguamente llamado Tipo E. Ya no se llama así): Materiales que conducen, producen o almacenan corriente (</w:t>
+      </w:r>
+      <w:proofErr w:type="spellStart"/>
+      <w:r>
+        <w:t>ej</w:t>
+      </w:r>
+      <w:proofErr w:type="spellEnd"/>
+      <w:r>
+        <w:t xml:space="preserve">: Baterías, </w:t>
+      </w:r>
+      <w:proofErr w:type="spellStart"/>
+      <w:r>
+        <w:t>SAIs</w:t>
+      </w:r>
+      <w:proofErr w:type="spellEnd"/>
+      <w:r>
+        <w:t>, cables).</w:t>
+      </w:r>
+    </w:p>
+    <w:p>
+      <w:pPr>
+        <w:pStyle w:val="Normal1"/>
+        <w:contextualSpacing w:val="0"/>
+      </w:pPr>
+      <w:r>
+        <w:rPr>
+          <w:noProof/>
+        </w:rPr>
         <w:drawing>
           <wp:inline distT="0" distB="0" distL="0" distR="0">
             <wp:extent cx="1838325" cy="1428750"/>
@@ -5847,7 +5978,7 @@
                     <pic:cNvPicPr preferRelativeResize="0"/>
                   </pic:nvPicPr>
                   <pic:blipFill>
-                    <a:blip r:embed="rId31" cstate="print"/>
+                    <a:blip r:embed="rId32" cstate="print"/>
                     <a:stretch>
                       <a:fillRect/>
                     </a:stretch>
@@ -5873,13 +6004,13 @@
         <w:pStyle w:val="Ttulo3"/>
         <w:contextualSpacing w:val="0"/>
       </w:pPr>
-      <w:bookmarkStart w:id="36" w:name="h.fp9kgkhag7c7" w:colFirst="0" w:colLast="0"/>
-      <w:bookmarkStart w:id="37" w:name="_Toc462998747"/>
-      <w:bookmarkEnd w:id="36"/>
+      <w:bookmarkStart w:id="37" w:name="h.fp9kgkhag7c7" w:colFirst="0" w:colLast="0"/>
+      <w:bookmarkStart w:id="38" w:name="_Toc462998747"/>
+      <w:bookmarkEnd w:id="37"/>
       <w:r>
         <w:t>Agentes extintores</w:t>
       </w:r>
-      <w:bookmarkEnd w:id="37"/>
+      <w:bookmarkEnd w:id="38"/>
     </w:p>
     <w:p>
       <w:pPr>
@@ -5969,7 +6100,23 @@
         <w:ind w:hanging="359"/>
       </w:pPr>
       <w:r>
-        <w:t>Gases eliminadores del oxígeno. Tradicionalmente se han utilizado derivados del gas halón, pero dañan la capa de ozono. Existen soluciones alternativas, como el gas inergén.</w:t>
+        <w:t xml:space="preserve">Gases eliminadores del oxígeno. Tradicionalmente se han utilizado derivados del gas </w:t>
+      </w:r>
+      <w:proofErr w:type="spellStart"/>
+      <w:r>
+        <w:t>halón</w:t>
+      </w:r>
+      <w:proofErr w:type="spellEnd"/>
+      <w:r>
+        <w:t xml:space="preserve">, pero dañan la capa de ozono. Existen soluciones alternativas, como el gas </w:t>
+      </w:r>
+      <w:proofErr w:type="spellStart"/>
+      <w:r>
+        <w:t>inergén</w:t>
+      </w:r>
+      <w:proofErr w:type="spellEnd"/>
+      <w:r>
+        <w:t>.</w:t>
       </w:r>
     </w:p>
     <w:p>
@@ -5983,13 +6130,13 @@
         <w:pStyle w:val="Ttulo3"/>
         <w:contextualSpacing w:val="0"/>
       </w:pPr>
-      <w:bookmarkStart w:id="38" w:name="h.2ltj092hrnqn" w:colFirst="0" w:colLast="0"/>
-      <w:bookmarkStart w:id="39" w:name="_Toc462998748"/>
-      <w:bookmarkEnd w:id="38"/>
+      <w:bookmarkStart w:id="39" w:name="h.2ltj092hrnqn" w:colFirst="0" w:colLast="0"/>
+      <w:bookmarkStart w:id="40" w:name="_Toc462998748"/>
+      <w:bookmarkEnd w:id="39"/>
       <w:r>
         <w:t>Vías de evacuación y señalización.</w:t>
       </w:r>
-      <w:bookmarkEnd w:id="39"/>
+      <w:bookmarkEnd w:id="40"/>
     </w:p>
     <w:p>
       <w:pPr>
@@ -6009,7 +6156,6 @@
       <w:r>
         <w:rPr>
           <w:noProof/>
-          <w:lang w:val="en-US" w:eastAsia="en-US"/>
         </w:rPr>
         <w:drawing>
           <wp:inline distT="0" distB="0" distL="0" distR="0">
@@ -6025,7 +6171,7 @@
                     <pic:cNvPicPr preferRelativeResize="0"/>
                   </pic:nvPicPr>
                   <pic:blipFill>
-                    <a:blip r:embed="rId32" cstate="print"/>
+                    <a:blip r:embed="rId33" cstate="print"/>
                     <a:stretch>
                       <a:fillRect/>
                     </a:stretch>
@@ -6050,14 +6196,13 @@
       <w:pPr>
         <w:pStyle w:val="Ttulo1"/>
       </w:pPr>
-      <w:bookmarkStart w:id="40" w:name="h.2lrentjxu0bg" w:colFirst="0" w:colLast="0"/>
-      <w:bookmarkStart w:id="41" w:name="_Toc462998749"/>
-      <w:bookmarkEnd w:id="40"/>
-      <w:r>
-        <w:lastRenderedPageBreak/>
+      <w:bookmarkStart w:id="41" w:name="h.2lrentjxu0bg" w:colFirst="0" w:colLast="0"/>
+      <w:bookmarkStart w:id="42" w:name="_Toc462998749"/>
+      <w:bookmarkEnd w:id="41"/>
+      <w:r>
         <w:t>El entorno físico de un centro de proceso de datos (CPD)</w:t>
       </w:r>
-      <w:bookmarkEnd w:id="41"/>
+      <w:bookmarkEnd w:id="42"/>
     </w:p>
     <w:p>
       <w:pPr>
@@ -6080,75 +6225,170 @@
         <w:contextualSpacing w:val="0"/>
       </w:pPr>
       <w:r>
-        <w:t>Otros nombres: Centro de cálculo, Datacenter.</w:t>
-      </w:r>
-    </w:p>
-    <w:p>
-      <w:pPr>
-        <w:pStyle w:val="Normal1"/>
-        <w:contextualSpacing w:val="0"/>
-      </w:pPr>
-    </w:p>
-    <w:p>
-      <w:pPr>
-        <w:pStyle w:val="Normal1"/>
-        <w:contextualSpacing w:val="0"/>
-      </w:pPr>
-      <w:r>
-        <w:t>Los hay muy grandes, propiedad de las grandes empresas tecnológicas con muchos miles de servidores y mucha capacidad de almacenamiento (Google, Amazon, Microsoft, etc)... Los hay muy pequeños, propiedad de pequeñas empresas de producción de bienes y servicios o tecnológicas, con unas pocas decenas de servidores... y los hay de cualquier tamaño intermedio.</w:t>
-      </w:r>
-    </w:p>
-    <w:p>
-      <w:pPr>
-        <w:pStyle w:val="Normal1"/>
-        <w:contextualSpacing w:val="0"/>
-      </w:pPr>
-    </w:p>
-    <w:p>
-      <w:pPr>
-        <w:pStyle w:val="Normal1"/>
-        <w:contextualSpacing w:val="0"/>
-      </w:pPr>
-      <w:r>
-        <w:t>A veces, los datacenter son de uso exclusivo de una única empresa, y en otras ocasiones, se “alquilan” sus servicios, de tal manera que cualquier empresa pueda contratar servicios en el datacenter de Google.</w:t>
-      </w:r>
-    </w:p>
-    <w:p>
-      <w:pPr>
-        <w:pStyle w:val="Normal1"/>
-        <w:contextualSpacing w:val="0"/>
-      </w:pPr>
-    </w:p>
-    <w:p>
-      <w:pPr>
-        <w:pStyle w:val="Normal1"/>
-        <w:contextualSpacing w:val="0"/>
-      </w:pPr>
-      <w:r>
-        <w:t xml:space="preserve">Eso ocurre con los datacenter grandes (Ej: </w:t>
-      </w:r>
-      <w:hyperlink r:id="rId33">
-        <w:r>
-          <w:rPr>
-            <w:color w:val="000099"/>
-            <w:u w:val="single"/>
-          </w:rPr>
-          <w:t>Amazon web services,</w:t>
-        </w:r>
-      </w:hyperlink>
+        <w:t xml:space="preserve">Otros nombres: Centro de cálculo, </w:t>
+      </w:r>
+      <w:proofErr w:type="spellStart"/>
+      <w:r>
+        <w:t>Datacenter</w:t>
+      </w:r>
+      <w:proofErr w:type="spellEnd"/>
+      <w:r>
+        <w:t>.</w:t>
+      </w:r>
+    </w:p>
+    <w:p>
+      <w:pPr>
+        <w:pStyle w:val="Normal1"/>
+        <w:contextualSpacing w:val="0"/>
+      </w:pPr>
+    </w:p>
+    <w:p>
+      <w:pPr>
+        <w:pStyle w:val="Normal1"/>
+        <w:contextualSpacing w:val="0"/>
+      </w:pPr>
+      <w:r>
+        <w:t xml:space="preserve">Los hay muy grandes, propiedad de las grandes empresas tecnológicas con muchos miles de servidores y mucha capacidad de almacenamiento (Google, Amazon, Microsoft, </w:t>
+      </w:r>
+      <w:proofErr w:type="spellStart"/>
+      <w:r>
+        <w:t>etc</w:t>
+      </w:r>
+      <w:proofErr w:type="spellEnd"/>
+      <w:r>
+        <w:t>)... Los hay muy pequeños, propiedad de pequeñas empresas de producción de bienes y servicios o tecnológicas, con unas pocas decenas de servidores... y los hay de cualquier tamaño intermedio.</w:t>
+      </w:r>
+    </w:p>
+    <w:p>
+      <w:pPr>
+        <w:pStyle w:val="Normal1"/>
+        <w:contextualSpacing w:val="0"/>
+      </w:pPr>
+    </w:p>
+    <w:p>
+      <w:pPr>
+        <w:pStyle w:val="Normal1"/>
+        <w:contextualSpacing w:val="0"/>
+      </w:pPr>
+      <w:r>
+        <w:t xml:space="preserve">A veces, los </w:t>
+      </w:r>
+      <w:proofErr w:type="spellStart"/>
+      <w:r>
+        <w:t>datacenter</w:t>
+      </w:r>
+      <w:proofErr w:type="spellEnd"/>
+      <w:r>
+        <w:t xml:space="preserve"> son de uso exclusivo de una única empresa, y en otras ocasiones, se “alquilan” sus servicios, de tal manera que cualquier empresa pueda contratar servicios en el </w:t>
+      </w:r>
+      <w:proofErr w:type="spellStart"/>
+      <w:r>
+        <w:t>datacenter</w:t>
+      </w:r>
+      <w:proofErr w:type="spellEnd"/>
+      <w:r>
+        <w:t xml:space="preserve"> de Google.</w:t>
+      </w:r>
+    </w:p>
+    <w:p>
+      <w:pPr>
+        <w:pStyle w:val="Normal1"/>
+        <w:contextualSpacing w:val="0"/>
+      </w:pPr>
+    </w:p>
+    <w:p>
+      <w:pPr>
+        <w:pStyle w:val="Normal1"/>
+        <w:contextualSpacing w:val="0"/>
+      </w:pPr>
+      <w:r>
+        <w:t xml:space="preserve">Eso ocurre con los </w:t>
+      </w:r>
+      <w:proofErr w:type="spellStart"/>
+      <w:r>
+        <w:t>datacenter</w:t>
+      </w:r>
+      <w:proofErr w:type="spellEnd"/>
+      <w:r>
+        <w:t xml:space="preserve"> grandes (</w:t>
+      </w:r>
+      <w:proofErr w:type="spellStart"/>
+      <w:r>
+        <w:t>Ej</w:t>
+      </w:r>
+      <w:proofErr w:type="spellEnd"/>
+      <w:r>
+        <w:t xml:space="preserve">: </w:t>
+      </w:r>
       <w:hyperlink r:id="rId34">
         <w:r>
           <w:rPr>
             <w:color w:val="000099"/>
             <w:u w:val="single"/>
           </w:rPr>
-          <w:t>Microsoft Azure</w:t>
+          <w:t xml:space="preserve">Amazon web </w:t>
+        </w:r>
+        <w:proofErr w:type="spellStart"/>
+        <w:r>
+          <w:rPr>
+            <w:color w:val="000099"/>
+            <w:u w:val="single"/>
+          </w:rPr>
+          <w:t>services,</w:t>
         </w:r>
       </w:hyperlink>
-      <w:r>
-        <w:t xml:space="preserve">... )... o con los datacenter más pequeños (Ej: </w:t>
-      </w:r>
       <w:hyperlink r:id="rId35">
+        <w:r>
+          <w:rPr>
+            <w:color w:val="000099"/>
+            <w:u w:val="single"/>
+          </w:rPr>
+          <w:t>Microsoft</w:t>
+        </w:r>
+        <w:proofErr w:type="spellEnd"/>
+        <w:r>
+          <w:rPr>
+            <w:color w:val="000099"/>
+            <w:u w:val="single"/>
+          </w:rPr>
+          <w:t xml:space="preserve"> </w:t>
+        </w:r>
+        <w:proofErr w:type="spellStart"/>
+        <w:r>
+          <w:rPr>
+            <w:color w:val="000099"/>
+            <w:u w:val="single"/>
+          </w:rPr>
+          <w:t>Azure</w:t>
+        </w:r>
+        <w:proofErr w:type="spellEnd"/>
+      </w:hyperlink>
+      <w:proofErr w:type="gramStart"/>
+      <w:r>
+        <w:t>... )</w:t>
+      </w:r>
+      <w:proofErr w:type="gramEnd"/>
+      <w:r>
+        <w:t xml:space="preserve">... o con los </w:t>
+      </w:r>
+      <w:proofErr w:type="spellStart"/>
+      <w:r>
+        <w:t>datacenter</w:t>
+      </w:r>
+      <w:proofErr w:type="spellEnd"/>
+      <w:r>
+        <w:t xml:space="preserve"> más pequeños (</w:t>
+      </w:r>
+      <w:proofErr w:type="spellStart"/>
+      <w:r>
+        <w:t>Ej</w:t>
+      </w:r>
+      <w:proofErr w:type="spellEnd"/>
+      <w:r>
+        <w:t xml:space="preserve">: </w:t>
+      </w:r>
+      <w:hyperlink r:id="rId36">
+        <w:proofErr w:type="spellStart"/>
         <w:r>
           <w:rPr>
             <w:color w:val="000099"/>
@@ -6156,11 +6396,13 @@
           </w:rPr>
           <w:t>Nexica</w:t>
         </w:r>
+        <w:proofErr w:type="spellEnd"/>
       </w:hyperlink>
       <w:r>
         <w:t xml:space="preserve">, </w:t>
       </w:r>
-      <w:hyperlink r:id="rId36">
+      <w:hyperlink r:id="rId37">
+        <w:proofErr w:type="spellStart"/>
         <w:r>
           <w:rPr>
             <w:color w:val="000099"/>
@@ -6168,6 +6410,7 @@
           </w:rPr>
           <w:t>fatcow</w:t>
         </w:r>
+        <w:proofErr w:type="spellEnd"/>
       </w:hyperlink>
       <w:r>
         <w:t xml:space="preserve"> -un proveedor de hosting-)</w:t>
@@ -6182,9 +6425,7 @@
       <w:r>
         <w:rPr>
           <w:noProof/>
-          <w:lang w:val="en-US" w:eastAsia="en-US"/>
-        </w:rPr>
-        <w:lastRenderedPageBreak/>
+        </w:rPr>
         <w:drawing>
           <wp:inline distT="0" distB="0" distL="0" distR="0">
             <wp:extent cx="4762500" cy="3571875"/>
@@ -6199,7 +6440,7 @@
                     <pic:cNvPicPr preferRelativeResize="0"/>
                   </pic:nvPicPr>
                   <pic:blipFill>
-                    <a:blip r:embed="rId37" cstate="print"/>
+                    <a:blip r:embed="rId38" cstate="print"/>
                     <a:stretch>
                       <a:fillRect/>
                     </a:stretch>
@@ -6233,8 +6474,21 @@
         <w:contextualSpacing w:val="0"/>
         <w:jc w:val="center"/>
       </w:pPr>
-      <w:r>
-        <w:t>Datacenter de Google en Montain View, California, EEUU.</w:t>
+      <w:proofErr w:type="spellStart"/>
+      <w:r>
+        <w:t>Datacenter</w:t>
+      </w:r>
+      <w:proofErr w:type="spellEnd"/>
+      <w:r>
+        <w:t xml:space="preserve"> de Google en </w:t>
+      </w:r>
+      <w:proofErr w:type="spellStart"/>
+      <w:r>
+        <w:t>Montain</w:t>
+      </w:r>
+      <w:proofErr w:type="spellEnd"/>
+      <w:r>
+        <w:t xml:space="preserve"> View, California, EEUU.</w:t>
       </w:r>
     </w:p>
     <w:p>
@@ -6263,7 +6517,6 @@
       <w:r>
         <w:rPr>
           <w:noProof/>
-          <w:lang w:val="en-US" w:eastAsia="en-US"/>
         </w:rPr>
         <w:drawing>
           <wp:inline distT="0" distB="0" distL="0" distR="0">
@@ -6279,7 +6532,7 @@
                     <pic:cNvPicPr preferRelativeResize="0"/>
                   </pic:nvPicPr>
                   <pic:blipFill>
-                    <a:blip r:embed="rId38" cstate="print"/>
+                    <a:blip r:embed="rId39" cstate="print"/>
                     <a:stretch>
                       <a:fillRect/>
                     </a:stretch>
@@ -6310,7 +6563,23 @@
         <w:jc w:val="center"/>
       </w:pPr>
       <w:r>
-        <w:t>Interior del Datacenter de un proveedor de hosting y servicios web (ThePlanet)</w:t>
+        <w:t xml:space="preserve">Interior del </w:t>
+      </w:r>
+      <w:proofErr w:type="spellStart"/>
+      <w:r>
+        <w:t>Datacenter</w:t>
+      </w:r>
+      <w:proofErr w:type="spellEnd"/>
+      <w:r>
+        <w:t xml:space="preserve"> de un proveedor de hosting y servicios web (</w:t>
+      </w:r>
+      <w:proofErr w:type="spellStart"/>
+      <w:r>
+        <w:t>ThePlanet</w:t>
+      </w:r>
+      <w:proofErr w:type="spellEnd"/>
+      <w:r>
+        <w:t>)</w:t>
       </w:r>
     </w:p>
     <w:p>
@@ -6382,8 +6651,13 @@
         </w:numPr>
         <w:ind w:hanging="359"/>
       </w:pPr>
-      <w:r>
-        <w:t>SAIs. Generan energía durante un tiempo muy limitado.</w:t>
+      <w:proofErr w:type="spellStart"/>
+      <w:r>
+        <w:t>SAIs</w:t>
+      </w:r>
+      <w:proofErr w:type="spellEnd"/>
+      <w:r>
+        <w:t>. Generan energía durante un tiempo muy limitado.</w:t>
       </w:r>
     </w:p>
     <w:p>
@@ -6400,7 +6674,15 @@
       </w:r>
       <w:r>
         <w:br/>
-        <w:t>(El tiempo de arranque de un grupo electrógeno puede compensarse con un SAI. Si no se dispone de él, es necesario tener en cuenta el tiempo que tarda el grupo en porporcionar corriente)</w:t>
+        <w:t xml:space="preserve">(El tiempo de arranque de un grupo electrógeno puede compensarse con un SAI. Si no se dispone de él, es necesario tener en cuenta el tiempo que tarda el grupo en </w:t>
+      </w:r>
+      <w:proofErr w:type="spellStart"/>
+      <w:r>
+        <w:t>porporcionar</w:t>
+      </w:r>
+      <w:proofErr w:type="spellEnd"/>
+      <w:r>
+        <w:t xml:space="preserve"> corriente)</w:t>
       </w:r>
     </w:p>
     <w:p>
@@ -6465,7 +6747,15 @@
         <w:ind w:hanging="359"/>
       </w:pPr>
       <w:r>
-        <w:t>—  Redes internas (lan)</w:t>
+        <w:t>—  Redes internas (</w:t>
+      </w:r>
+      <w:proofErr w:type="spellStart"/>
+      <w:r>
+        <w:t>lan</w:t>
+      </w:r>
+      <w:proofErr w:type="spellEnd"/>
+      <w:r>
+        <w:t>)</w:t>
       </w:r>
     </w:p>
     <w:p>
@@ -6491,7 +6781,15 @@
         <w:ind w:hanging="359"/>
       </w:pPr>
       <w:r>
-        <w:t>—  Redes externas (wan)</w:t>
+        <w:t>—  Redes externas (</w:t>
+      </w:r>
+      <w:proofErr w:type="spellStart"/>
+      <w:r>
+        <w:t>wan</w:t>
+      </w:r>
+      <w:proofErr w:type="spellEnd"/>
+      <w:r>
+        <w:t>)</w:t>
       </w:r>
     </w:p>
     <w:p>
@@ -6742,9 +7040,16 @@
         <w:rPr>
           <w:rFonts w:ascii="Arial" w:hAnsi="Arial" w:cs="Arial"/>
         </w:rPr>
-        <w:lastRenderedPageBreak/>
-        <w:t>Puertas y compuertas antifuego</w:t>
-      </w:r>
+        <w:t xml:space="preserve">Puertas y compuertas </w:t>
+      </w:r>
+      <w:proofErr w:type="spellStart"/>
+      <w:r>
+        <w:rPr>
+          <w:rFonts w:ascii="Arial" w:hAnsi="Arial" w:cs="Arial"/>
+        </w:rPr>
+        <w:t>antifuego</w:t>
+      </w:r>
+      <w:proofErr w:type="spellEnd"/>
     </w:p>
     <w:p>
       <w:pPr>
@@ -6869,7 +7174,15 @@
         <w:contextualSpacing w:val="0"/>
       </w:pPr>
       <w:r>
-        <w:t xml:space="preserve">Por último, una consideración acerca de la duplicación de sistemas en un Datacenter. Ya hemos comentado que en los CPD es común duplicar algunos sistemas, como las acometidas de electricidad o las redes. En algunos casos, se opta por </w:t>
+        <w:t xml:space="preserve">Por último, una consideración acerca de la duplicación de sistemas en un </w:t>
+      </w:r>
+      <w:proofErr w:type="spellStart"/>
+      <w:r>
+        <w:t>Datacenter</w:t>
+      </w:r>
+      <w:proofErr w:type="spellEnd"/>
+      <w:r>
+        <w:t xml:space="preserve">. Ya hemos comentado que en los CPD es común duplicar algunos sistemas, como las acometidas de electricidad o las redes. En algunos casos, se opta por </w:t>
       </w:r>
       <w:r>
         <w:rPr>
@@ -6878,7 +7191,15 @@
         <w:t>duplicar completamente el centro</w:t>
       </w:r>
       <w:r>
-        <w:t>, en otras instalaciones alejadas, de tal manera que tengan los mismos datos y el mismo funcionamiento, para que en caso de fallo en un datacenter, el otro siga operativo.</w:t>
+        <w:t xml:space="preserve">, en otras instalaciones alejadas, de tal manera que tengan los mismos datos y el mismo funcionamiento, para que en caso de fallo en un </w:t>
+      </w:r>
+      <w:proofErr w:type="spellStart"/>
+      <w:r>
+        <w:t>datacenter</w:t>
+      </w:r>
+      <w:proofErr w:type="spellEnd"/>
+      <w:r>
+        <w:t>, el otro siga operativo.</w:t>
       </w:r>
     </w:p>
     <w:p>
@@ -6891,13 +7212,13 @@
       <w:pPr>
         <w:pStyle w:val="Ttulo1"/>
       </w:pPr>
-      <w:bookmarkStart w:id="42" w:name="h.kgj0xok5l1q" w:colFirst="0" w:colLast="0"/>
-      <w:bookmarkStart w:id="43" w:name="_Toc462998750"/>
-      <w:bookmarkEnd w:id="42"/>
+      <w:bookmarkStart w:id="43" w:name="h.kgj0xok5l1q" w:colFirst="0" w:colLast="0"/>
+      <w:bookmarkStart w:id="44" w:name="_Toc462998750"/>
+      <w:bookmarkEnd w:id="43"/>
       <w:r>
         <w:t>Sujeción y factores de forma en entorno profesional: el Rack</w:t>
       </w:r>
-      <w:bookmarkEnd w:id="43"/>
+      <w:bookmarkEnd w:id="44"/>
     </w:p>
     <w:p>
       <w:pPr>
@@ -6931,7 +7252,6 @@
       <w:r>
         <w:rPr>
           <w:noProof/>
-          <w:lang w:val="en-US" w:eastAsia="en-US"/>
         </w:rPr>
         <w:drawing>
           <wp:inline distT="0" distB="0" distL="0" distR="0">
@@ -6947,7 +7267,7 @@
                     <pic:cNvPicPr preferRelativeResize="0"/>
                   </pic:nvPicPr>
                   <pic:blipFill>
-                    <a:blip r:embed="rId39" cstate="print"/>
+                    <a:blip r:embed="rId40" cstate="print"/>
                     <a:stretch>
                       <a:fillRect/>
                     </a:stretch>
@@ -7000,7 +7320,6 @@
       <w:r>
         <w:rPr>
           <w:noProof/>
-          <w:lang w:val="en-US" w:eastAsia="en-US"/>
         </w:rPr>
         <w:drawing>
           <wp:inline distT="0" distB="0" distL="0" distR="0">
@@ -7016,7 +7335,7 @@
                     <pic:cNvPicPr preferRelativeResize="0"/>
                   </pic:nvPicPr>
                   <pic:blipFill>
-                    <a:blip r:embed="rId40" cstate="print"/>
+                    <a:blip r:embed="rId41" cstate="print"/>
                     <a:stretch>
                       <a:fillRect/>
                     </a:stretch>
@@ -7064,8 +7383,13 @@
         <w:contextualSpacing w:val="0"/>
       </w:pPr>
       <w:r>
-        <w:t>La medida del fondo no está normalizada, aunque son comunes medidas como 600, 800 y 1000 mm.</w:t>
-      </w:r>
+        <w:t xml:space="preserve">La medida del fondo no está normalizada, aunque son comunes medidas como 600, 800 y 1000 </w:t>
+      </w:r>
+      <w:proofErr w:type="spellStart"/>
+      <w:r>
+        <w:t>mm.</w:t>
+      </w:r>
+      <w:proofErr w:type="spellEnd"/>
     </w:p>
     <w:p>
       <w:pPr>
@@ -7090,7 +7414,6 @@
       <w:r>
         <w:rPr>
           <w:noProof/>
-          <w:lang w:val="en-US" w:eastAsia="en-US"/>
         </w:rPr>
         <w:drawing>
           <wp:inline distT="0" distB="0" distL="0" distR="0">
@@ -7106,7 +7429,7 @@
                     <pic:cNvPicPr preferRelativeResize="0"/>
                   </pic:nvPicPr>
                   <pic:blipFill>
-                    <a:blip r:embed="rId41" cstate="print"/>
+                    <a:blip r:embed="rId42" cstate="print"/>
                     <a:stretch>
                       <a:fillRect/>
                     </a:stretch>
@@ -7165,7 +7488,31 @@
         <w:ind w:hanging="359"/>
       </w:pPr>
       <w:r>
-        <w:t>Dispositivos de comunicaciones (routers, switches, patchpanels)</w:t>
+        <w:t>Dispositivos de comunicaciones (</w:t>
+      </w:r>
+      <w:proofErr w:type="spellStart"/>
+      <w:r>
+        <w:t>routers</w:t>
+      </w:r>
+      <w:proofErr w:type="spellEnd"/>
+      <w:r>
+        <w:t xml:space="preserve">, </w:t>
+      </w:r>
+      <w:proofErr w:type="spellStart"/>
+      <w:r>
+        <w:t>switches</w:t>
+      </w:r>
+      <w:proofErr w:type="spellEnd"/>
+      <w:r>
+        <w:t xml:space="preserve">, </w:t>
+      </w:r>
+      <w:proofErr w:type="spellStart"/>
+      <w:r>
+        <w:t>patchpanels</w:t>
+      </w:r>
+      <w:proofErr w:type="spellEnd"/>
+      <w:r>
+        <w:t>)</w:t>
       </w:r>
     </w:p>
     <w:p>
@@ -7226,7 +7573,6 @@
         <w:ind w:hanging="359"/>
       </w:pPr>
       <w:r>
-        <w:lastRenderedPageBreak/>
         <w:t>La toma de corriente eléctrica (es decir, una regleta con enchufes... pero de 19” de ancho y 1U de alto) se instala en la parte inferior.</w:t>
       </w:r>
     </w:p>
@@ -7266,18 +7612,49 @@
         <w:t>mural</w:t>
       </w:r>
       <w:r>
-        <w:t xml:space="preserve"> del armario RACK está pensada para pequeños dispositivos de comunicaciones (switches, hubs, patchpanels, routers y cables)</w:t>
-      </w:r>
-    </w:p>
-    <w:p>
-      <w:pPr>
-        <w:pStyle w:val="Normal1"/>
-        <w:contextualSpacing w:val="0"/>
-      </w:pPr>
-      <w:r>
-        <w:rPr>
-          <w:noProof/>
-          <w:lang w:val="en-US" w:eastAsia="en-US"/>
+        <w:t xml:space="preserve"> del armario RACK está pensada para pequeños dispositivos de comunicaciones (</w:t>
+      </w:r>
+      <w:proofErr w:type="spellStart"/>
+      <w:r>
+        <w:t>switches</w:t>
+      </w:r>
+      <w:proofErr w:type="spellEnd"/>
+      <w:r>
+        <w:t xml:space="preserve">, </w:t>
+      </w:r>
+      <w:proofErr w:type="spellStart"/>
+      <w:r>
+        <w:t>hubs</w:t>
+      </w:r>
+      <w:proofErr w:type="spellEnd"/>
+      <w:r>
+        <w:t xml:space="preserve">, </w:t>
+      </w:r>
+      <w:proofErr w:type="spellStart"/>
+      <w:r>
+        <w:t>patchpanels</w:t>
+      </w:r>
+      <w:proofErr w:type="spellEnd"/>
+      <w:r>
+        <w:t xml:space="preserve">, </w:t>
+      </w:r>
+      <w:proofErr w:type="spellStart"/>
+      <w:r>
+        <w:t>routers</w:t>
+      </w:r>
+      <w:proofErr w:type="spellEnd"/>
+      <w:r>
+        <w:t xml:space="preserve"> y cables)</w:t>
+      </w:r>
+    </w:p>
+    <w:p>
+      <w:pPr>
+        <w:pStyle w:val="Normal1"/>
+        <w:contextualSpacing w:val="0"/>
+      </w:pPr>
+      <w:r>
+        <w:rPr>
+          <w:noProof/>
         </w:rPr>
         <w:drawing>
           <wp:inline distT="0" distB="0" distL="0" distR="0">
@@ -7293,7 +7670,7 @@
                     <pic:cNvPicPr preferRelativeResize="0"/>
                   </pic:nvPicPr>
                   <pic:blipFill>
-                    <a:blip r:embed="rId42" cstate="print"/>
+                    <a:blip r:embed="rId43" cstate="print"/>
                     <a:stretch>
                       <a:fillRect/>
                     </a:stretch>
@@ -7347,7 +7724,6 @@
       <w:r>
         <w:rPr>
           <w:noProof/>
-          <w:lang w:val="en-US" w:eastAsia="en-US"/>
         </w:rPr>
         <w:drawing>
           <wp:inline distT="0" distB="0" distL="0" distR="0">
@@ -7363,7 +7739,7 @@
                     <pic:cNvPicPr preferRelativeResize="0"/>
                   </pic:nvPicPr>
                   <pic:blipFill>
-                    <a:blip r:embed="rId43" cstate="print"/>
+                    <a:blip r:embed="rId44" cstate="print"/>
                     <a:stretch>
                       <a:fillRect/>
                     </a:stretch>
@@ -7402,7 +7778,6 @@
       <w:r>
         <w:rPr>
           <w:noProof/>
-          <w:lang w:val="en-US" w:eastAsia="en-US"/>
         </w:rPr>
         <w:drawing>
           <wp:inline distT="0" distB="0" distL="0" distR="0">
@@ -7418,7 +7793,7 @@
                     <pic:cNvPicPr preferRelativeResize="0"/>
                   </pic:nvPicPr>
                   <pic:blipFill>
-                    <a:blip r:embed="rId44" cstate="print"/>
+                    <a:blip r:embed="rId45" cstate="print"/>
                     <a:stretch>
                       <a:fillRect/>
                     </a:stretch>
@@ -7470,7 +7845,6 @@
         <w:ind w:hanging="359"/>
       </w:pPr>
       <w:r>
-        <w:lastRenderedPageBreak/>
         <w:t>Los ordenadores de escritorio SOHO y estaciones de trabajo suelen venir montados en cajas de pie con factores de forma ATX µATX, ITX y algunas otras.</w:t>
       </w:r>
       <w:r>
@@ -7479,7 +7853,6 @@
       <w:r>
         <w:rPr>
           <w:noProof/>
-          <w:lang w:val="en-US" w:eastAsia="en-US"/>
         </w:rPr>
         <w:drawing>
           <wp:inline distT="0" distB="0" distL="0" distR="0">
@@ -7495,7 +7868,7 @@
                     <pic:cNvPicPr preferRelativeResize="0"/>
                   </pic:nvPicPr>
                   <pic:blipFill>
-                    <a:blip r:embed="rId45" cstate="print"/>
+                    <a:blip r:embed="rId46" cstate="print"/>
                     <a:stretch>
                       <a:fillRect/>
                     </a:stretch>
@@ -7526,8 +7899,13 @@
         <w:ind w:hanging="359"/>
       </w:pPr>
       <w:r>
-        <w:t>Los servidores, en un rack de 19” tienen al menos dos factores de forma específicos en sus cajas: Pizza box y Blade</w:t>
-      </w:r>
+        <w:t xml:space="preserve">Los servidores, en un rack de 19” tienen al menos dos factores de forma específicos en sus cajas: Pizza box y </w:t>
+      </w:r>
+      <w:proofErr w:type="spellStart"/>
+      <w:r>
+        <w:t>Blade</w:t>
+      </w:r>
+      <w:proofErr w:type="spellEnd"/>
       <w:r>
         <w:br/>
       </w:r>
@@ -7553,18 +7931,33 @@
         <w:t>pizza box</w:t>
       </w:r>
       <w:r>
-        <w:t xml:space="preserve"> es la forma más simple de caja para rack: 19” de ancho y 1U de alto. Es un ordenador completo autocontenido con su fuente de alimentación, red, dispositivos de E/S y almacenamiento, etc Las conexiones van atrás.</w:t>
-      </w:r>
-    </w:p>
-    <w:p>
-      <w:pPr>
-        <w:pStyle w:val="Normal1"/>
-        <w:contextualSpacing w:val="0"/>
-      </w:pPr>
-      <w:r>
-        <w:rPr>
-          <w:noProof/>
-          <w:lang w:val="en-US" w:eastAsia="en-US"/>
+        <w:t xml:space="preserve"> es la forma más simple de caja para rack: 19” de ancho y 1U de alto. Es un ordenador completo </w:t>
+      </w:r>
+      <w:proofErr w:type="spellStart"/>
+      <w:r>
+        <w:t>autocontenido</w:t>
+      </w:r>
+      <w:proofErr w:type="spellEnd"/>
+      <w:r>
+        <w:t xml:space="preserve"> con su fuente de alimentación, red, dispositivos de E/S y almacenamiento, </w:t>
+      </w:r>
+      <w:proofErr w:type="spellStart"/>
+      <w:r>
+        <w:t>etc</w:t>
+      </w:r>
+      <w:proofErr w:type="spellEnd"/>
+      <w:r>
+        <w:t xml:space="preserve"> Las conexiones van atrás.</w:t>
+      </w:r>
+    </w:p>
+    <w:p>
+      <w:pPr>
+        <w:pStyle w:val="Normal1"/>
+        <w:contextualSpacing w:val="0"/>
+      </w:pPr>
+      <w:r>
+        <w:rPr>
+          <w:noProof/>
         </w:rPr>
         <w:drawing>
           <wp:inline distT="0" distB="0" distL="0" distR="0">
@@ -7580,7 +7973,7 @@
                     <pic:cNvPicPr preferRelativeResize="0"/>
                   </pic:nvPicPr>
                   <pic:blipFill>
-                    <a:blip r:embed="rId46" cstate="print"/>
+                    <a:blip r:embed="rId47" cstate="print"/>
                     <a:stretch>
                       <a:fillRect/>
                     </a:stretch>
@@ -7603,7 +7996,6 @@
       <w:r>
         <w:rPr>
           <w:noProof/>
-          <w:lang w:val="en-US" w:eastAsia="en-US"/>
         </w:rPr>
         <w:drawing>
           <wp:inline distT="0" distB="0" distL="0" distR="0">
@@ -7619,7 +8011,7 @@
                     <pic:cNvPicPr preferRelativeResize="0"/>
                   </pic:nvPicPr>
                   <pic:blipFill>
-                    <a:blip r:embed="rId47" cstate="print"/>
+                    <a:blip r:embed="rId48" cstate="print"/>
                     <a:stretch>
                       <a:fillRect/>
                     </a:stretch>
@@ -7678,6 +8070,7 @@
       <w:r>
         <w:t xml:space="preserve">Los servidores </w:t>
       </w:r>
+      <w:proofErr w:type="spellStart"/>
       <w:r>
         <w:rPr>
           <w:b/>
@@ -7685,18 +8078,21 @@
         <w:t>Blade</w:t>
       </w:r>
       <w:r>
-        <w:t>no están completos. Encajan en un contenedor (“vaina”, “horno”) que es la que se monta en rack. Ese contenedor centraliza algunos servicios, normalmente alimentación, comunicaciones, y en algunos casos E/S y almacenamiento</w:t>
-      </w:r>
-    </w:p>
-    <w:p>
-      <w:pPr>
-        <w:pStyle w:val="Normal1"/>
-        <w:contextualSpacing w:val="0"/>
-      </w:pPr>
-      <w:r>
-        <w:rPr>
-          <w:noProof/>
-          <w:lang w:val="en-US" w:eastAsia="en-US"/>
+        <w:t>no</w:t>
+      </w:r>
+      <w:proofErr w:type="spellEnd"/>
+      <w:r>
+        <w:t xml:space="preserve"> están completos. Encajan en un contenedor (“vaina”, “horno”) que es la que se monta en rack. Ese contenedor centraliza algunos servicios, normalmente alimentación, comunicaciones, y en algunos casos E/S y almacenamiento</w:t>
+      </w:r>
+    </w:p>
+    <w:p>
+      <w:pPr>
+        <w:pStyle w:val="Normal1"/>
+        <w:contextualSpacing w:val="0"/>
+      </w:pPr>
+      <w:r>
+        <w:rPr>
+          <w:noProof/>
         </w:rPr>
         <w:drawing>
           <wp:inline distT="0" distB="0" distL="0" distR="0">
@@ -7712,7 +8108,7 @@
                     <pic:cNvPicPr preferRelativeResize="0"/>
                   </pic:nvPicPr>
                   <pic:blipFill>
-                    <a:blip r:embed="rId48" cstate="print"/>
+                    <a:blip r:embed="rId49" cstate="print"/>
                     <a:stretch>
                       <a:fillRect/>
                     </a:stretch>
@@ -7735,7 +8131,6 @@
       <w:r>
         <w:rPr>
           <w:noProof/>
-          <w:lang w:val="en-US" w:eastAsia="en-US"/>
         </w:rPr>
         <w:drawing>
           <wp:inline distT="0" distB="0" distL="0" distR="0">
@@ -7751,7 +8146,7 @@
                     <pic:cNvPicPr preferRelativeResize="0"/>
                   </pic:nvPicPr>
                   <pic:blipFill>
-                    <a:blip r:embed="rId49" cstate="print"/>
+                    <a:blip r:embed="rId50" cstate="print"/>
                     <a:stretch>
                       <a:fillRect/>
                     </a:stretch>
@@ -7790,18 +8185,25 @@
         <w:contextualSpacing w:val="0"/>
       </w:pPr>
       <w:r>
-        <w:t>Es común encontar también dispositivos RAID montados en rack. Como ya sabes, se trata de un sistema de discos redundantes, en el que se permite el fallo de un disco sin perder la información. Cuando un disco falla, en los sistemas profesionales, puede sustituirse “en caliente”</w:t>
-      </w:r>
-    </w:p>
-    <w:p>
-      <w:pPr>
-        <w:pStyle w:val="Normal1"/>
-        <w:contextualSpacing w:val="0"/>
-      </w:pPr>
-      <w:r>
-        <w:rPr>
-          <w:noProof/>
-          <w:lang w:val="en-US" w:eastAsia="en-US"/>
+        <w:t xml:space="preserve">Es común </w:t>
+      </w:r>
+      <w:proofErr w:type="spellStart"/>
+      <w:r>
+        <w:t>encontar</w:t>
+      </w:r>
+      <w:proofErr w:type="spellEnd"/>
+      <w:r>
+        <w:t xml:space="preserve"> también dispositivos RAID montados en rack. Como ya sabes, se trata de un sistema de discos redundantes, en el que se permite el fallo de un disco sin perder la información. Cuando un disco falla, en los sistemas profesionales, puede sustituirse “en caliente”</w:t>
+      </w:r>
+    </w:p>
+    <w:p>
+      <w:pPr>
+        <w:pStyle w:val="Normal1"/>
+        <w:contextualSpacing w:val="0"/>
+      </w:pPr>
+      <w:r>
+        <w:rPr>
+          <w:noProof/>
         </w:rPr>
         <w:drawing>
           <wp:inline distT="0" distB="0" distL="0" distR="0">
@@ -7817,7 +8219,7 @@
                     <pic:cNvPicPr preferRelativeResize="0"/>
                   </pic:nvPicPr>
                   <pic:blipFill>
-                    <a:blip r:embed="rId50" cstate="print"/>
+                    <a:blip r:embed="rId51" cstate="print"/>
                     <a:stretch>
                       <a:fillRect/>
                     </a:stretch>
@@ -7845,7 +8247,15 @@
       </w:pPr>
       <w:r>
         <w:br/>
-        <w:t>Un equipo RAID para rack mide, por supuesto 19” de ancho y un múltiplo de “U” de alto, Tiene huecos para almacenar varios discos duros. Cada disco va montado en una bandeja (llamada caddy), que permite su montaje y extracción de manera rápida e independiente. Cuando un disco falla, el sistema avisa… y se sustituye por uno nuevo de idénticas características.</w:t>
+        <w:t xml:space="preserve">Un equipo RAID para rack mide, por supuesto 19” de ancho y un múltiplo de “U” de alto, Tiene huecos para almacenar varios discos duros. Cada disco va montado en una bandeja (llamada </w:t>
+      </w:r>
+      <w:proofErr w:type="spellStart"/>
+      <w:r>
+        <w:t>caddy</w:t>
+      </w:r>
+      <w:proofErr w:type="spellEnd"/>
+      <w:r>
+        <w:t>), que permite su montaje y extracción de manera rápida e independiente. Cuando un disco falla, el sistema avisa… y se sustituye por uno nuevo de idénticas características.</w:t>
       </w:r>
     </w:p>
     <w:p>
@@ -7867,25 +8277,25 @@
       <w:pPr>
         <w:pStyle w:val="Ttulo1"/>
       </w:pPr>
-      <w:bookmarkStart w:id="44" w:name="h.qsvq9msu8kh" w:colFirst="0" w:colLast="0"/>
-      <w:bookmarkStart w:id="45" w:name="_Toc462998751"/>
-      <w:bookmarkEnd w:id="44"/>
+      <w:bookmarkStart w:id="45" w:name="h.qsvq9msu8kh" w:colFirst="0" w:colLast="0"/>
+      <w:bookmarkStart w:id="46" w:name="_Toc462998751"/>
+      <w:bookmarkEnd w:id="45"/>
       <w:r>
         <w:t>Electricidad</w:t>
       </w:r>
-      <w:bookmarkEnd w:id="45"/>
+      <w:bookmarkEnd w:id="46"/>
     </w:p>
     <w:p>
       <w:pPr>
         <w:pStyle w:val="Ttulo2"/>
       </w:pPr>
-      <w:bookmarkStart w:id="46" w:name="h.cds7573i2u3j" w:colFirst="0" w:colLast="0"/>
-      <w:bookmarkStart w:id="47" w:name="_Toc462998752"/>
-      <w:bookmarkEnd w:id="46"/>
+      <w:bookmarkStart w:id="47" w:name="h.cds7573i2u3j" w:colFirst="0" w:colLast="0"/>
+      <w:bookmarkStart w:id="48" w:name="_Toc462998752"/>
+      <w:bookmarkEnd w:id="47"/>
       <w:r>
         <w:t>La red eléctrica</w:t>
       </w:r>
-      <w:bookmarkEnd w:id="47"/>
+      <w:bookmarkEnd w:id="48"/>
     </w:p>
     <w:p>
       <w:pPr>
@@ -7939,13 +8349,13 @@
       <w:pPr>
         <w:pStyle w:val="Ttulo2"/>
       </w:pPr>
-      <w:bookmarkStart w:id="48" w:name="h.40201niyudni" w:colFirst="0" w:colLast="0"/>
-      <w:bookmarkStart w:id="49" w:name="_Toc462998753"/>
-      <w:bookmarkEnd w:id="48"/>
+      <w:bookmarkStart w:id="49" w:name="h.40201niyudni" w:colFirst="0" w:colLast="0"/>
+      <w:bookmarkStart w:id="50" w:name="_Toc462998753"/>
+      <w:bookmarkEnd w:id="49"/>
       <w:r>
         <w:t>Enchufes</w:t>
       </w:r>
-      <w:bookmarkEnd w:id="49"/>
+      <w:bookmarkEnd w:id="50"/>
     </w:p>
     <w:p>
       <w:pPr>
@@ -7961,6 +8371,7 @@
         <w:pStyle w:val="Normal1"/>
         <w:contextualSpacing w:val="0"/>
       </w:pPr>
+      <w:proofErr w:type="spellStart"/>
       <w:r>
         <w:rPr>
           <w:b/>
@@ -7968,14 +8379,20 @@
         <w:t>Schuko</w:t>
       </w:r>
       <w:r>
-        <w:t xml:space="preserve">y </w:t>
-      </w:r>
+        <w:t>y</w:t>
+      </w:r>
+      <w:proofErr w:type="spellEnd"/>
+      <w:r>
+        <w:t xml:space="preserve"> </w:t>
+      </w:r>
+      <w:proofErr w:type="spellStart"/>
       <w:r>
         <w:rPr>
           <w:b/>
         </w:rPr>
         <w:t>Europlug</w:t>
       </w:r>
+      <w:proofErr w:type="spellEnd"/>
       <w:r>
         <w:t>, ambas normalizadas por la CEE, para suministrar corriente alterna.</w:t>
       </w:r>
@@ -7992,7 +8409,23 @@
         <w:contextualSpacing w:val="0"/>
       </w:pPr>
       <w:r>
-        <w:t>Los dispositivos que necesitan corriente continua, disponen de una fuente de alimentación (un transformador), que se conecta a enchufes Schuko o europlug mediante los conectores  IEC, normalizados a nivel internacional.</w:t>
+        <w:t xml:space="preserve">Los dispositivos que necesitan corriente continua, disponen de una fuente de alimentación (un transformador), que se conecta a enchufes </w:t>
+      </w:r>
+      <w:proofErr w:type="spellStart"/>
+      <w:r>
+        <w:t>Schuko</w:t>
+      </w:r>
+      <w:proofErr w:type="spellEnd"/>
+      <w:r>
+        <w:t xml:space="preserve"> o </w:t>
+      </w:r>
+      <w:proofErr w:type="spellStart"/>
+      <w:r>
+        <w:t>europlug</w:t>
+      </w:r>
+      <w:proofErr w:type="spellEnd"/>
+      <w:r>
+        <w:t xml:space="preserve"> mediante los conectores  IEC, normalizados a nivel internacional.</w:t>
       </w:r>
     </w:p>
     <w:p>
@@ -8005,30 +8438,63 @@
       <w:pPr>
         <w:pStyle w:val="Ttulo3"/>
       </w:pPr>
-      <w:bookmarkStart w:id="50" w:name="h.q9zn0c81wvl2" w:colFirst="0" w:colLast="0"/>
-      <w:bookmarkStart w:id="51" w:name="_Toc462998754"/>
-      <w:bookmarkEnd w:id="50"/>
+      <w:bookmarkStart w:id="51" w:name="h.q9zn0c81wvl2" w:colFirst="0" w:colLast="0"/>
+      <w:bookmarkStart w:id="52" w:name="_Toc462998754"/>
+      <w:bookmarkEnd w:id="51"/>
+      <w:proofErr w:type="spellStart"/>
       <w:r>
         <w:t>Schuko</w:t>
       </w:r>
-      <w:bookmarkEnd w:id="51"/>
-    </w:p>
-    <w:p>
-      <w:pPr>
-        <w:pStyle w:val="Normal1"/>
-        <w:contextualSpacing w:val="0"/>
-      </w:pPr>
-      <w:r>
-        <w:t xml:space="preserve">Schuko es el nombre coloquial, aunque absolutamente aceptado, de un sistema de enchufe y toma de corriente (que se define en el estándar CEE 7/4 Tipo F). "Schuko" es la forma abreviada del término alemán </w:t>
-      </w:r>
+      <w:bookmarkEnd w:id="52"/>
+      <w:proofErr w:type="spellEnd"/>
+    </w:p>
+    <w:p>
+      <w:pPr>
+        <w:pStyle w:val="Normal1"/>
+        <w:contextualSpacing w:val="0"/>
+      </w:pPr>
+      <w:proofErr w:type="spellStart"/>
+      <w:r>
+        <w:t>Schuko</w:t>
+      </w:r>
+      <w:proofErr w:type="spellEnd"/>
+      <w:r>
+        <w:t xml:space="preserve"> es el nombre coloquial, aunque absolutamente aceptado, de un sistema de enchufe y toma de corriente (que se define en el estándar CEE 7/4 Tipo F). "</w:t>
+      </w:r>
+      <w:proofErr w:type="spellStart"/>
+      <w:r>
+        <w:t>Schuko</w:t>
+      </w:r>
+      <w:proofErr w:type="spellEnd"/>
+      <w:r>
+        <w:t xml:space="preserve">" es la forma abreviada del término alemán </w:t>
+      </w:r>
+      <w:proofErr w:type="spellStart"/>
       <w:r>
         <w:rPr>
           <w:i/>
         </w:rPr>
         <w:t>Schutzkontakt</w:t>
       </w:r>
-      <w:r>
-        <w:t xml:space="preserve"> (literalmente: contacto protector), lo que sencillamente indica que tanto el enchufe como la toma están equipados con contactos de protección a tierra (en foma de ganchos laterales en lugar de clavijas). Los conectores Schuko se usan normalmente en circuitos de 230 V, 50 Hz y para corrientes no superiores a </w:t>
+      <w:proofErr w:type="spellEnd"/>
+      <w:r>
+        <w:t xml:space="preserve"> (literalmente: contacto protector), lo que sencillamente indica que tanto el enchufe como la toma están equipados con contactos de protección a tierra (en </w:t>
+      </w:r>
+      <w:proofErr w:type="spellStart"/>
+      <w:r>
+        <w:t>foma</w:t>
+      </w:r>
+      <w:proofErr w:type="spellEnd"/>
+      <w:r>
+        <w:t xml:space="preserve"> de ganchos laterales en lugar de clavijas). Los conectores </w:t>
+      </w:r>
+      <w:proofErr w:type="spellStart"/>
+      <w:r>
+        <w:t>Schuko</w:t>
+      </w:r>
+      <w:proofErr w:type="spellEnd"/>
+      <w:r>
+        <w:t xml:space="preserve"> se usan normalmente en circuitos de 230 V, 50 Hz y para corrientes no superiores a </w:t>
       </w:r>
       <w:r>
         <w:rPr>
@@ -8042,7 +8508,6 @@
       <w:r>
         <w:rPr>
           <w:noProof/>
-          <w:lang w:val="en-US" w:eastAsia="en-US"/>
         </w:rPr>
         <w:drawing>
           <wp:anchor distT="0" distB="0" distL="0" distR="0" simplePos="0" relativeHeight="251661312" behindDoc="0" locked="0" layoutInCell="0" allowOverlap="0">
@@ -8066,7 +8531,7 @@
                     <pic:cNvPicPr preferRelativeResize="0"/>
                   </pic:nvPicPr>
                   <pic:blipFill>
-                    <a:blip r:embed="rId51" cstate="print"/>
+                    <a:blip r:embed="rId52" cstate="print"/>
                     <a:stretch>
                       <a:fillRect/>
                     </a:stretch>
@@ -8093,7 +8558,15 @@
         <w:contextualSpacing w:val="0"/>
       </w:pPr>
       <w:r>
-        <w:t>(En el sistema francés y belga, utilizan un conector y enchufe similar, pero que tiene una tercera patilla para la conexión a tierra, en lugar de ganchos. Algunos enchufes schuko son compatibles con éste sistema.)</w:t>
+        <w:t xml:space="preserve">(En el sistema francés y belga, utilizan un conector y enchufe similar, pero que tiene una tercera patilla para la conexión a tierra, en lugar de ganchos. Algunos enchufes </w:t>
+      </w:r>
+      <w:proofErr w:type="spellStart"/>
+      <w:r>
+        <w:t>schuko</w:t>
+      </w:r>
+      <w:proofErr w:type="spellEnd"/>
+      <w:r>
+        <w:t xml:space="preserve"> son compatibles con éste sistema.)</w:t>
       </w:r>
     </w:p>
     <w:p>
@@ -8104,26 +8577,36 @@
           <w:sz w:val="22"/>
         </w:rPr>
       </w:pPr>
-      <w:bookmarkStart w:id="52" w:name="h.6wmlzyvvcw5j" w:colFirst="0" w:colLast="0"/>
-      <w:bookmarkEnd w:id="52"/>
+      <w:bookmarkStart w:id="53" w:name="h.6wmlzyvvcw5j" w:colFirst="0" w:colLast="0"/>
+      <w:bookmarkEnd w:id="53"/>
     </w:p>
     <w:p>
       <w:pPr>
         <w:pStyle w:val="Ttulo3"/>
       </w:pPr>
-      <w:bookmarkStart w:id="53" w:name="_Toc462998755"/>
+      <w:bookmarkStart w:id="54" w:name="_Toc462998755"/>
+      <w:proofErr w:type="spellStart"/>
       <w:r>
         <w:t>Europlug</w:t>
       </w:r>
-      <w:bookmarkEnd w:id="53"/>
-    </w:p>
-    <w:p>
-      <w:pPr>
-        <w:pStyle w:val="Normal1"/>
-        <w:contextualSpacing w:val="0"/>
-      </w:pPr>
-      <w:r>
-        <w:t xml:space="preserve">La Europlug es una clavija de enchufe plano de dos polos, diseñada para corrientes de hasta </w:t>
+      <w:bookmarkEnd w:id="54"/>
+      <w:proofErr w:type="spellEnd"/>
+    </w:p>
+    <w:p>
+      <w:pPr>
+        <w:pStyle w:val="Normal1"/>
+        <w:contextualSpacing w:val="0"/>
+      </w:pPr>
+      <w:r>
+        <w:t xml:space="preserve">La </w:t>
+      </w:r>
+      <w:proofErr w:type="spellStart"/>
+      <w:r>
+        <w:t>Europlug</w:t>
+      </w:r>
+      <w:proofErr w:type="spellEnd"/>
+      <w:r>
+        <w:t xml:space="preserve"> es una clavija de enchufe plano de dos polos, diseñada para corrientes de hasta </w:t>
       </w:r>
       <w:r>
         <w:rPr>
@@ -8132,12 +8615,27 @@
         <w:t>2,5 A</w:t>
       </w:r>
       <w:r>
-        <w:t>. Fue ideada para funcionar, de forma segura, en las tomas de corriente de todos los paises europeos, con excepción del sistema que se usa en Gran Bretaña, Chipre, Gibraltar, Irlanda y Malta. Se puede enchufar en tomas de corriente schuko.</w:t>
-      </w:r>
-      <w:r>
-        <w:rPr>
-          <w:noProof/>
-          <w:lang w:val="en-US" w:eastAsia="en-US"/>
+        <w:t xml:space="preserve">. Fue ideada para funcionar, de forma segura, en las tomas de corriente de todos los </w:t>
+      </w:r>
+      <w:proofErr w:type="spellStart"/>
+      <w:r>
+        <w:t>paises</w:t>
+      </w:r>
+      <w:proofErr w:type="spellEnd"/>
+      <w:r>
+        <w:t xml:space="preserve"> europeos, con excepción del sistema que se usa en Gran Bretaña, Chipre, Gibraltar, Irlanda y Malta. Se puede enchufar en tomas de corriente </w:t>
+      </w:r>
+      <w:proofErr w:type="spellStart"/>
+      <w:r>
+        <w:t>schuko</w:t>
+      </w:r>
+      <w:proofErr w:type="spellEnd"/>
+      <w:r>
+        <w:t>.</w:t>
+      </w:r>
+      <w:r>
+        <w:rPr>
+          <w:noProof/>
         </w:rPr>
         <w:drawing>
           <wp:anchor distT="0" distB="0" distL="0" distR="0" simplePos="0" relativeHeight="251662336" behindDoc="0" locked="0" layoutInCell="0" allowOverlap="0">
@@ -8161,7 +8659,7 @@
                     <pic:cNvPicPr preferRelativeResize="0"/>
                   </pic:nvPicPr>
                   <pic:blipFill>
-                    <a:blip r:embed="rId52" cstate="print"/>
+                    <a:blip r:embed="rId53" cstate="print"/>
                     <a:stretch>
                       <a:fillRect/>
                     </a:stretch>
@@ -8205,18 +8703,18 @@
         <w:pStyle w:val="Ttulo3"/>
         <w:contextualSpacing w:val="0"/>
       </w:pPr>
-      <w:bookmarkStart w:id="54" w:name="h.7pw6bbzcin6z" w:colFirst="0" w:colLast="0"/>
-      <w:bookmarkEnd w:id="54"/>
+      <w:bookmarkStart w:id="55" w:name="h.7pw6bbzcin6z" w:colFirst="0" w:colLast="0"/>
+      <w:bookmarkEnd w:id="55"/>
     </w:p>
     <w:p>
       <w:pPr>
         <w:pStyle w:val="Ttulo2"/>
       </w:pPr>
-      <w:bookmarkStart w:id="55" w:name="_Toc462998756"/>
+      <w:bookmarkStart w:id="56" w:name="_Toc462998756"/>
       <w:r>
         <w:t>Conectores y entradas normalizados (IEC)</w:t>
       </w:r>
-      <w:bookmarkEnd w:id="55"/>
+      <w:bookmarkEnd w:id="56"/>
     </w:p>
     <w:p>
       <w:pPr>
@@ -8254,22 +8752,54 @@
         <w:contextualSpacing w:val="0"/>
       </w:pPr>
       <w:r>
-        <w:t>Los fabricantes de aparatos electrónicos optan por colocar una entrada de corriente en el aparato, y utilizar un cable de alimentación que por un lado lleve un enchufe Schuko o Europlug, y por el otro un conector parejo a la entrada. En otros paises, puede utilizarse la misma fuente con conector IEC y otro cable de alimentación adaptado al sistema del país.</w:t>
-      </w:r>
-    </w:p>
-    <w:p>
-      <w:pPr>
-        <w:pStyle w:val="Normal1"/>
-        <w:contextualSpacing w:val="0"/>
-      </w:pPr>
-    </w:p>
-    <w:p>
-      <w:pPr>
-        <w:pStyle w:val="Normal1"/>
-        <w:contextualSpacing w:val="0"/>
-      </w:pPr>
-      <w:r>
-        <w:t xml:space="preserve">Los conectores utilizados en la CE están normalizados por la norma IEC 60320 (International ElectrotechnicalCommision).  </w:t>
+        <w:t xml:space="preserve">Los fabricantes de aparatos electrónicos optan por colocar una entrada de corriente en el aparato, y utilizar un cable de alimentación que por un lado lleve un enchufe </w:t>
+      </w:r>
+      <w:proofErr w:type="spellStart"/>
+      <w:r>
+        <w:t>Schuko</w:t>
+      </w:r>
+      <w:proofErr w:type="spellEnd"/>
+      <w:r>
+        <w:t xml:space="preserve"> o </w:t>
+      </w:r>
+      <w:proofErr w:type="spellStart"/>
+      <w:r>
+        <w:t>Europlug</w:t>
+      </w:r>
+      <w:proofErr w:type="spellEnd"/>
+      <w:r>
+        <w:t xml:space="preserve">, y por el otro un conector parejo a la entrada. En otros </w:t>
+      </w:r>
+      <w:proofErr w:type="spellStart"/>
+      <w:r>
+        <w:t>paises</w:t>
+      </w:r>
+      <w:proofErr w:type="spellEnd"/>
+      <w:r>
+        <w:t>, puede utilizarse la misma fuente con conector IEC y otro cable de alimentación adaptado al sistema del país.</w:t>
+      </w:r>
+    </w:p>
+    <w:p>
+      <w:pPr>
+        <w:pStyle w:val="Normal1"/>
+        <w:contextualSpacing w:val="0"/>
+      </w:pPr>
+    </w:p>
+    <w:p>
+      <w:pPr>
+        <w:pStyle w:val="Normal1"/>
+        <w:contextualSpacing w:val="0"/>
+      </w:pPr>
+      <w:r>
+        <w:t xml:space="preserve">Los conectores utilizados en la CE están normalizados por la norma IEC 60320 (International </w:t>
+      </w:r>
+      <w:proofErr w:type="spellStart"/>
+      <w:r>
+        <w:t>ElectrotechnicalCommision</w:t>
+      </w:r>
+      <w:proofErr w:type="spellEnd"/>
+      <w:r>
+        <w:t xml:space="preserve">).  </w:t>
       </w:r>
     </w:p>
     <w:p>
@@ -8310,7 +8840,7 @@
           <w:left w:w="10" w:type="dxa"/>
           <w:right w:w="10" w:type="dxa"/>
         </w:tblCellMar>
-        <w:tblLook w:val="0000"/>
+        <w:tblLook w:val="0000" w:firstRow="0" w:lastRow="0" w:firstColumn="0" w:lastColumn="0" w:noHBand="0" w:noVBand="0"/>
       </w:tblPr>
       <w:tblGrid>
         <w:gridCol w:w="9360"/>
@@ -8402,7 +8932,7 @@
           <w:left w:w="10" w:type="dxa"/>
           <w:right w:w="10" w:type="dxa"/>
         </w:tblCellMar>
-        <w:tblLook w:val="0000"/>
+        <w:tblLook w:val="0000" w:firstRow="0" w:lastRow="0" w:firstColumn="0" w:lastColumn="0" w:noHBand="0" w:noVBand="0"/>
       </w:tblPr>
       <w:tblGrid>
         <w:gridCol w:w="4680"/>
@@ -8428,7 +8958,6 @@
             <w:r>
               <w:rPr>
                 <w:noProof/>
-                <w:lang w:val="en-US" w:eastAsia="en-US"/>
               </w:rPr>
               <w:drawing>
                 <wp:inline distT="0" distB="0" distL="0" distR="0">
@@ -8444,7 +8973,7 @@
                           <pic:cNvPicPr preferRelativeResize="0"/>
                         </pic:nvPicPr>
                         <pic:blipFill>
-                          <a:blip r:embed="rId53" cstate="print"/>
+                          <a:blip r:embed="rId54" cstate="print"/>
                           <a:stretch>
                             <a:fillRect/>
                           </a:stretch>
@@ -8488,7 +9017,7 @@
               <w:rPr>
                 <w:rStyle w:val="Refdenotaalpie"/>
               </w:rPr>
-              <w:footnoteReference w:id="3"/>
+              <w:footnoteReference w:id="2"/>
             </w:r>
             <w:r>
               <w:t>: 2.5 amperes máximo con toma de tierra.</w:t>
@@ -8527,9 +9056,7 @@
             <w:r>
               <w:rPr>
                 <w:noProof/>
-                <w:lang w:val="en-US" w:eastAsia="en-US"/>
               </w:rPr>
-              <w:lastRenderedPageBreak/>
               <w:drawing>
                 <wp:inline distT="0" distB="0" distL="0" distR="0">
                   <wp:extent cx="1933575" cy="1409700"/>
@@ -8544,7 +9071,7 @@
                           <pic:cNvPicPr preferRelativeResize="0"/>
                         </pic:nvPicPr>
                         <pic:blipFill>
-                          <a:blip r:embed="rId54" cstate="print"/>
+                          <a:blip r:embed="rId55" cstate="print"/>
                           <a:stretch>
                             <a:fillRect/>
                           </a:stretch>
@@ -8612,7 +9139,6 @@
             <w:r>
               <w:rPr>
                 <w:noProof/>
-                <w:lang w:val="en-US" w:eastAsia="en-US"/>
               </w:rPr>
               <w:drawing>
                 <wp:inline distT="0" distB="0" distL="0" distR="0">
@@ -8628,7 +9154,7 @@
                           <pic:cNvPicPr preferRelativeResize="0"/>
                         </pic:nvPicPr>
                         <pic:blipFill>
-                          <a:blip r:embed="rId55" cstate="print"/>
+                          <a:blip r:embed="rId56" cstate="print"/>
                           <a:stretch>
                             <a:fillRect/>
                           </a:stretch>
@@ -8671,7 +9197,15 @@
             </w:r>
             <w:r>
               <w:br/>
-              <w:t>Se utiliza en ordenadores de sobremesa, monitores, periféricos, sais, etc.</w:t>
+              <w:t xml:space="preserve">Se utiliza en ordenadores de sobremesa, monitores, periféricos, </w:t>
+            </w:r>
+            <w:proofErr w:type="spellStart"/>
+            <w:r>
+              <w:t>sais</w:t>
+            </w:r>
+            <w:proofErr w:type="spellEnd"/>
+            <w:r>
+              <w:t>, etc.</w:t>
             </w:r>
           </w:p>
         </w:tc>
@@ -8696,7 +9230,6 @@
             <w:r>
               <w:rPr>
                 <w:noProof/>
-                <w:lang w:val="en-US" w:eastAsia="en-US"/>
               </w:rPr>
               <w:drawing>
                 <wp:inline distT="0" distB="0" distL="0" distR="0">
@@ -8712,7 +9245,7 @@
                           <pic:cNvPicPr preferRelativeResize="0"/>
                         </pic:nvPicPr>
                         <pic:blipFill>
-                          <a:blip r:embed="rId56" cstate="print"/>
+                          <a:blip r:embed="rId57" cstate="print"/>
                           <a:stretch>
                             <a:fillRect/>
                           </a:stretch>
@@ -8755,7 +9288,15 @@
             </w:r>
             <w:r>
               <w:br/>
-              <w:t>Se utiliza en grandes instalaciones. Servidores y SAIs de alta potencia</w:t>
+              <w:t xml:space="preserve">Se utiliza en grandes instalaciones. Servidores y </w:t>
+            </w:r>
+            <w:proofErr w:type="spellStart"/>
+            <w:r>
+              <w:t>SAIs</w:t>
+            </w:r>
+            <w:proofErr w:type="spellEnd"/>
+            <w:r>
+              <w:t xml:space="preserve"> de alta potencia</w:t>
             </w:r>
           </w:p>
         </w:tc>
@@ -8771,24 +9312,32 @@
       <w:pPr>
         <w:pStyle w:val="Ttulo2"/>
       </w:pPr>
-      <w:bookmarkStart w:id="56" w:name="h.ampq9welihu1" w:colFirst="0" w:colLast="0"/>
-      <w:bookmarkEnd w:id="56"/>
+      <w:bookmarkStart w:id="57" w:name="h.ampq9welihu1" w:colFirst="0" w:colLast="0"/>
+      <w:bookmarkEnd w:id="57"/>
       <w:r>
         <w:br/>
       </w:r>
-      <w:bookmarkStart w:id="57" w:name="_Toc462998757"/>
+      <w:bookmarkStart w:id="58" w:name="_Toc462998757"/>
       <w:r>
         <w:t>Protección eléctrica</w:t>
       </w:r>
-      <w:bookmarkEnd w:id="57"/>
-    </w:p>
-    <w:p>
-      <w:pPr>
-        <w:pStyle w:val="Normal1"/>
-        <w:contextualSpacing w:val="0"/>
-      </w:pPr>
-      <w:r>
-        <w:t>La red eléctrica proporciona tensiones nominales de entre 220 y 240V La potencia que suministra la red (kiloWatts – kW) se estipula por contrato.</w:t>
+      <w:bookmarkEnd w:id="58"/>
+    </w:p>
+    <w:p>
+      <w:pPr>
+        <w:pStyle w:val="Normal1"/>
+        <w:contextualSpacing w:val="0"/>
+      </w:pPr>
+      <w:r>
+        <w:t>La red eléctrica proporciona tensiones nominales de entre 220 y 240V La potencia que suministra la red (</w:t>
+      </w:r>
+      <w:proofErr w:type="spellStart"/>
+      <w:r>
+        <w:t>kiloWatts</w:t>
+      </w:r>
+      <w:proofErr w:type="spellEnd"/>
+      <w:r>
+        <w:t xml:space="preserve"> – kW) se estipula por contrato.</w:t>
       </w:r>
     </w:p>
     <w:p>
@@ -8801,25 +9350,21 @@
       <w:pPr>
         <w:pStyle w:val="Ttulo3"/>
       </w:pPr>
-      <w:bookmarkStart w:id="58" w:name="h.e2cddxm8dyef" w:colFirst="0" w:colLast="0"/>
-      <w:bookmarkStart w:id="59" w:name="_Toc462998758"/>
-      <w:bookmarkEnd w:id="58"/>
+      <w:bookmarkStart w:id="59" w:name="h.e2cddxm8dyef" w:colFirst="0" w:colLast="0"/>
+      <w:bookmarkStart w:id="60" w:name="_Toc462998758"/>
+      <w:bookmarkEnd w:id="59"/>
       <w:r>
         <w:t>El Interruptor de Control de Potencia.</w:t>
       </w:r>
-      <w:bookmarkEnd w:id="59"/>
-    </w:p>
-    <w:p>
-      <w:pPr>
-        <w:pStyle w:val="Normal1"/>
-        <w:contextualSpacing w:val="0"/>
-      </w:pPr>
-      <w:r>
-        <w:t xml:space="preserve">La instalación eléctrica debe ir acorde a la potencia suministrada. Un Interruptor de Control de Potencia (ICP) se coloca a la entrada del suministro, después de los contadores para garantizar </w:t>
-      </w:r>
-      <w:r>
-        <w:lastRenderedPageBreak/>
-        <w:t>que no se consume más allá de la potencia contratada. Hay uno a la entrada de cada cliente. Se coloca más para control de consumo que para seguridad.</w:t>
+      <w:bookmarkEnd w:id="60"/>
+    </w:p>
+    <w:p>
+      <w:pPr>
+        <w:pStyle w:val="Normal1"/>
+        <w:contextualSpacing w:val="0"/>
+      </w:pPr>
+      <w:r>
+        <w:t>La instalación eléctrica debe ir acorde a la potencia suministrada. Un Interruptor de Control de Potencia (ICP) se coloca a la entrada del suministro, después de los contadores para garantizar que no se consume más allá de la potencia contratada. Hay uno a la entrada de cada cliente. Se coloca más para control de consumo que para seguridad.</w:t>
       </w:r>
     </w:p>
     <w:p>
@@ -8832,35 +9377,58 @@
       <w:pPr>
         <w:pStyle w:val="Ttulo3"/>
       </w:pPr>
-      <w:bookmarkStart w:id="60" w:name="h.obk91223pwlf" w:colFirst="0" w:colLast="0"/>
-      <w:bookmarkStart w:id="61" w:name="_Toc462998759"/>
-      <w:bookmarkEnd w:id="60"/>
-      <w:r>
-        <w:t>Los interruptores magnetotérmicos</w:t>
-      </w:r>
+      <w:bookmarkStart w:id="61" w:name="h.obk91223pwlf" w:colFirst="0" w:colLast="0"/>
+      <w:bookmarkStart w:id="62" w:name="_Toc462998759"/>
       <w:bookmarkEnd w:id="61"/>
-    </w:p>
-    <w:p>
-      <w:pPr>
-        <w:pStyle w:val="Normal1"/>
-        <w:contextualSpacing w:val="0"/>
-      </w:pPr>
-      <w:r>
-        <w:t>Protegen un circuito. Cada uno admite una determinada corriente máxima, que se mide en Amperes (A). Los magnetotérmicos</w:t>
+      <w:r>
+        <w:t xml:space="preserve">Los interruptores </w:t>
+      </w:r>
+      <w:proofErr w:type="spellStart"/>
+      <w:r>
+        <w:t>magnetotérmicos</w:t>
+      </w:r>
+      <w:bookmarkEnd w:id="62"/>
+      <w:proofErr w:type="spellEnd"/>
+    </w:p>
+    <w:p>
+      <w:pPr>
+        <w:pStyle w:val="Normal1"/>
+        <w:contextualSpacing w:val="0"/>
+      </w:pPr>
+      <w:r>
+        <w:t xml:space="preserve">Protegen un circuito. Cada uno admite una determinada corriente máxima, que se mide en Amperes (A). Los </w:t>
+      </w:r>
+      <w:proofErr w:type="spellStart"/>
+      <w:r>
+        <w:t>magnetotérmicos</w:t>
       </w:r>
       <w:r>
         <w:rPr>
           <w:b/>
         </w:rPr>
-        <w:t>vienen marcados con la letra “C”</w:t>
-      </w:r>
-      <w:r>
-        <w:t xml:space="preserve"> -de Current, corriente- y una cantidad, que indica el paso máximo de corriente que permiten “C16 → 16 Amperios máximo”. Saltan ante cortocircuitos y consumo excesivo (sobrecarga del circuito)</w:t>
-      </w:r>
-      <w:r>
-        <w:rPr>
-          <w:noProof/>
-          <w:lang w:val="en-US" w:eastAsia="en-US"/>
+        <w:t>vienen</w:t>
+      </w:r>
+      <w:proofErr w:type="spellEnd"/>
+      <w:r>
+        <w:rPr>
+          <w:b/>
+        </w:rPr>
+        <w:t xml:space="preserve"> marcados con la letra “C”</w:t>
+      </w:r>
+      <w:r>
+        <w:t xml:space="preserve"> -de </w:t>
+      </w:r>
+      <w:proofErr w:type="spellStart"/>
+      <w:r>
+        <w:t>Current</w:t>
+      </w:r>
+      <w:proofErr w:type="spellEnd"/>
+      <w:r>
+        <w:t>, corriente- y una cantidad, que indica el paso máximo de corriente que permiten “C16 → 16 Amperios máximo”. Saltan ante cortocircuitos y consumo excesivo (sobrecarga del circuito)</w:t>
+      </w:r>
+      <w:r>
+        <w:rPr>
+          <w:noProof/>
         </w:rPr>
         <w:drawing>
           <wp:anchor distT="0" distB="0" distL="0" distR="0" simplePos="0" relativeHeight="251663360" behindDoc="0" locked="0" layoutInCell="0" allowOverlap="0">
@@ -8884,7 +9452,7 @@
                     <pic:cNvPicPr preferRelativeResize="0"/>
                   </pic:nvPicPr>
                   <pic:blipFill>
-                    <a:blip r:embed="rId57" cstate="print"/>
+                    <a:blip r:embed="rId58" cstate="print"/>
                     <a:stretch>
                       <a:fillRect/>
                     </a:stretch>
@@ -8907,7 +9475,6 @@
       <w:r>
         <w:rPr>
           <w:noProof/>
-          <w:lang w:val="en-US" w:eastAsia="en-US"/>
         </w:rPr>
         <w:drawing>
           <wp:anchor distT="0" distB="0" distL="0" distR="0" simplePos="0" relativeHeight="251664384" behindDoc="0" locked="0" layoutInCell="0" allowOverlap="0">
@@ -8931,7 +9498,7 @@
                     <pic:cNvPicPr preferRelativeResize="0"/>
                   </pic:nvPicPr>
                   <pic:blipFill>
-                    <a:blip r:embed="rId58" cstate="print"/>
+                    <a:blip r:embed="rId59" cstate="print"/>
                     <a:stretch>
                       <a:fillRect/>
                     </a:stretch>
@@ -8976,19 +9543,33 @@
         <w:rPr>
           <w:sz w:val="18"/>
         </w:rPr>
-        <w:t>(NOTA: no confundas el hecho de que un ma</w:t>
-      </w:r>
+        <w:t xml:space="preserve">(NOTA: no confundas el hecho de que un </w:t>
+      </w:r>
+      <w:proofErr w:type="spellStart"/>
       <w:r>
         <w:rPr>
           <w:sz w:val="18"/>
         </w:rPr>
+        <w:t>ma</w:t>
+      </w:r>
+      <w:r>
+        <w:rPr>
+          <w:sz w:val="18"/>
+        </w:rPr>
         <w:t>g</w:t>
       </w:r>
       <w:r>
         <w:rPr>
           <w:sz w:val="18"/>
         </w:rPr>
-        <w:t>netotérmico pueda estar rotulado como C16 con el conector IEC C16, que obviamente, no tiene nada que ver)</w:t>
+        <w:t>netotérmico</w:t>
+      </w:r>
+      <w:proofErr w:type="spellEnd"/>
+      <w:r>
+        <w:rPr>
+          <w:sz w:val="18"/>
+        </w:rPr>
+        <w:t xml:space="preserve"> pueda estar rotulado como C16 con el conector IEC C16, que obviamente, no tiene nada que ver)</w:t>
       </w:r>
     </w:p>
     <w:p>
@@ -9059,8 +9640,13 @@
         <w:contextualSpacing w:val="0"/>
       </w:pPr>
       <w:r>
-        <w:t>En el primer caso, basta calcular aproximadamente el consumo de los aparatos de un circuito y desconectar algunos hasta no sobrepasar la capacidad del magnetotérmico</w:t>
-      </w:r>
+        <w:t xml:space="preserve">En el primer caso, basta calcular aproximadamente el consumo de los aparatos de un circuito y desconectar algunos hasta no sobrepasar la capacidad del </w:t>
+      </w:r>
+      <w:proofErr w:type="spellStart"/>
+      <w:r>
+        <w:t>magnetotérmico</w:t>
+      </w:r>
+      <w:proofErr w:type="spellEnd"/>
     </w:p>
     <w:p>
       <w:pPr>
@@ -9115,20 +9701,36 @@
         <w:contextualSpacing w:val="0"/>
       </w:pPr>
       <w:r>
-        <w:t>Se pueden colocar varios magnetotérmicos jerárquicamente (ej: uno en una oficina, otro en la planta, otro en la entrada del edificio)... En general, ante un problema salta siempre el más cercano al problema, y que además dejará pasar menos cantidad de corriente.</w:t>
+        <w:t xml:space="preserve">Se pueden colocar varios </w:t>
+      </w:r>
+      <w:proofErr w:type="spellStart"/>
+      <w:r>
+        <w:t>magnetotérmicos</w:t>
+      </w:r>
+      <w:proofErr w:type="spellEnd"/>
+      <w:r>
+        <w:t xml:space="preserve"> jerárquicamente (</w:t>
+      </w:r>
+      <w:proofErr w:type="spellStart"/>
+      <w:r>
+        <w:t>ej</w:t>
+      </w:r>
+      <w:proofErr w:type="spellEnd"/>
+      <w:r>
+        <w:t>: uno en una oficina, otro en la planta, otro en la entrada del edificio)... En general, ante un problema salta siempre el más cercano al problema, y que además dejará pasar menos cantidad de corriente.</w:t>
       </w:r>
     </w:p>
     <w:p>
       <w:pPr>
         <w:pStyle w:val="Ttulo3"/>
       </w:pPr>
-      <w:bookmarkStart w:id="62" w:name="h.ghfa6i8oqgoi" w:colFirst="0" w:colLast="0"/>
-      <w:bookmarkStart w:id="63" w:name="_Toc462998760"/>
-      <w:bookmarkEnd w:id="62"/>
+      <w:bookmarkStart w:id="63" w:name="h.ghfa6i8oqgoi" w:colFirst="0" w:colLast="0"/>
+      <w:bookmarkStart w:id="64" w:name="_Toc462998760"/>
+      <w:bookmarkEnd w:id="63"/>
       <w:r>
         <w:t>El interruptor diferencial</w:t>
       </w:r>
-      <w:bookmarkEnd w:id="63"/>
+      <w:bookmarkEnd w:id="64"/>
     </w:p>
     <w:p>
       <w:pPr>
@@ -9153,7 +9755,6 @@
       <w:r>
         <w:rPr>
           <w:noProof/>
-          <w:lang w:val="en-US" w:eastAsia="en-US"/>
         </w:rPr>
         <w:drawing>
           <wp:anchor distT="0" distB="0" distL="0" distR="0" simplePos="0" relativeHeight="251665408" behindDoc="0" locked="0" layoutInCell="0" allowOverlap="0">
@@ -9177,7 +9778,7 @@
                     <pic:cNvPicPr preferRelativeResize="0"/>
                   </pic:nvPicPr>
                   <pic:blipFill>
-                    <a:blip r:embed="rId59" cstate="print"/>
+                    <a:blip r:embed="rId60" cstate="print"/>
                     <a:stretch>
                       <a:fillRect/>
                     </a:stretch>
@@ -9210,7 +9811,6 @@
         <w:contextualSpacing w:val="0"/>
       </w:pPr>
       <w:r>
-        <w:lastRenderedPageBreak/>
         <w:t>Los interruptores diferenciales suelen instalarse en menor cantidad, y protegen varios circuitos de posibles fugas de corriente.</w:t>
       </w:r>
     </w:p>
@@ -9239,13 +9839,13 @@
       <w:pPr>
         <w:pStyle w:val="Ttulo3"/>
       </w:pPr>
-      <w:bookmarkStart w:id="64" w:name="h.fstzcg9pntgk" w:colFirst="0" w:colLast="0"/>
-      <w:bookmarkStart w:id="65" w:name="_Toc462998761"/>
-      <w:bookmarkEnd w:id="64"/>
+      <w:bookmarkStart w:id="65" w:name="h.fstzcg9pntgk" w:colFirst="0" w:colLast="0"/>
+      <w:bookmarkStart w:id="66" w:name="_Toc462998761"/>
+      <w:bookmarkEnd w:id="65"/>
       <w:r>
         <w:t>La toma de Tierra.</w:t>
       </w:r>
-      <w:bookmarkEnd w:id="65"/>
+      <w:bookmarkEnd w:id="66"/>
     </w:p>
     <w:p>
       <w:pPr>
@@ -9291,22 +9891,38 @@
         <w:t>TIERRA</w:t>
       </w:r>
       <w:r>
-        <w:t xml:space="preserve"> –en amarillo y verde- está conectado a un gran clavo en los cimientos del edificio.</w:t>
-      </w:r>
-    </w:p>
-    <w:p>
-      <w:pPr>
-        <w:pStyle w:val="Normal1"/>
-        <w:contextualSpacing w:val="0"/>
-      </w:pPr>
-    </w:p>
-    <w:p>
-      <w:pPr>
-        <w:pStyle w:val="Normal1"/>
-        <w:contextualSpacing w:val="0"/>
-      </w:pPr>
-      <w:r>
-        <w:t>El enchufe schuko garantiza las fuga</w:t>
+        <w:t xml:space="preserve"> –en amarillo y verde- está </w:t>
+      </w:r>
+      <w:proofErr w:type="gramStart"/>
+      <w:r>
+        <w:t>conectado</w:t>
+      </w:r>
+      <w:proofErr w:type="gramEnd"/>
+      <w:r>
+        <w:t xml:space="preserve"> a un gran clavo en los cimientos del edificio.</w:t>
+      </w:r>
+    </w:p>
+    <w:p>
+      <w:pPr>
+        <w:pStyle w:val="Normal1"/>
+        <w:contextualSpacing w:val="0"/>
+      </w:pPr>
+    </w:p>
+    <w:p>
+      <w:pPr>
+        <w:pStyle w:val="Normal1"/>
+        <w:contextualSpacing w:val="0"/>
+      </w:pPr>
+      <w:r>
+        <w:t xml:space="preserve">El enchufe </w:t>
+      </w:r>
+      <w:proofErr w:type="spellStart"/>
+      <w:r>
+        <w:t>schuko</w:t>
+      </w:r>
+      <w:proofErr w:type="spellEnd"/>
+      <w:r>
+        <w:t xml:space="preserve"> garantiza las fuga</w:t>
       </w:r>
       <w:r>
         <w:t>s</w:t>
@@ -9326,32 +9942,47 @@
         <w:pStyle w:val="Ttulo5"/>
         <w:contextualSpacing w:val="0"/>
       </w:pPr>
-      <w:bookmarkStart w:id="66" w:name="h.9ong3h41wlm1" w:colFirst="0" w:colLast="0"/>
-      <w:bookmarkStart w:id="67" w:name="_Toc462998762"/>
-      <w:bookmarkEnd w:id="66"/>
+      <w:bookmarkStart w:id="67" w:name="h.9ong3h41wlm1" w:colFirst="0" w:colLast="0"/>
+      <w:bookmarkStart w:id="68" w:name="_Toc462998762"/>
+      <w:bookmarkEnd w:id="67"/>
       <w:r>
         <w:t>Doble aislamiento</w:t>
       </w:r>
-      <w:bookmarkEnd w:id="67"/>
-    </w:p>
-    <w:p>
-      <w:pPr>
-        <w:pStyle w:val="Normal1"/>
-        <w:contextualSpacing w:val="0"/>
-      </w:pPr>
-      <w:r>
-        <w:t>Algunos aparatos disponen de un doble aislamiento de sus partes activas (tanto neutro como fase). En ese caso, no requieren conexión a tierra. Van marcados con éste símbolo en su carcasa. Pueden llevar un enchufe Europlug o Schuko sin toma de tierra.</w:t>
-      </w:r>
-    </w:p>
-    <w:p>
-      <w:pPr>
-        <w:pStyle w:val="Normal1"/>
-        <w:contextualSpacing w:val="0"/>
-      </w:pPr>
-      <w:r>
-        <w:rPr>
-          <w:noProof/>
-          <w:lang w:val="en-US" w:eastAsia="en-US"/>
+      <w:bookmarkEnd w:id="68"/>
+    </w:p>
+    <w:p>
+      <w:pPr>
+        <w:pStyle w:val="Normal1"/>
+        <w:contextualSpacing w:val="0"/>
+      </w:pPr>
+      <w:r>
+        <w:t xml:space="preserve">Algunos aparatos disponen de un doble aislamiento de sus partes activas (tanto neutro como fase). En ese caso, no requieren conexión a tierra. Van marcados con éste símbolo en su carcasa. Pueden llevar un enchufe </w:t>
+      </w:r>
+      <w:proofErr w:type="spellStart"/>
+      <w:r>
+        <w:t>Europlug</w:t>
+      </w:r>
+      <w:proofErr w:type="spellEnd"/>
+      <w:r>
+        <w:t xml:space="preserve"> o </w:t>
+      </w:r>
+      <w:proofErr w:type="spellStart"/>
+      <w:r>
+        <w:t>Schuko</w:t>
+      </w:r>
+      <w:proofErr w:type="spellEnd"/>
+      <w:r>
+        <w:t xml:space="preserve"> sin toma de tierra.</w:t>
+      </w:r>
+    </w:p>
+    <w:p>
+      <w:pPr>
+        <w:pStyle w:val="Normal1"/>
+        <w:contextualSpacing w:val="0"/>
+      </w:pPr>
+      <w:r>
+        <w:rPr>
+          <w:noProof/>
         </w:rPr>
         <w:drawing>
           <wp:inline distT="0" distB="0" distL="0" distR="0">
@@ -9367,7 +9998,7 @@
                     <pic:cNvPicPr preferRelativeResize="0"/>
                   </pic:nvPicPr>
                   <pic:blipFill>
-                    <a:blip r:embed="rId60" cstate="print"/>
+                    <a:blip r:embed="rId61" cstate="print"/>
                     <a:stretch>
                       <a:fillRect/>
                     </a:stretch>
@@ -9390,7 +10021,6 @@
       <w:r>
         <w:rPr>
           <w:noProof/>
-          <w:lang w:val="en-US" w:eastAsia="en-US"/>
         </w:rPr>
         <w:drawing>
           <wp:inline distT="0" distB="0" distL="0" distR="0">
@@ -9406,7 +10036,7 @@
                     <pic:cNvPicPr preferRelativeResize="0"/>
                   </pic:nvPicPr>
                   <pic:blipFill>
-                    <a:blip r:embed="rId61" cstate="print"/>
+                    <a:blip r:embed="rId62" cstate="print"/>
                     <a:stretch>
                       <a:fillRect/>
                     </a:stretch>
@@ -9437,21 +10067,37 @@
       <w:pPr>
         <w:pStyle w:val="Ttulo3"/>
       </w:pPr>
-      <w:bookmarkStart w:id="68" w:name="h.pepislvq37rk" w:colFirst="0" w:colLast="0"/>
-      <w:bookmarkStart w:id="69" w:name="_Toc462998763"/>
-      <w:bookmarkEnd w:id="68"/>
+      <w:bookmarkStart w:id="69" w:name="h.pepislvq37rk" w:colFirst="0" w:colLast="0"/>
+      <w:bookmarkStart w:id="70" w:name="_Toc462998763"/>
+      <w:bookmarkEnd w:id="69"/>
       <w:r>
         <w:t>Adaptadores, ladrones, regletas</w:t>
       </w:r>
-      <w:bookmarkEnd w:id="69"/>
-    </w:p>
-    <w:p>
-      <w:pPr>
-        <w:pStyle w:val="Normal1"/>
-        <w:contextualSpacing w:val="0"/>
-      </w:pPr>
-      <w:r>
-        <w:t>En ningún caso están especialmente recomendados los “adaptadores”, “ladrones” o regletas de corriente si pueden evitarse. Pero es necesario tener en cuenta que NUNCA DEBE UTILIZARSE UN ADAPTADOR CON ENTRADA EUROPLUG Y CONECTOR SCHUKO. Ya que permitiría enchufar aparatos con enchufe Schuko (de hasta 16A), cuando una entrada europlug solo está certificada para 2.5A.</w:t>
+      <w:bookmarkEnd w:id="70"/>
+    </w:p>
+    <w:p>
+      <w:pPr>
+        <w:pStyle w:val="Normal1"/>
+        <w:contextualSpacing w:val="0"/>
+      </w:pPr>
+      <w:r>
+        <w:t xml:space="preserve">En ningún caso están especialmente recomendados los “adaptadores”, “ladrones” o regletas de corriente si pueden evitarse. Pero es necesario tener en cuenta que NUNCA DEBE UTILIZARSE UN ADAPTADOR CON ENTRADA EUROPLUG Y CONECTOR SCHUKO. Ya que permitiría enchufar aparatos con enchufe </w:t>
+      </w:r>
+      <w:proofErr w:type="spellStart"/>
+      <w:r>
+        <w:t>Schuko</w:t>
+      </w:r>
+      <w:proofErr w:type="spellEnd"/>
+      <w:r>
+        <w:t xml:space="preserve"> (de hasta 16A), cuando una entrada </w:t>
+      </w:r>
+      <w:proofErr w:type="spellStart"/>
+      <w:r>
+        <w:t>europlug</w:t>
+      </w:r>
+      <w:proofErr w:type="spellEnd"/>
+      <w:r>
+        <w:t xml:space="preserve"> solo está certificada para 2.5A.</w:t>
       </w:r>
     </w:p>
     <w:p>
@@ -9483,7 +10129,7 @@
           <w:left w:w="10" w:type="dxa"/>
           <w:right w:w="10" w:type="dxa"/>
         </w:tblCellMar>
-        <w:tblLook w:val="0000"/>
+        <w:tblLook w:val="0000" w:firstRow="0" w:lastRow="0" w:firstColumn="0" w:lastColumn="0" w:noHBand="0" w:noVBand="0"/>
       </w:tblPr>
       <w:tblGrid>
         <w:gridCol w:w="4620"/>
@@ -9509,7 +10155,6 @@
             <w:r>
               <w:rPr>
                 <w:noProof/>
-                <w:lang w:val="en-US" w:eastAsia="en-US"/>
               </w:rPr>
               <w:drawing>
                 <wp:inline distT="0" distB="0" distL="0" distR="0">
@@ -9525,7 +10170,7 @@
                           <pic:cNvPicPr preferRelativeResize="0"/>
                         </pic:nvPicPr>
                         <pic:blipFill>
-                          <a:blip r:embed="rId62" cstate="print"/>
+                          <a:blip r:embed="rId63" cstate="print"/>
                           <a:stretch>
                             <a:fillRect/>
                           </a:stretch>
@@ -9564,8 +10209,13 @@
               <w:contextualSpacing w:val="0"/>
             </w:pPr>
             <w:r>
-              <w:t>Entrada: Schuko</w:t>
+              <w:t xml:space="preserve">Entrada: </w:t>
             </w:r>
+            <w:proofErr w:type="spellStart"/>
+            <w:r>
+              <w:t>Schuko</w:t>
+            </w:r>
+            <w:proofErr w:type="spellEnd"/>
           </w:p>
           <w:p>
             <w:pPr>
@@ -9574,8 +10224,13 @@
               <w:contextualSpacing w:val="0"/>
             </w:pPr>
             <w:r>
-              <w:t>Conector: Europlug</w:t>
+              <w:t xml:space="preserve">Conector: </w:t>
             </w:r>
+            <w:proofErr w:type="spellStart"/>
+            <w:r>
+              <w:t>Europlug</w:t>
+            </w:r>
+            <w:proofErr w:type="spellEnd"/>
           </w:p>
           <w:p>
             <w:pPr>
@@ -9616,7 +10271,6 @@
             <w:r>
               <w:rPr>
                 <w:noProof/>
-                <w:lang w:val="en-US" w:eastAsia="en-US"/>
               </w:rPr>
               <w:drawing>
                 <wp:inline distT="0" distB="0" distL="0" distR="0">
@@ -9632,7 +10286,7 @@
                           <pic:cNvPicPr preferRelativeResize="0"/>
                         </pic:nvPicPr>
                         <pic:blipFill>
-                          <a:blip r:embed="rId63" cstate="print"/>
+                          <a:blip r:embed="rId64" cstate="print"/>
                           <a:stretch>
                             <a:fillRect/>
                           </a:stretch>
@@ -9655,7 +10309,6 @@
             <w:r>
               <w:rPr>
                 <w:noProof/>
-                <w:lang w:val="en-US" w:eastAsia="en-US"/>
               </w:rPr>
               <w:drawing>
                 <wp:inline distT="0" distB="0" distL="0" distR="0">
@@ -9671,7 +10324,7 @@
                           <pic:cNvPicPr preferRelativeResize="0"/>
                         </pic:nvPicPr>
                         <pic:blipFill>
-                          <a:blip r:embed="rId64" cstate="print"/>
+                          <a:blip r:embed="rId65" cstate="print"/>
                           <a:stretch>
                             <a:fillRect/>
                           </a:stretch>
@@ -9710,8 +10363,13 @@
               <w:contextualSpacing w:val="0"/>
             </w:pPr>
             <w:r>
-              <w:t>Entrada: Schuko</w:t>
+              <w:t xml:space="preserve">Entrada: </w:t>
             </w:r>
+            <w:proofErr w:type="spellStart"/>
+            <w:r>
+              <w:t>Schuko</w:t>
+            </w:r>
+            <w:proofErr w:type="spellEnd"/>
           </w:p>
           <w:p>
             <w:pPr>
@@ -9720,8 +10378,13 @@
               <w:contextualSpacing w:val="0"/>
             </w:pPr>
             <w:r>
-              <w:t>Conector: Schuko</w:t>
+              <w:t xml:space="preserve">Conector: </w:t>
             </w:r>
+            <w:proofErr w:type="spellStart"/>
+            <w:r>
+              <w:t>Schuko</w:t>
+            </w:r>
+            <w:proofErr w:type="spellEnd"/>
           </w:p>
           <w:p>
             <w:pPr>
@@ -9762,7 +10425,6 @@
             <w:r>
               <w:rPr>
                 <w:noProof/>
-                <w:lang w:val="en-US" w:eastAsia="en-US"/>
               </w:rPr>
               <w:drawing>
                 <wp:inline distT="0" distB="0" distL="0" distR="0">
@@ -9778,7 +10440,7 @@
                           <pic:cNvPicPr preferRelativeResize="0"/>
                         </pic:nvPicPr>
                         <pic:blipFill>
-                          <a:blip r:embed="rId65" cstate="print"/>
+                          <a:blip r:embed="rId66" cstate="print"/>
                           <a:stretch>
                             <a:fillRect/>
                           </a:stretch>
@@ -9817,7 +10479,15 @@
               <w:contextualSpacing w:val="0"/>
             </w:pPr>
             <w:r>
-              <w:t>Entrada: Schuko.</w:t>
+              <w:t xml:space="preserve">Entrada: </w:t>
+            </w:r>
+            <w:proofErr w:type="spellStart"/>
+            <w:r>
+              <w:t>Schuko</w:t>
+            </w:r>
+            <w:proofErr w:type="spellEnd"/>
+            <w:r>
+              <w:t>.</w:t>
             </w:r>
           </w:p>
           <w:p>
@@ -9827,8 +10497,21 @@
               <w:contextualSpacing w:val="0"/>
             </w:pPr>
             <w:r>
-              <w:t>Conectores: Schuko y Europlug</w:t>
+              <w:t xml:space="preserve">Conectores: </w:t>
             </w:r>
+            <w:proofErr w:type="spellStart"/>
+            <w:r>
+              <w:t>Schuko</w:t>
+            </w:r>
+            <w:proofErr w:type="spellEnd"/>
+            <w:r>
+              <w:t xml:space="preserve"> y </w:t>
+            </w:r>
+            <w:proofErr w:type="spellStart"/>
+            <w:r>
+              <w:t>Europlug</w:t>
+            </w:r>
+            <w:proofErr w:type="spellEnd"/>
           </w:p>
           <w:p>
             <w:pPr>
@@ -9844,7 +10527,15 @@
               <w:contextualSpacing w:val="0"/>
             </w:pPr>
             <w:r>
-              <w:t>Hasta 16A en el Schuko.</w:t>
+              <w:t xml:space="preserve">Hasta 16A en el </w:t>
+            </w:r>
+            <w:proofErr w:type="spellStart"/>
+            <w:r>
+              <w:t>Schuko</w:t>
+            </w:r>
+            <w:proofErr w:type="spellEnd"/>
+            <w:r>
+              <w:t>.</w:t>
             </w:r>
           </w:p>
           <w:p>
@@ -9854,8 +10545,13 @@
               <w:contextualSpacing w:val="0"/>
             </w:pPr>
             <w:r>
-              <w:t>Hasta 2.5A en los Europlug</w:t>
+              <w:t xml:space="preserve">Hasta 2.5A en los </w:t>
             </w:r>
+            <w:proofErr w:type="spellStart"/>
+            <w:r>
+              <w:t>Europlug</w:t>
+            </w:r>
+            <w:proofErr w:type="spellEnd"/>
           </w:p>
         </w:tc>
       </w:tr>
@@ -9879,7 +10575,6 @@
             <w:r>
               <w:rPr>
                 <w:noProof/>
-                <w:lang w:val="en-US" w:eastAsia="en-US"/>
               </w:rPr>
               <w:drawing>
                 <wp:inline distT="0" distB="0" distL="0" distR="0">
@@ -9895,7 +10590,7 @@
                           <pic:cNvPicPr preferRelativeResize="0"/>
                         </pic:nvPicPr>
                         <pic:blipFill>
-                          <a:blip r:embed="rId66" cstate="print"/>
+                          <a:blip r:embed="rId67" cstate="print"/>
                           <a:stretch>
                             <a:fillRect/>
                           </a:stretch>
@@ -9963,8 +10658,13 @@
               <w:contextualSpacing w:val="0"/>
             </w:pPr>
             <w:r>
-              <w:t>Entrada: Algo parecido al Europlug</w:t>
+              <w:t xml:space="preserve">Entrada: Algo parecido al </w:t>
             </w:r>
+            <w:proofErr w:type="spellStart"/>
+            <w:r>
+              <w:t>Europlug</w:t>
+            </w:r>
+            <w:proofErr w:type="spellEnd"/>
           </w:p>
           <w:p>
             <w:pPr>
@@ -9973,7 +10673,15 @@
               <w:contextualSpacing w:val="0"/>
             </w:pPr>
             <w:r>
-              <w:t>Salida: Agujeros compatibles con Schuko.</w:t>
+              <w:t xml:space="preserve">Salida: Agujeros compatibles con </w:t>
+            </w:r>
+            <w:proofErr w:type="spellStart"/>
+            <w:r>
+              <w:t>Schuko</w:t>
+            </w:r>
+            <w:proofErr w:type="spellEnd"/>
+            <w:r>
+              <w:t>.</w:t>
             </w:r>
           </w:p>
           <w:p>
@@ -9990,7 +10698,31 @@
               <w:contextualSpacing w:val="0"/>
             </w:pPr>
             <w:r>
-              <w:t>Permite enchufar aparatos con enchufe Schuko a una toma de corriente europlug de la pared. Si el aparato demanda más de 2.5A, el circuito se calentará y podría quemarse. Un magnetotérmico no lo cortará, ya que controla todo un circuito y no un único enchufe.</w:t>
+              <w:t xml:space="preserve">Permite enchufar aparatos con enchufe </w:t>
+            </w:r>
+            <w:proofErr w:type="spellStart"/>
+            <w:r>
+              <w:t>Schuko</w:t>
+            </w:r>
+            <w:proofErr w:type="spellEnd"/>
+            <w:r>
+              <w:t xml:space="preserve"> a una toma de corriente </w:t>
+            </w:r>
+            <w:proofErr w:type="spellStart"/>
+            <w:r>
+              <w:t>europlug</w:t>
+            </w:r>
+            <w:proofErr w:type="spellEnd"/>
+            <w:r>
+              <w:t xml:space="preserve"> de la pared. Si el aparato demanda más de 2.5A, el circuito se calentará y podría quemarse. Un </w:t>
+            </w:r>
+            <w:proofErr w:type="spellStart"/>
+            <w:r>
+              <w:t>magnetotérmico</w:t>
+            </w:r>
+            <w:proofErr w:type="spellEnd"/>
+            <w:r>
+              <w:t xml:space="preserve"> no lo cortará, ya que controla todo un circuito y no un único enchufe.</w:t>
             </w:r>
           </w:p>
         </w:tc>
@@ -10007,21 +10739,29 @@
         <w:pStyle w:val="Ttulo3"/>
         <w:contextualSpacing w:val="0"/>
       </w:pPr>
-      <w:bookmarkStart w:id="70" w:name="h.9f3emj3sob21" w:colFirst="0" w:colLast="0"/>
-      <w:bookmarkStart w:id="71" w:name="_Toc462998764"/>
-      <w:bookmarkEnd w:id="70"/>
+      <w:bookmarkStart w:id="71" w:name="h.9f3emj3sob21" w:colFirst="0" w:colLast="0"/>
+      <w:bookmarkStart w:id="72" w:name="_Toc462998764"/>
+      <w:bookmarkEnd w:id="71"/>
       <w:r>
         <w:t>Cálculo aproximado del consumo eléctrico</w:t>
       </w:r>
-      <w:bookmarkEnd w:id="71"/>
-    </w:p>
-    <w:p>
-      <w:pPr>
-        <w:pStyle w:val="Normal1"/>
-        <w:contextualSpacing w:val="0"/>
-      </w:pPr>
-      <w:r>
-        <w:t>Todos los circuitos eléctricos permiten un consumo máximo instantáneo de corriente, expresado en Amperios. En última instancia, si lo sobrepasamos, el interruptor magnetotérmico que protege el circuito saltará, debido al exceso de demanda de corriente.</w:t>
+      <w:bookmarkEnd w:id="72"/>
+    </w:p>
+    <w:p>
+      <w:pPr>
+        <w:pStyle w:val="Normal1"/>
+        <w:contextualSpacing w:val="0"/>
+      </w:pPr>
+      <w:r>
+        <w:t xml:space="preserve">Todos los circuitos eléctricos permiten un consumo máximo instantáneo de corriente, expresado en Amperios. En última instancia, si lo sobrepasamos, el interruptor </w:t>
+      </w:r>
+      <w:proofErr w:type="spellStart"/>
+      <w:r>
+        <w:t>magnetotérmico</w:t>
+      </w:r>
+      <w:proofErr w:type="spellEnd"/>
+      <w:r>
+        <w:t xml:space="preserve"> que protege el circuito saltará, debido al exceso de demanda de corriente.</w:t>
       </w:r>
     </w:p>
     <w:p>
@@ -10052,7 +10792,6 @@
         <w:rPr>
           <w:sz w:val="48"/>
         </w:rPr>
-        <w:lastRenderedPageBreak/>
         <w:t>P=V·I</w:t>
       </w:r>
     </w:p>
@@ -10121,13 +10860,13 @@
         <w:pStyle w:val="Ttulo3"/>
         <w:contextualSpacing w:val="0"/>
       </w:pPr>
-      <w:bookmarkStart w:id="72" w:name="h.x1qrbxrbldkq" w:colFirst="0" w:colLast="0"/>
-      <w:bookmarkStart w:id="73" w:name="_Toc462998765"/>
-      <w:bookmarkEnd w:id="72"/>
+      <w:bookmarkStart w:id="73" w:name="h.x1qrbxrbldkq" w:colFirst="0" w:colLast="0"/>
+      <w:bookmarkStart w:id="74" w:name="_Toc462998765"/>
+      <w:bookmarkEnd w:id="73"/>
       <w:r>
         <w:t>Problemas en el suministro eléctrico</w:t>
       </w:r>
-      <w:bookmarkEnd w:id="73"/>
+      <w:bookmarkEnd w:id="74"/>
     </w:p>
     <w:p>
       <w:pPr>
@@ -10178,14 +10917,38 @@
         </w:numPr>
         <w:ind w:hanging="359"/>
       </w:pPr>
+      <w:proofErr w:type="spellStart"/>
       <w:r>
         <w:rPr>
           <w:b/>
         </w:rPr>
-        <w:t xml:space="preserve">Microcorte: </w:t>
-      </w:r>
-      <w:r>
-        <w:t>Un microcorte es una ausencia de suministro durante un periodo muy breve de tiempo... pero no deja de ser una ausencia de suministro. Ante microcortes muy breves, es posible que un ordenador siga funcionando, pero lo más probable es que le afecte: Si la pérdida de suministro es durante un tiempo muy leve, el equipo puede producir fallos en eléctricos en el interior de sus circuitos con consecuencia de cuelgues, reinicios o funcionamiento errático, y si la pérdida es significativa, di</w:t>
+        <w:t>Microcorte</w:t>
+      </w:r>
+      <w:proofErr w:type="spellEnd"/>
+      <w:r>
+        <w:rPr>
+          <w:b/>
+        </w:rPr>
+        <w:t xml:space="preserve">: </w:t>
+      </w:r>
+      <w:r>
+        <w:t xml:space="preserve">Un </w:t>
+      </w:r>
+      <w:proofErr w:type="spellStart"/>
+      <w:r>
+        <w:t>microcorte</w:t>
+      </w:r>
+      <w:proofErr w:type="spellEnd"/>
+      <w:r>
+        <w:t xml:space="preserve"> es una ausencia de suministro durante un periodo muy breve de tiempo... pero no deja de ser una ausencia de suministro. Ante </w:t>
+      </w:r>
+      <w:proofErr w:type="spellStart"/>
+      <w:r>
+        <w:t>microcortes</w:t>
+      </w:r>
+      <w:proofErr w:type="spellEnd"/>
+      <w:r>
+        <w:t xml:space="preserve"> muy breves, es posible que un ordenador siga funcionando, pero lo más probable es que le afecte: Si la pérdida de suministro es durante un tiempo muy leve, el equipo puede producir fallos en eléctricos en el interior de sus circuitos con consecuencia de cuelgues, reinicios o funcionamiento errático, y si la pérdida es significativa, di</w:t>
       </w:r>
       <w:r>
         <w:t>rectamente apagados y reinicios</w:t>
@@ -10210,7 +10973,15 @@
         <w:t>Bajadas de tensión</w:t>
       </w:r>
       <w:r>
-        <w:t>. Si la tensión eléctrica (el Voltaje) no es suficiente durante un cierto periodo de tiempo, es decir, tiene algo menos de «fuerza» de lo que debiera, los circuitos podrían empezar a funcionar mal, con consecuencia decuelgues, reinicios o funcionamiento errático, y si la pérdida es significativa, directamente apagados y reinicios.</w:t>
+        <w:t xml:space="preserve">. Si la tensión eléctrica (el Voltaje) no es suficiente durante un cierto periodo de tiempo, es decir, tiene algo menos de «fuerza» de lo que debiera, los circuitos podrían empezar a funcionar mal, con consecuencia </w:t>
+      </w:r>
+      <w:proofErr w:type="spellStart"/>
+      <w:r>
+        <w:t>decuelgues</w:t>
+      </w:r>
+      <w:proofErr w:type="spellEnd"/>
+      <w:r>
+        <w:t>, reinicios o funcionamiento errático, y si la pérdida es significativa, directamente apagados y reinicios.</w:t>
       </w:r>
     </w:p>
     <w:p>
@@ -10229,7 +11000,15 @@
         <w:t xml:space="preserve">Subidas de tensión: </w:t>
       </w:r>
       <w:r>
-        <w:t>Lo contrario que una bajada... el suministro viene con más tensión, algo más de «fuerza» de lo esperado... pues puede dañar algunos circuitos, provocando seguramente daños permanentes en el hardware, a diferencia de los tres problemas anteriores (la ausencia, el microcorte y la bajada), que en general provocan daños en la información, pero no en el hardware.</w:t>
+        <w:t xml:space="preserve">Lo contrario que una bajada... el suministro viene con más tensión, algo más de «fuerza» de lo esperado... pues puede dañar algunos circuitos, provocando seguramente daños permanentes en el hardware, a diferencia de los tres problemas anteriores (la ausencia, el </w:t>
+      </w:r>
+      <w:proofErr w:type="spellStart"/>
+      <w:r>
+        <w:t>microcorte</w:t>
+      </w:r>
+      <w:proofErr w:type="spellEnd"/>
+      <w:r>
+        <w:t xml:space="preserve"> y la bajada), que en general provocan daños en la información, pero no en el hardware.</w:t>
       </w:r>
     </w:p>
     <w:p>
@@ -10245,10 +11024,37 @@
         <w:rPr>
           <w:b/>
         </w:rPr>
-        <w:t>Picos de tensión:</w:t>
-      </w:r>
-      <w:r>
-        <w:t>Es una subida fuerte de tensión (el voltaje sube mucho, viene con mucha «fuerza») pero durante un periodo de tiempo muy breve. Casi siempre provoca daños permanetes en el hardware.</w:t>
+        <w:t xml:space="preserve">Picos de </w:t>
+      </w:r>
+      <w:proofErr w:type="spellStart"/>
+      <w:r>
+        <w:rPr>
+          <w:b/>
+        </w:rPr>
+        <w:t>tensión</w:t>
+      </w:r>
+      <w:proofErr w:type="gramStart"/>
+      <w:r>
+        <w:rPr>
+          <w:b/>
+        </w:rPr>
+        <w:t>:</w:t>
+      </w:r>
+      <w:r>
+        <w:t>Es</w:t>
+      </w:r>
+      <w:proofErr w:type="spellEnd"/>
+      <w:proofErr w:type="gramEnd"/>
+      <w:r>
+        <w:t xml:space="preserve"> una subida fuerte de tensión (el voltaje sube mucho, viene con mucha «fuerza») pero durante un periodo de tiempo muy breve. Casi siempre provoca daños </w:t>
+      </w:r>
+      <w:proofErr w:type="spellStart"/>
+      <w:r>
+        <w:t>permanetes</w:t>
+      </w:r>
+      <w:proofErr w:type="spellEnd"/>
+      <w:r>
+        <w:t xml:space="preserve"> en el hardware.</w:t>
       </w:r>
     </w:p>
     <w:p>
@@ -10283,7 +11089,6 @@
         <w:rPr>
           <w:b/>
         </w:rPr>
-        <w:lastRenderedPageBreak/>
         <w:t>Aumento o decremento de la frecuencia</w:t>
       </w:r>
       <w:r>
@@ -10306,13 +11111,13 @@
       <w:pPr>
         <w:pStyle w:val="Ttulo3"/>
       </w:pPr>
-      <w:bookmarkStart w:id="74" w:name="h.dktpi97aweew" w:colFirst="0" w:colLast="0"/>
-      <w:bookmarkStart w:id="75" w:name="_Toc462998766"/>
-      <w:bookmarkEnd w:id="74"/>
+      <w:bookmarkStart w:id="75" w:name="h.dktpi97aweew" w:colFirst="0" w:colLast="0"/>
+      <w:bookmarkStart w:id="76" w:name="_Toc462998766"/>
+      <w:bookmarkEnd w:id="75"/>
       <w:r>
         <w:t>Regletas protectoras de sobretensiones.</w:t>
       </w:r>
-      <w:bookmarkEnd w:id="75"/>
+      <w:bookmarkEnd w:id="76"/>
     </w:p>
     <w:p>
       <w:pPr>
@@ -10337,7 +11142,6 @@
       <w:r>
         <w:rPr>
           <w:noProof/>
-          <w:lang w:val="en-US" w:eastAsia="en-US"/>
         </w:rPr>
         <w:drawing>
           <wp:inline distT="0" distB="0" distL="0" distR="0">
@@ -10353,7 +11157,7 @@
                     <pic:cNvPicPr preferRelativeResize="0"/>
                   </pic:nvPicPr>
                   <pic:blipFill>
-                    <a:blip r:embed="rId67" cstate="print"/>
+                    <a:blip r:embed="rId68" cstate="print"/>
                     <a:stretch>
                       <a:fillRect/>
                     </a:stretch>
@@ -10397,7 +11201,6 @@
       <w:r>
         <w:rPr>
           <w:noProof/>
-          <w:lang w:val="en-US" w:eastAsia="en-US"/>
         </w:rPr>
         <w:drawing>
           <wp:anchor distT="0" distB="0" distL="0" distR="0" simplePos="0" relativeHeight="251666432" behindDoc="0" locked="0" layoutInCell="0" allowOverlap="0">
@@ -10421,7 +11224,7 @@
                     <pic:cNvPicPr preferRelativeResize="0"/>
                   </pic:nvPicPr>
                   <pic:blipFill>
-                    <a:blip r:embed="rId68" cstate="print"/>
+                    <a:blip r:embed="rId69" cstate="print"/>
                     <a:stretch>
                       <a:fillRect/>
                     </a:stretch>
@@ -10454,12 +11257,59 @@
         <w:contextualSpacing w:val="0"/>
       </w:pPr>
       <w:r>
-        <w:t>Sólo protegen de picos de tensión las que se basan en “varistores” (o componentes similares). Un varistor (variable resistor) es un componente electrónico cuya resistencia disminuye cuando la tensión eléctrica que se le aplica aumenta.  El varistor protege el circuito de variaciones y picos bruscos de tensión. Se coloca en paralelo al circuito a proteger y absorbe todos los picos mayores a su tensión nominal. El varistor sólo suprime picos transitorios; si lo sometemos a una tensión elevada constante, conduce totalmente –provocando que un magnetotérmico corte la corriente-. O bien algunos se funden (como un fusible) y deja de conducir. El varistor se puede combinar con un fusible normal.</w:t>
-      </w:r>
-      <w:r>
-        <w:rPr>
-          <w:noProof/>
-          <w:lang w:val="en-US" w:eastAsia="en-US"/>
+        <w:t>Sólo protegen de picos de tensión las que se basan en “</w:t>
+      </w:r>
+      <w:proofErr w:type="spellStart"/>
+      <w:r>
+        <w:t>varistores</w:t>
+      </w:r>
+      <w:proofErr w:type="spellEnd"/>
+      <w:r>
+        <w:t xml:space="preserve">” (o componentes similares). Un </w:t>
+      </w:r>
+      <w:proofErr w:type="spellStart"/>
+      <w:r>
+        <w:t>varistor</w:t>
+      </w:r>
+      <w:proofErr w:type="spellEnd"/>
+      <w:r>
+        <w:t xml:space="preserve"> (variable resistor) es un componente electrónico cuya resistencia disminuye cuando la tensión eléctrica que se le aplica aumenta.  El </w:t>
+      </w:r>
+      <w:proofErr w:type="spellStart"/>
+      <w:r>
+        <w:t>varistor</w:t>
+      </w:r>
+      <w:proofErr w:type="spellEnd"/>
+      <w:r>
+        <w:t xml:space="preserve"> protege el circuito de variaciones y picos bruscos de tensión. Se coloca en paralelo al circuito a proteger y absorbe todos los picos mayores a su tensión nominal. El </w:t>
+      </w:r>
+      <w:proofErr w:type="spellStart"/>
+      <w:r>
+        <w:t>varistor</w:t>
+      </w:r>
+      <w:proofErr w:type="spellEnd"/>
+      <w:r>
+        <w:t xml:space="preserve"> sólo suprime picos transitorios; si lo sometemos a una tensión elevada constante, conduce totalmente –provocando que un </w:t>
+      </w:r>
+      <w:proofErr w:type="spellStart"/>
+      <w:r>
+        <w:t>magnetotérmico</w:t>
+      </w:r>
+      <w:proofErr w:type="spellEnd"/>
+      <w:r>
+        <w:t xml:space="preserve"> corte la corriente-. O bien algunos se funden (como un fusible) y deja de conducir. El </w:t>
+      </w:r>
+      <w:proofErr w:type="spellStart"/>
+      <w:r>
+        <w:t>varistor</w:t>
+      </w:r>
+      <w:proofErr w:type="spellEnd"/>
+      <w:r>
+        <w:t xml:space="preserve"> se puede combinar con un fusible normal.</w:t>
+      </w:r>
+      <w:r>
+        <w:rPr>
+          <w:noProof/>
         </w:rPr>
         <w:drawing>
           <wp:anchor distT="0" distB="0" distL="0" distR="0" simplePos="0" relativeHeight="251667456" behindDoc="0" locked="0" layoutInCell="0" allowOverlap="0">
@@ -10483,7 +11333,7 @@
                     <pic:cNvPicPr preferRelativeResize="0"/>
                   </pic:nvPicPr>
                   <pic:blipFill>
-                    <a:blip r:embed="rId69" cstate="print"/>
+                    <a:blip r:embed="rId70" cstate="print"/>
                     <a:stretch>
                       <a:fillRect/>
                     </a:stretch>
@@ -10515,13 +11365,13 @@
         <w:pStyle w:val="Ttulo4"/>
         <w:contextualSpacing w:val="0"/>
       </w:pPr>
-      <w:bookmarkStart w:id="76" w:name="h.xeq5u2lur3oh" w:colFirst="0" w:colLast="0"/>
-      <w:bookmarkStart w:id="77" w:name="_Toc462998767"/>
-      <w:bookmarkEnd w:id="76"/>
+      <w:bookmarkStart w:id="77" w:name="h.xeq5u2lur3oh" w:colFirst="0" w:colLast="0"/>
+      <w:bookmarkStart w:id="78" w:name="_Toc462998767"/>
+      <w:bookmarkEnd w:id="77"/>
       <w:r>
         <w:t>Reguladores automáticos de voltaje (AVR)</w:t>
       </w:r>
-      <w:bookmarkEnd w:id="77"/>
+      <w:bookmarkEnd w:id="78"/>
       <w:r>
         <w:t xml:space="preserve"> </w:t>
       </w:r>
@@ -10537,7 +11387,6 @@
       <w:r>
         <w:rPr>
           <w:noProof/>
-          <w:lang w:val="en-US" w:eastAsia="en-US"/>
         </w:rPr>
         <w:drawing>
           <wp:anchor distT="0" distB="0" distL="0" distR="0" simplePos="0" relativeHeight="251668480" behindDoc="0" locked="0" layoutInCell="0" allowOverlap="0">
@@ -10561,7 +11410,7 @@
                     <pic:cNvPicPr preferRelativeResize="0"/>
                   </pic:nvPicPr>
                   <pic:blipFill>
-                    <a:blip r:embed="rId70" cstate="print"/>
+                    <a:blip r:embed="rId71" cstate="print"/>
                     <a:stretch>
                       <a:fillRect/>
                     </a:stretch>
@@ -10612,7 +11461,15 @@
         <w:contextualSpacing w:val="0"/>
       </w:pPr>
       <w:r>
-        <w:t>Son dispositivos muy útiles, pero están desapareciendo como dispositivo independiente, ya que suelen estar integrados en SAIs.</w:t>
+        <w:t xml:space="preserve">Son dispositivos muy útiles, pero están desapareciendo como dispositivo independiente, ya que suelen estar integrados en </w:t>
+      </w:r>
+      <w:proofErr w:type="spellStart"/>
+      <w:r>
+        <w:t>SAIs</w:t>
+      </w:r>
+      <w:proofErr w:type="spellEnd"/>
+      <w:r>
+        <w:t>.</w:t>
       </w:r>
     </w:p>
     <w:p>
@@ -10625,27 +11482,43 @@
       <w:pPr>
         <w:pStyle w:val="Ttulo3"/>
       </w:pPr>
-      <w:bookmarkStart w:id="78" w:name="h.m1bmko9znef6" w:colFirst="0" w:colLast="0"/>
-      <w:bookmarkStart w:id="79" w:name="_Toc462998768"/>
-      <w:bookmarkEnd w:id="78"/>
+      <w:bookmarkStart w:id="79" w:name="h.m1bmko9znef6" w:colFirst="0" w:colLast="0"/>
+      <w:bookmarkStart w:id="80" w:name="_Toc462998768"/>
+      <w:bookmarkEnd w:id="79"/>
       <w:r>
         <w:t>Sistemas de Alimentación Ininterrumpida (SAI)</w:t>
       </w:r>
-      <w:bookmarkEnd w:id="79"/>
-    </w:p>
-    <w:p>
-      <w:pPr>
-        <w:pStyle w:val="Normal1"/>
-        <w:contextualSpacing w:val="0"/>
-      </w:pPr>
-    </w:p>
-    <w:p>
-      <w:pPr>
-        <w:pStyle w:val="Normal1"/>
-        <w:contextualSpacing w:val="0"/>
-      </w:pPr>
-      <w:r>
-        <w:t>SAI son las siglas en español de Sistema de Alimentación Ininterrupida. A menudo lo vemos abreviado también como UPS, del inglés Uninterruptiblepowersupply.</w:t>
+      <w:bookmarkEnd w:id="80"/>
+    </w:p>
+    <w:p>
+      <w:pPr>
+        <w:pStyle w:val="Normal1"/>
+        <w:contextualSpacing w:val="0"/>
+      </w:pPr>
+    </w:p>
+    <w:p>
+      <w:pPr>
+        <w:pStyle w:val="Normal1"/>
+        <w:contextualSpacing w:val="0"/>
+      </w:pPr>
+      <w:r>
+        <w:t xml:space="preserve">SAI son las siglas en español de Sistema de Alimentación </w:t>
+      </w:r>
+      <w:proofErr w:type="spellStart"/>
+      <w:r>
+        <w:t>Ininterrupida</w:t>
+      </w:r>
+      <w:proofErr w:type="spellEnd"/>
+      <w:r>
+        <w:t xml:space="preserve">. A menudo lo vemos abreviado también como UPS, del inglés </w:t>
+      </w:r>
+      <w:proofErr w:type="spellStart"/>
+      <w:r>
+        <w:t>Uninterruptiblepowersupply</w:t>
+      </w:r>
+      <w:proofErr w:type="spellEnd"/>
+      <w:r>
+        <w:t>.</w:t>
       </w:r>
     </w:p>
     <w:p>
@@ -10672,7 +11545,6 @@
       <w:r>
         <w:rPr>
           <w:noProof/>
-          <w:lang w:val="en-US" w:eastAsia="en-US"/>
         </w:rPr>
         <w:drawing>
           <wp:inline distT="0" distB="0" distL="0" distR="0">
@@ -10688,7 +11560,7 @@
                     <pic:cNvPicPr preferRelativeResize="0"/>
                   </pic:nvPicPr>
                   <pic:blipFill>
-                    <a:blip r:embed="rId71" cstate="print"/>
+                    <a:blip r:embed="rId72" cstate="print"/>
                     <a:stretch>
                       <a:fillRect/>
                     </a:stretch>
@@ -10711,7 +11583,6 @@
       <w:r>
         <w:rPr>
           <w:noProof/>
-          <w:lang w:val="en-US" w:eastAsia="en-US"/>
         </w:rPr>
         <w:drawing>
           <wp:inline distT="0" distB="0" distL="0" distR="0">
@@ -10727,7 +11598,7 @@
                     <pic:cNvPicPr preferRelativeResize="0"/>
                   </pic:nvPicPr>
                   <pic:blipFill>
-                    <a:blip r:embed="rId72" cstate="print"/>
+                    <a:blip r:embed="rId73" cstate="print"/>
                     <a:stretch>
                       <a:fillRect/>
                     </a:stretch>
@@ -10754,7 +11625,15 @@
         <w:contextualSpacing w:val="0"/>
       </w:pPr>
       <w:r>
-        <w:t>Los SAIs contienen en su interior algún tipo de batería, capaz de acumular electricidad. El SAI se enchufa a la red eléctrica y con esa energía va recargando su batería. Los aparatos electrónicos que se quieran proteger se enchufan al SAI. Ante un suministro de energía eléctrica deficiente en la red eléctrica, el SAI proporcionará energía eléctrica al aparato que tenga enchufado sacándola de su batería, y evitando que se apague. Si es un ordenador, el evitar un apagado brusco evitará pérdidas de información.</w:t>
+        <w:t xml:space="preserve">Los </w:t>
+      </w:r>
+      <w:proofErr w:type="spellStart"/>
+      <w:r>
+        <w:t>SAIs</w:t>
+      </w:r>
+      <w:proofErr w:type="spellEnd"/>
+      <w:r>
+        <w:t xml:space="preserve"> contienen en su interior algún tipo de batería, capaz de acumular electricidad. El SAI se enchufa a la red eléctrica y con esa energía va recargando su batería. Los aparatos electrónicos que se quieran proteger se enchufan al SAI. Ante un suministro de energía eléctrica deficiente en la red eléctrica, el SAI proporcionará energía eléctrica al aparato que tenga enchufado sacándola de su batería, y evitando que se apague. Si es un ordenador, el evitar un apagado brusco evitará pérdidas de información.</w:t>
       </w:r>
     </w:p>
     <w:p>
@@ -10766,9 +11645,7 @@
       <w:r>
         <w:rPr>
           <w:noProof/>
-          <w:lang w:val="en-US" w:eastAsia="en-US"/>
-        </w:rPr>
-        <w:lastRenderedPageBreak/>
+        </w:rPr>
         <w:drawing>
           <wp:inline distT="0" distB="0" distL="0" distR="0">
             <wp:extent cx="3924300" cy="1485900"/>
@@ -10783,7 +11660,7 @@
                     <pic:cNvPicPr preferRelativeResize="0"/>
                   </pic:nvPicPr>
                   <pic:blipFill>
-                    <a:blip r:embed="rId73" cstate="print"/>
+                    <a:blip r:embed="rId74" cstate="print"/>
                     <a:stretch>
                       <a:fillRect/>
                     </a:stretch>
@@ -10821,15 +11698,28 @@
       <w:r>
         <w:t xml:space="preserve">El SAI se conecta al suministro de la red eléctrica mediante un cable de alimentación que tenga un enchufe normalizado del país correspondiente (enchufe </w:t>
       </w:r>
-      <w:hyperlink r:id="rId74">
+      <w:hyperlink r:id="rId75">
+        <w:proofErr w:type="spellStart"/>
         <w:r>
           <w:t>schuko</w:t>
         </w:r>
       </w:hyperlink>
       <w:r>
-        <w:t xml:space="preserve">en España), y los ordenadores se conectan a él bien mediante el mismo tipo de enchufe (Schuko) o bien mediante alguno de los conocidos conectores IEC, en especial </w:t>
-      </w:r>
-      <w:hyperlink r:id="rId75" w:anchor="Conectores_C13_y_C14">
+        <w:t>en</w:t>
+      </w:r>
+      <w:proofErr w:type="spellEnd"/>
+      <w:r>
+        <w:t xml:space="preserve"> España), y los ordenadores se conectan a él bien mediante el mismo tipo de enchufe (</w:t>
+      </w:r>
+      <w:proofErr w:type="spellStart"/>
+      <w:r>
+        <w:t>Schuko</w:t>
+      </w:r>
+      <w:proofErr w:type="spellEnd"/>
+      <w:r>
+        <w:t xml:space="preserve">) o bien mediante alguno de los conocidos conectores IEC, en especial </w:t>
+      </w:r>
+      <w:hyperlink r:id="rId76" w:anchor="Conectores_C13_y_C14">
         <w:r>
           <w:t>el C13/C14</w:t>
         </w:r>
@@ -10850,7 +11740,23 @@
         <w:contextualSpacing w:val="0"/>
       </w:pPr>
       <w:r>
-        <w:t>Casi todos los SAIs disponen de alguna aplicación de monitorización: se conectan al equipo que protegen por un cable serie, usb o por red. El programa de monitorización puede realizar acciones como hibernar el equipo, vaciar cachés de disco, apagar de manera seguro.</w:t>
+        <w:t xml:space="preserve">Casi todos los </w:t>
+      </w:r>
+      <w:proofErr w:type="spellStart"/>
+      <w:r>
+        <w:t>SAIs</w:t>
+      </w:r>
+      <w:proofErr w:type="spellEnd"/>
+      <w:r>
+        <w:t xml:space="preserve"> disponen de alguna aplicación de monitorización: se conectan al equipo que protegen por un cable serie, </w:t>
+      </w:r>
+      <w:proofErr w:type="spellStart"/>
+      <w:r>
+        <w:t>usb</w:t>
+      </w:r>
+      <w:proofErr w:type="spellEnd"/>
+      <w:r>
+        <w:t xml:space="preserve"> o por red. El programa de monitorización puede realizar acciones como hibernar el equipo, vaciar cachés de disco, apagar de manera seguro.</w:t>
       </w:r>
     </w:p>
     <w:p>
@@ -10864,13 +11770,13 @@
         <w:pStyle w:val="Ttulo5"/>
         <w:contextualSpacing w:val="0"/>
       </w:pPr>
-      <w:bookmarkStart w:id="80" w:name="h.uabev9di5v9b" w:colFirst="0" w:colLast="0"/>
-      <w:bookmarkStart w:id="81" w:name="_Toc462998769"/>
-      <w:bookmarkEnd w:id="80"/>
+      <w:bookmarkStart w:id="81" w:name="h.uabev9di5v9b" w:colFirst="0" w:colLast="0"/>
+      <w:bookmarkStart w:id="82" w:name="_Toc462998769"/>
+      <w:bookmarkEnd w:id="81"/>
       <w:r>
         <w:t>La batería, el cargador y el inversor.</w:t>
       </w:r>
-      <w:bookmarkEnd w:id="81"/>
+      <w:bookmarkEnd w:id="82"/>
     </w:p>
     <w:p>
       <w:pPr>
@@ -10884,7 +11790,7 @@
         </w:rPr>
         <w:t xml:space="preserve">Las baterías de los SAI suelen ser de </w:t>
       </w:r>
-      <w:hyperlink r:id="rId76">
+      <w:hyperlink r:id="rId77">
         <w:r>
           <w:rPr>
             <w:color w:val="1D5DAB"/>
@@ -10910,7 +11816,6 @@
       <w:r>
         <w:rPr>
           <w:noProof/>
-          <w:lang w:val="en-US" w:eastAsia="en-US"/>
         </w:rPr>
         <w:drawing>
           <wp:inline distT="0" distB="0" distL="0" distR="0">
@@ -10926,7 +11831,7 @@
                     <pic:cNvPicPr preferRelativeResize="0"/>
                   </pic:nvPicPr>
                   <pic:blipFill>
-                    <a:blip r:embed="rId77" cstate="print"/>
+                    <a:blip r:embed="rId78" cstate="print"/>
                     <a:stretch>
                       <a:fillRect/>
                     </a:stretch>
@@ -10962,7 +11867,7 @@
         </w:rPr>
         <w:t xml:space="preserve">No se suelen utilizar otro tipo de baterías, como las de </w:t>
       </w:r>
-      <w:hyperlink r:id="rId78">
+      <w:hyperlink r:id="rId79">
         <w:r>
           <w:rPr>
             <w:color w:val="auto"/>
@@ -10985,7 +11890,7 @@
         </w:rPr>
         <w:t xml:space="preserve">, o las de </w:t>
       </w:r>
-      <w:hyperlink r:id="rId79">
+      <w:hyperlink r:id="rId80">
         <w:r>
           <w:rPr>
             <w:color w:val="auto"/>
@@ -10999,23 +11904,38 @@
           <w:color w:val="auto"/>
           <w:highlight w:val="white"/>
         </w:rPr>
-        <w:t xml:space="preserve"> debido a que en general, no son capaces de entregar demasiada energía rápidamente y presentan algunos inconvenientes. No obstante, algunas sí son aptas para su utilización en SAIs, pero encarecen mucho el producto.</w:t>
-      </w:r>
-    </w:p>
-    <w:p>
-      <w:pPr>
-        <w:pStyle w:val="Normal1"/>
-        <w:contextualSpacing w:val="0"/>
-        <w:rPr>
-          <w:color w:val="auto"/>
-        </w:rPr>
-      </w:pPr>
+        <w:t xml:space="preserve"> debido a que en general, no son capaces de entregar demasiada energía rápidamente y presentan algunos inconvenientes. No obstante, algunas sí son aptas para su utilización en </w:t>
+      </w:r>
+      <w:proofErr w:type="spellStart"/>
       <w:r>
         <w:rPr>
           <w:color w:val="auto"/>
           <w:highlight w:val="white"/>
         </w:rPr>
-        <w:lastRenderedPageBreak/>
+        <w:t>SAIs</w:t>
+      </w:r>
+      <w:proofErr w:type="spellEnd"/>
+      <w:r>
+        <w:rPr>
+          <w:color w:val="auto"/>
+          <w:highlight w:val="white"/>
+        </w:rPr>
+        <w:t>, pero encarecen mucho el producto.</w:t>
+      </w:r>
+    </w:p>
+    <w:p>
+      <w:pPr>
+        <w:pStyle w:val="Normal1"/>
+        <w:contextualSpacing w:val="0"/>
+        <w:rPr>
+          <w:color w:val="auto"/>
+        </w:rPr>
+      </w:pPr>
+      <w:r>
+        <w:rPr>
+          <w:color w:val="auto"/>
+          <w:highlight w:val="white"/>
+        </w:rPr>
         <w:t>Pueden encontrarse repuestos de la batería de casi todos los modelos de una cierta calidad. Las baterías reemplazadas deben ser procesadas convenientemente, ya que son contaminantes. No deben tirarse a la basura.</w:t>
       </w:r>
     </w:p>
@@ -11062,7 +11982,23 @@
           <w:color w:val="auto"/>
           <w:highlight w:val="white"/>
         </w:rPr>
-        <w:t xml:space="preserve">, que es la que viene por la red eléctrica, y tambien la que esperan los aparatos eléctricos conectados al SAI, así que para que la batería se recargue, el SAI lleva en su interior un circuito llamado </w:t>
+        <w:t xml:space="preserve">, que es la que viene por la red eléctrica, y </w:t>
+      </w:r>
+      <w:proofErr w:type="spellStart"/>
+      <w:r>
+        <w:rPr>
+          <w:color w:val="auto"/>
+          <w:highlight w:val="white"/>
+        </w:rPr>
+        <w:t>tambien</w:t>
+      </w:r>
+      <w:proofErr w:type="spellEnd"/>
+      <w:r>
+        <w:rPr>
+          <w:color w:val="auto"/>
+          <w:highlight w:val="white"/>
+        </w:rPr>
+        <w:t xml:space="preserve"> la que esperan los aparatos eléctricos conectados al SAI, así que para que la batería se recargue, el SAI lleva en su interior un circuito llamado </w:t>
       </w:r>
       <w:r>
         <w:rPr>
@@ -11157,13 +12093,13 @@
       <w:pPr>
         <w:pStyle w:val="Ttulo3"/>
       </w:pPr>
-      <w:bookmarkStart w:id="82" w:name="h.8hkccxhol7z7" w:colFirst="0" w:colLast="0"/>
-      <w:bookmarkStart w:id="83" w:name="_Toc462998770"/>
-      <w:bookmarkEnd w:id="82"/>
+      <w:bookmarkStart w:id="83" w:name="h.8hkccxhol7z7" w:colFirst="0" w:colLast="0"/>
+      <w:bookmarkStart w:id="84" w:name="_Toc462998770"/>
+      <w:bookmarkEnd w:id="83"/>
       <w:r>
         <w:t>Tipos de SAI</w:t>
       </w:r>
-      <w:bookmarkEnd w:id="83"/>
+      <w:bookmarkEnd w:id="84"/>
     </w:p>
     <w:p>
       <w:pPr>
@@ -11186,13 +12122,21 @@
         <w:pStyle w:val="Ttulo6"/>
         <w:contextualSpacing w:val="0"/>
       </w:pPr>
-      <w:bookmarkStart w:id="84" w:name="h.5cskejqwie7d" w:colFirst="0" w:colLast="0"/>
-      <w:bookmarkStart w:id="85" w:name="_Toc462998771"/>
-      <w:bookmarkEnd w:id="84"/>
-      <w:r>
-        <w:t>Off-Line pasivos, también llamados "Stand-by".</w:t>
-      </w:r>
+      <w:bookmarkStart w:id="85" w:name="h.5cskejqwie7d" w:colFirst="0" w:colLast="0"/>
+      <w:bookmarkStart w:id="86" w:name="_Toc462998771"/>
       <w:bookmarkEnd w:id="85"/>
+      <w:r>
+        <w:t>Off-Line pasivos, también llamados "Stand-</w:t>
+      </w:r>
+      <w:proofErr w:type="spellStart"/>
+      <w:r>
+        <w:t>by</w:t>
+      </w:r>
+      <w:proofErr w:type="spellEnd"/>
+      <w:r>
+        <w:t>".</w:t>
+      </w:r>
+      <w:bookmarkEnd w:id="86"/>
     </w:p>
     <w:p>
       <w:pPr>
@@ -11207,7 +12151,23 @@
           <w:color w:val="auto"/>
           <w:highlight w:val="white"/>
         </w:rPr>
-        <w:t xml:space="preserve">Los sai off-line son los más comunes, los más sencillos y también los más económicos. Constan de un </w:t>
+        <w:t xml:space="preserve">Los </w:t>
+      </w:r>
+      <w:proofErr w:type="spellStart"/>
+      <w:r>
+        <w:rPr>
+          <w:color w:val="auto"/>
+          <w:highlight w:val="white"/>
+        </w:rPr>
+        <w:t>sai</w:t>
+      </w:r>
+      <w:proofErr w:type="spellEnd"/>
+      <w:r>
+        <w:rPr>
+          <w:color w:val="auto"/>
+          <w:highlight w:val="white"/>
+        </w:rPr>
+        <w:t xml:space="preserve"> off-line son los más comunes, los más sencillos y también los más económicos. Constan de un </w:t>
       </w:r>
       <w:r>
         <w:rPr>
@@ -11255,7 +12215,23 @@
           <w:color w:val="auto"/>
           <w:highlight w:val="white"/>
         </w:rPr>
-        <w:t xml:space="preserve">Pero el SAI Off-line sólo obtiene energía de la batería cuando hay una ausencia de suministro, un microcorte o una bajada de tensión importante. Para ello, un circuito </w:t>
+        <w:t xml:space="preserve">Pero el SAI Off-line sólo obtiene energía de la batería cuando hay una ausencia de suministro, un </w:t>
+      </w:r>
+      <w:proofErr w:type="spellStart"/>
+      <w:r>
+        <w:rPr>
+          <w:color w:val="auto"/>
+          <w:highlight w:val="white"/>
+        </w:rPr>
+        <w:t>microcorte</w:t>
+      </w:r>
+      <w:proofErr w:type="spellEnd"/>
+      <w:r>
+        <w:rPr>
+          <w:color w:val="auto"/>
+          <w:highlight w:val="white"/>
+        </w:rPr>
+        <w:t xml:space="preserve"> o una bajada de tensión importante. Para ello, un circuito </w:t>
       </w:r>
       <w:r>
         <w:rPr>
@@ -11295,12 +12271,11 @@
         <w:contextualSpacing w:val="0"/>
         <w:jc w:val="center"/>
       </w:pPr>
-      <w:bookmarkStart w:id="86" w:name="h.su2q41ate7bb" w:colFirst="0" w:colLast="0"/>
-      <w:bookmarkEnd w:id="86"/>
-      <w:r>
-        <w:rPr>
-          <w:noProof/>
-          <w:lang w:val="en-US" w:eastAsia="en-US"/>
+      <w:bookmarkStart w:id="87" w:name="h.su2q41ate7bb" w:colFirst="0" w:colLast="0"/>
+      <w:bookmarkEnd w:id="87"/>
+      <w:r>
+        <w:rPr>
+          <w:noProof/>
         </w:rPr>
         <w:drawing>
           <wp:inline distT="0" distB="0" distL="0" distR="0">
@@ -11316,7 +12291,7 @@
                     <pic:cNvPicPr preferRelativeResize="0"/>
                   </pic:nvPicPr>
                   <pic:blipFill>
-                    <a:blip r:embed="rId80" cstate="print"/>
+                    <a:blip r:embed="rId81" cstate="print"/>
                     <a:stretch>
                       <a:fillRect/>
                     </a:stretch>
@@ -11416,6 +12391,7 @@
         </w:rPr>
         <w:t xml:space="preserve"> en la entrada que elimina los posibles </w:t>
       </w:r>
+      <w:proofErr w:type="spellStart"/>
       <w:r>
         <w:rPr>
           <w:b/>
@@ -11425,6 +12401,7 @@
         </w:rPr>
         <w:t>ruídos</w:t>
       </w:r>
+      <w:proofErr w:type="spellEnd"/>
       <w:r>
         <w:rPr>
           <w:color w:val="auto"/>
@@ -11438,14 +12415,13 @@
         <w:pStyle w:val="Ttulo6"/>
         <w:contextualSpacing w:val="0"/>
       </w:pPr>
-      <w:bookmarkStart w:id="87" w:name="h.ku7v2qejok0q" w:colFirst="0" w:colLast="0"/>
-      <w:bookmarkStart w:id="88" w:name="_Toc462998772"/>
-      <w:bookmarkEnd w:id="87"/>
-      <w:r>
-        <w:lastRenderedPageBreak/>
+      <w:bookmarkStart w:id="88" w:name="h.ku7v2qejok0q" w:colFirst="0" w:colLast="0"/>
+      <w:bookmarkStart w:id="89" w:name="_Toc462998772"/>
+      <w:bookmarkEnd w:id="88"/>
+      <w:r>
         <w:t>Off-Line interactivos, o con estabilizador o AVR</w:t>
       </w:r>
-      <w:bookmarkEnd w:id="88"/>
+      <w:bookmarkEnd w:id="89"/>
     </w:p>
     <w:p>
       <w:pPr>
@@ -11478,14 +12454,23 @@
         </w:rPr>
         <w:t xml:space="preserve"> (</w:t>
       </w:r>
-      <w:hyperlink r:id="rId81">
+      <w:hyperlink r:id="rId82">
         <w:r>
           <w:rPr>
             <w:color w:val="auto"/>
             <w:highlight w:val="white"/>
           </w:rPr>
-          <w:t>AVR- AutomaticVoltageRegulator</w:t>
+          <w:t xml:space="preserve">AVR- </w:t>
         </w:r>
+        <w:proofErr w:type="spellStart"/>
+        <w:r>
+          <w:rPr>
+            <w:color w:val="auto"/>
+            <w:highlight w:val="white"/>
+          </w:rPr>
+          <w:t>AutomaticVoltageRegulator</w:t>
+        </w:r>
+        <w:proofErr w:type="spellEnd"/>
       </w:hyperlink>
       <w:r>
         <w:rPr>
@@ -11510,7 +12495,6 @@
       <w:r>
         <w:rPr>
           <w:noProof/>
-          <w:lang w:val="en-US" w:eastAsia="en-US"/>
         </w:rPr>
         <w:drawing>
           <wp:inline distT="0" distB="0" distL="0" distR="0">
@@ -11526,7 +12510,7 @@
                     <pic:cNvPicPr preferRelativeResize="0"/>
                   </pic:nvPicPr>
                   <pic:blipFill>
-                    <a:blip r:embed="rId82" cstate="print"/>
+                    <a:blip r:embed="rId83" cstate="print"/>
                     <a:stretch>
                       <a:fillRect/>
                     </a:stretch>
@@ -11552,13 +12536,18 @@
         <w:pStyle w:val="Ttulo6"/>
         <w:contextualSpacing w:val="0"/>
       </w:pPr>
-      <w:bookmarkStart w:id="89" w:name="h.z87pis177qj3" w:colFirst="0" w:colLast="0"/>
-      <w:bookmarkStart w:id="90" w:name="_Toc462998773"/>
-      <w:bookmarkEnd w:id="89"/>
-      <w:r>
-        <w:t>On line, en línea o de doble conversión.</w:t>
-      </w:r>
+      <w:bookmarkStart w:id="90" w:name="h.z87pis177qj3" w:colFirst="0" w:colLast="0"/>
+      <w:bookmarkStart w:id="91" w:name="_Toc462998773"/>
       <w:bookmarkEnd w:id="90"/>
+      <w:proofErr w:type="spellStart"/>
+      <w:r>
+        <w:t>On</w:t>
+      </w:r>
+      <w:proofErr w:type="spellEnd"/>
+      <w:r>
+        <w:t xml:space="preserve"> line, en línea o de doble conversión.</w:t>
+      </w:r>
+      <w:bookmarkEnd w:id="91"/>
     </w:p>
     <w:p>
       <w:pPr>
@@ -11585,7 +12574,6 @@
       <w:r>
         <w:rPr>
           <w:noProof/>
-          <w:lang w:val="en-US" w:eastAsia="en-US"/>
         </w:rPr>
         <w:drawing>
           <wp:inline distT="0" distB="0" distL="0" distR="0">
@@ -11601,7 +12589,7 @@
                     <pic:cNvPicPr preferRelativeResize="0"/>
                   </pic:nvPicPr>
                   <pic:blipFill>
-                    <a:blip r:embed="rId83" cstate="print"/>
+                    <a:blip r:embed="rId84" cstate="print"/>
                     <a:stretch>
                       <a:fillRect/>
                     </a:stretch>
@@ -11659,13 +12647,21 @@
         <w:pStyle w:val="Ttulo6"/>
         <w:contextualSpacing w:val="0"/>
       </w:pPr>
-      <w:bookmarkStart w:id="91" w:name="h.rtkvjbxia7g0" w:colFirst="0" w:colLast="0"/>
-      <w:bookmarkStart w:id="92" w:name="_Toc462998774"/>
-      <w:bookmarkEnd w:id="91"/>
-      <w:r>
-        <w:t>El By-pass de los SAI online:</w:t>
-      </w:r>
+      <w:bookmarkStart w:id="92" w:name="h.rtkvjbxia7g0" w:colFirst="0" w:colLast="0"/>
+      <w:bookmarkStart w:id="93" w:name="_Toc462998774"/>
       <w:bookmarkEnd w:id="92"/>
+      <w:r>
+        <w:t xml:space="preserve">El </w:t>
+      </w:r>
+      <w:proofErr w:type="spellStart"/>
+      <w:r>
+        <w:t>By-pass</w:t>
+      </w:r>
+      <w:proofErr w:type="spellEnd"/>
+      <w:r>
+        <w:t xml:space="preserve"> de los SAI online:</w:t>
+      </w:r>
+      <w:bookmarkEnd w:id="93"/>
     </w:p>
     <w:p>
       <w:pPr>
@@ -11682,7 +12678,15 @@
         <w:contextualSpacing w:val="0"/>
       </w:pPr>
       <w:r>
-        <w:t>El Bypass (del inglés by-pass) es un simple conmutador, que conecta directamente la entrada de AC con la salida de AC en un SAI online, con la única intención de poder realizar tareas de mantenimiento en la batería.</w:t>
+        <w:t xml:space="preserve">El Bypass (del inglés </w:t>
+      </w:r>
+      <w:proofErr w:type="spellStart"/>
+      <w:r>
+        <w:t>by-pass</w:t>
+      </w:r>
+      <w:proofErr w:type="spellEnd"/>
+      <w:r>
+        <w:t>) es un simple conmutador, que conecta directamente la entrada de AC con la salida de AC en un SAI online, con la única intención de poder realizar tareas de mantenimiento en la batería.</w:t>
       </w:r>
     </w:p>
     <w:p>
@@ -11696,14 +12700,13 @@
         <w:pStyle w:val="Ttulo5"/>
         <w:contextualSpacing w:val="0"/>
       </w:pPr>
-      <w:bookmarkStart w:id="93" w:name="h.ff131vwtfrkw" w:colFirst="0" w:colLast="0"/>
-      <w:bookmarkStart w:id="94" w:name="_Toc462998775"/>
-      <w:bookmarkEnd w:id="93"/>
-      <w:r>
-        <w:lastRenderedPageBreak/>
+      <w:bookmarkStart w:id="94" w:name="h.ff131vwtfrkw" w:colFirst="0" w:colLast="0"/>
+      <w:bookmarkStart w:id="95" w:name="_Toc462998775"/>
+      <w:bookmarkEnd w:id="94"/>
+      <w:r>
         <w:t>Capacidad y tiempo de suministro.</w:t>
       </w:r>
-      <w:bookmarkEnd w:id="94"/>
+      <w:bookmarkEnd w:id="95"/>
     </w:p>
     <w:p>
       <w:pPr>
@@ -11718,7 +12721,23 @@
           <w:color w:val="auto"/>
           <w:highlight w:val="white"/>
         </w:rPr>
-        <w:t xml:space="preserve">Los SAIs no fueron ideados para proporcionar energía a los equipos durante mucho tiempo. La idea es mantener la corriente el tiempo necesario para que el equipo pueda salvaguardar los datos adecuadamente (por ejemplo, cerrando bases de datos, servicios, o hibernando), bien manualmente o bien automáticamente... es decir... hablamos de </w:t>
+        <w:t xml:space="preserve">Los </w:t>
+      </w:r>
+      <w:proofErr w:type="spellStart"/>
+      <w:r>
+        <w:rPr>
+          <w:color w:val="auto"/>
+          <w:highlight w:val="white"/>
+        </w:rPr>
+        <w:t>SAIs</w:t>
+      </w:r>
+      <w:proofErr w:type="spellEnd"/>
+      <w:r>
+        <w:rPr>
+          <w:color w:val="auto"/>
+          <w:highlight w:val="white"/>
+        </w:rPr>
+        <w:t xml:space="preserve"> no fueron ideados para proporcionar energía a los equipos durante mucho tiempo. La idea es mantener la corriente el tiempo necesario para que el equipo pueda salvaguardar los datos adecuadamente (por ejemplo, cerrando bases de datos, servicios, o hibernando), bien manualmente o bien automáticamente... es decir... hablamos de </w:t>
       </w:r>
       <w:r>
         <w:rPr>
@@ -11783,7 +12802,7 @@
         </w:rPr>
         <w:t xml:space="preserve">Los fabricantes de SAI nos dan una idea de su capacidad utilizando una unidad de medida poco conocida: el </w:t>
       </w:r>
-      <w:hyperlink r:id="rId84">
+      <w:hyperlink r:id="rId85">
         <w:r>
           <w:rPr>
             <w:b/>
@@ -11800,7 +12819,7 @@
         </w:rPr>
         <w:t xml:space="preserve">. Esa unidad de medida tiene que ver con la </w:t>
       </w:r>
-      <w:hyperlink r:id="rId85">
+      <w:hyperlink r:id="rId86">
         <w:r>
           <w:rPr>
             <w:color w:val="auto"/>
@@ -11832,6 +12851,7 @@
         </w:rPr>
         <w:t xml:space="preserve">Sin embargo, cuando compramos un ordenador (u otro equipo), los fabricantes nos acostumbran a hablarnos de su "consumo" en </w:t>
       </w:r>
+      <w:proofErr w:type="spellStart"/>
       <w:r>
         <w:rPr>
           <w:b/>
@@ -11840,6 +12860,7 @@
         </w:rPr>
         <w:t>Watios</w:t>
       </w:r>
+      <w:proofErr w:type="spellEnd"/>
       <w:r>
         <w:rPr>
           <w:color w:val="auto"/>
@@ -11867,7 +12888,7 @@
           <w:rStyle w:val="Refdenotaalpie"/>
           <w:color w:val="auto"/>
         </w:rPr>
-        <w:footnoteReference w:id="4"/>
+        <w:footnoteReference w:id="3"/>
       </w:r>
       <w:r>
         <w:rPr>
@@ -11894,7 +12915,39 @@
           <w:color w:val="auto"/>
           <w:highlight w:val="white"/>
         </w:rPr>
-        <w:t>Si expresan la potencia en Watios, divide ese valor por 0.7. El resultado serán los Voltio-Amperios que deberá tener el SAI. Ej: Para un equipo de 450W se necesita un SAI de al menos 643VA (Sacado de dividir 450/0.7)</w:t>
+        <w:t xml:space="preserve">Si expresan la potencia en </w:t>
+      </w:r>
+      <w:proofErr w:type="spellStart"/>
+      <w:r>
+        <w:rPr>
+          <w:color w:val="auto"/>
+          <w:highlight w:val="white"/>
+        </w:rPr>
+        <w:t>Watios</w:t>
+      </w:r>
+      <w:proofErr w:type="spellEnd"/>
+      <w:r>
+        <w:rPr>
+          <w:color w:val="auto"/>
+          <w:highlight w:val="white"/>
+        </w:rPr>
+        <w:t xml:space="preserve">, divide ese valor por 0.7. El resultado serán los Voltio-Amperios que deberá tener el SAI. </w:t>
+      </w:r>
+      <w:proofErr w:type="spellStart"/>
+      <w:r>
+        <w:rPr>
+          <w:color w:val="auto"/>
+          <w:highlight w:val="white"/>
+        </w:rPr>
+        <w:t>Ej</w:t>
+      </w:r>
+      <w:proofErr w:type="spellEnd"/>
+      <w:r>
+        <w:rPr>
+          <w:color w:val="auto"/>
+          <w:highlight w:val="white"/>
+        </w:rPr>
+        <w:t>: Para un equipo de 450W se necesita un SAI de al menos 643VA (Sacado de dividir 450/0.7)</w:t>
       </w:r>
     </w:p>
     <w:p>
@@ -11930,15 +12983,13 @@
         </w:rPr>
         <w:t>Resumiendo:</w:t>
       </w:r>
-      <w:bookmarkStart w:id="95" w:name="_GoBack"/>
-      <w:bookmarkEnd w:id="95"/>
     </w:p>
     <w:tbl>
       <w:tblPr>
         <w:tblStyle w:val="Tablaconcuadrcula"/>
         <w:tblW w:w="0" w:type="auto"/>
         <w:tblInd w:w="3369" w:type="dxa"/>
-        <w:tblLook w:val="04A0"/>
+        <w:tblLook w:val="04A0" w:firstRow="1" w:lastRow="0" w:firstColumn="1" w:lastColumn="0" w:noHBand="0" w:noVBand="1"/>
       </w:tblPr>
       <w:tblGrid>
         <w:gridCol w:w="2976"/>
@@ -12239,7 +13290,23 @@
           <w:color w:val="auto"/>
           <w:highlight w:val="white"/>
         </w:rPr>
-        <w:t>Hay SAIs de todos los tamaños, desde los muy muy pequeños para equipos domésticos y de pequeña oficina hasta los muy muy grandes, para grandes instalaciones y servidores, como éste de la foto, de 500000VA.</w:t>
+        <w:t xml:space="preserve">Hay </w:t>
+      </w:r>
+      <w:proofErr w:type="spellStart"/>
+      <w:r>
+        <w:rPr>
+          <w:color w:val="auto"/>
+          <w:highlight w:val="white"/>
+        </w:rPr>
+        <w:t>SAIs</w:t>
+      </w:r>
+      <w:proofErr w:type="spellEnd"/>
+      <w:r>
+        <w:rPr>
+          <w:color w:val="auto"/>
+          <w:highlight w:val="white"/>
+        </w:rPr>
+        <w:t xml:space="preserve"> de todos los tamaños, desde los muy muy pequeños para equipos domésticos y de pequeña oficina hasta los muy muy grandes, para grandes instalaciones y servidores, como éste de la foto, de 500000VA.</w:t>
       </w:r>
     </w:p>
     <w:p>
@@ -12255,9 +13322,7 @@
         <w:rPr>
           <w:noProof/>
           <w:color w:val="auto"/>
-          <w:lang w:val="en-US" w:eastAsia="en-US"/>
-        </w:rPr>
-        <w:lastRenderedPageBreak/>
+        </w:rPr>
         <w:drawing>
           <wp:inline distT="0" distB="0" distL="0" distR="0">
             <wp:extent cx="2981325" cy="2219325"/>
@@ -12272,7 +13337,7 @@
                     <pic:cNvPicPr preferRelativeResize="0"/>
                   </pic:nvPicPr>
                   <pic:blipFill>
-                    <a:blip r:embed="rId86" cstate="print"/>
+                    <a:blip r:embed="rId87" cstate="print"/>
                     <a:stretch>
                       <a:fillRect/>
                     </a:stretch>
@@ -12322,7 +13387,39 @@
           <w:color w:val="auto"/>
           <w:highlight w:val="white"/>
         </w:rPr>
-        <w:t>. Muy útiles para proteger ordenadores y dispositivos de comunicación del mismo armario. Cuando los SAI se colocan en RACK en general, se hace en la parte inferior, debido a dos motivos: por un lado, en la parte inferior es donde suelen estar las tomas eléctricas, y por el otro, las baterías de plomo pesan muuuuuuucho, así que colocándolos abajo es donde menos sufre el armario por el peso del SAI.</w:t>
+        <w:t xml:space="preserve">. Muy útiles para proteger ordenadores y dispositivos de comunicación del mismo armario. Cuando los SAI se colocan en RACK en general, se hace en la parte inferior, debido a dos motivos: por un lado, en la parte inferior es donde suelen estar </w:t>
+      </w:r>
+      <w:proofErr w:type="gramStart"/>
+      <w:r>
+        <w:rPr>
+          <w:color w:val="auto"/>
+          <w:highlight w:val="white"/>
+        </w:rPr>
+        <w:t>las tomas eléctricas</w:t>
+      </w:r>
+      <w:proofErr w:type="gramEnd"/>
+      <w:r>
+        <w:rPr>
+          <w:color w:val="auto"/>
+          <w:highlight w:val="white"/>
+        </w:rPr>
+        <w:t xml:space="preserve">, y por el otro, las baterías de plomo pesan </w:t>
+      </w:r>
+      <w:proofErr w:type="spellStart"/>
+      <w:r>
+        <w:rPr>
+          <w:color w:val="auto"/>
+          <w:highlight w:val="white"/>
+        </w:rPr>
+        <w:t>muuuuuuucho</w:t>
+      </w:r>
+      <w:proofErr w:type="spellEnd"/>
+      <w:r>
+        <w:rPr>
+          <w:color w:val="auto"/>
+          <w:highlight w:val="white"/>
+        </w:rPr>
+        <w:t>, así que colocándolos abajo es donde menos sufre el armario por el peso del SAI.</w:t>
       </w:r>
     </w:p>
     <w:p>
@@ -12416,7 +13513,6 @@
         <w:rPr>
           <w:noProof/>
           <w:color w:val="auto"/>
-          <w:lang w:val="en-US" w:eastAsia="en-US"/>
         </w:rPr>
         <w:drawing>
           <wp:inline distT="0" distB="0" distL="0" distR="0">
@@ -12432,7 +13528,7 @@
                     <pic:cNvPicPr preferRelativeResize="0"/>
                   </pic:nvPicPr>
                   <pic:blipFill>
-                    <a:blip r:embed="rId87" cstate="print"/>
+                    <a:blip r:embed="rId88" cstate="print"/>
                     <a:stretch>
                       <a:fillRect/>
                     </a:stretch>
@@ -12490,7 +13586,7 @@
       </w:pPr>
     </w:p>
     <w:sectPr>
-      <w:footerReference w:type="default" r:id="rId88"/>
+      <w:footerReference w:type="default" r:id="rId89"/>
       <w:pgSz w:w="12240" w:h="15840"/>
       <w:pgMar w:top="1440" w:right="1440" w:bottom="1440" w:left="1440" w:header="720" w:footer="720" w:gutter="0"/>
       <w:cols w:space="720"/>
@@ -12500,8 +13596,8 @@
 </file>
 
 <file path=word/endnotes.xml><?xml version="1.0" encoding="utf-8"?>
-<w:endnotes xmlns:ve="http://schemas.openxmlformats.org/markup-compatibility/2006" xmlns:o="urn:schemas-microsoft-com:office:office" xmlns:r="http://schemas.openxmlformats.org/officeDocument/2006/relationships" xmlns:m="http://schemas.openxmlformats.org/officeDocument/2006/math" xmlns:v="urn:schemas-microsoft-com:vml" xmlns:wp="http://schemas.openxmlformats.org/drawingml/2006/wordprocessingDrawing" xmlns:w10="urn:schemas-microsoft-com:office:word" xmlns:w="http://schemas.openxmlformats.org/wordprocessingml/2006/main" xmlns:wne="http://schemas.microsoft.com/office/word/2006/wordml">
-  <w:endnote w:type="separator" w:id="0">
+<w:endnotes xmlns:wpc="http://schemas.microsoft.com/office/word/2010/wordprocessingCanvas" xmlns:mc="http://schemas.openxmlformats.org/markup-compatibility/2006" xmlns:o="urn:schemas-microsoft-com:office:office" xmlns:r="http://schemas.openxmlformats.org/officeDocument/2006/relationships" xmlns:m="http://schemas.openxmlformats.org/officeDocument/2006/math" xmlns:v="urn:schemas-microsoft-com:vml" xmlns:wp14="http://schemas.microsoft.com/office/word/2010/wordprocessingDrawing" xmlns:wp="http://schemas.openxmlformats.org/drawingml/2006/wordprocessingDrawing" xmlns:w10="urn:schemas-microsoft-com:office:word" xmlns:w="http://schemas.openxmlformats.org/wordprocessingml/2006/main" xmlns:w14="http://schemas.microsoft.com/office/word/2010/wordml" xmlns:wpg="http://schemas.microsoft.com/office/word/2010/wordprocessingGroup" xmlns:wpi="http://schemas.microsoft.com/office/word/2010/wordprocessingInk" xmlns:wne="http://schemas.microsoft.com/office/word/2006/wordml" xmlns:wps="http://schemas.microsoft.com/office/word/2010/wordprocessingShape" mc:Ignorable="w14 wp14">
+  <w:endnote w:type="separator" w:id="-1">
     <w:p>
       <w:pPr>
         <w:spacing w:after="0" w:line="240" w:lineRule="auto"/>
@@ -12511,7 +13607,7 @@
       </w:r>
     </w:p>
   </w:endnote>
-  <w:endnote w:type="continuationSeparator" w:id="1">
+  <w:endnote w:type="continuationSeparator" w:id="0">
     <w:p>
       <w:pPr>
         <w:spacing w:after="0" w:line="240" w:lineRule="auto"/>
@@ -12525,7 +13621,7 @@
 </file>
 
 <file path=word/footer1.xml><?xml version="1.0" encoding="utf-8"?>
-<w:ftr xmlns:ve="http://schemas.openxmlformats.org/markup-compatibility/2006" xmlns:o="urn:schemas-microsoft-com:office:office" xmlns:r="http://schemas.openxmlformats.org/officeDocument/2006/relationships" xmlns:m="http://schemas.openxmlformats.org/officeDocument/2006/math" xmlns:v="urn:schemas-microsoft-com:vml" xmlns:wp="http://schemas.openxmlformats.org/drawingml/2006/wordprocessingDrawing" xmlns:w10="urn:schemas-microsoft-com:office:word" xmlns:w="http://schemas.openxmlformats.org/wordprocessingml/2006/main" xmlns:wne="http://schemas.microsoft.com/office/word/2006/wordml">
+<w:ftr xmlns:wpc="http://schemas.microsoft.com/office/word/2010/wordprocessingCanvas" xmlns:mc="http://schemas.openxmlformats.org/markup-compatibility/2006" xmlns:o="urn:schemas-microsoft-com:office:office" xmlns:r="http://schemas.openxmlformats.org/officeDocument/2006/relationships" xmlns:m="http://schemas.openxmlformats.org/officeDocument/2006/math" xmlns:v="urn:schemas-microsoft-com:vml" xmlns:wp14="http://schemas.microsoft.com/office/word/2010/wordprocessingDrawing" xmlns:wp="http://schemas.openxmlformats.org/drawingml/2006/wordprocessingDrawing" xmlns:w10="urn:schemas-microsoft-com:office:word" xmlns:w="http://schemas.openxmlformats.org/wordprocessingml/2006/main" xmlns:w14="http://schemas.microsoft.com/office/word/2010/wordml" xmlns:wpg="http://schemas.microsoft.com/office/word/2010/wordprocessingGroup" xmlns:wpi="http://schemas.microsoft.com/office/word/2010/wordprocessingInk" xmlns:wne="http://schemas.microsoft.com/office/word/2006/wordml" xmlns:wps="http://schemas.microsoft.com/office/word/2010/wordprocessingShape" mc:Ignorable="w14 wp14">
   <w:p>
     <w:pPr>
       <w:pStyle w:val="Normal1"/>
@@ -12548,11 +13644,11 @@
         <w:left w:w="10" w:type="dxa"/>
         <w:right w:w="10" w:type="dxa"/>
       </w:tblCellMar>
-      <w:tblLook w:val="0000"/>
+      <w:tblLook w:val="0000" w:firstRow="0" w:lastRow="0" w:firstColumn="0" w:lastColumn="0" w:noHBand="0" w:noVBand="0"/>
     </w:tblPr>
     <w:tblGrid>
-      <w:gridCol w:w="3738"/>
-      <w:gridCol w:w="1142"/>
+      <w:gridCol w:w="3400"/>
+      <w:gridCol w:w="898"/>
     </w:tblGrid>
     <w:tr>
       <w:tc>
@@ -12627,7 +13723,7 @@
             <w:rPr>
               <w:noProof/>
             </w:rPr>
-            <w:t>2</w:t>
+            <w:t>1</w:t>
           </w:r>
           <w:r>
             <w:rPr>
@@ -12651,7 +13747,7 @@
             <w:rPr>
               <w:noProof/>
             </w:rPr>
-            <w:t>35</w:t>
+            <w:t>37</w:t>
           </w:r>
           <w:r>
             <w:rPr>
@@ -12673,8 +13769,8 @@
 </file>
 
 <file path=word/footnotes.xml><?xml version="1.0" encoding="utf-8"?>
-<w:footnotes xmlns:ve="http://schemas.openxmlformats.org/markup-compatibility/2006" xmlns:o="urn:schemas-microsoft-com:office:office" xmlns:r="http://schemas.openxmlformats.org/officeDocument/2006/relationships" xmlns:m="http://schemas.openxmlformats.org/officeDocument/2006/math" xmlns:v="urn:schemas-microsoft-com:vml" xmlns:wp="http://schemas.openxmlformats.org/drawingml/2006/wordprocessingDrawing" xmlns:w10="urn:schemas-microsoft-com:office:word" xmlns:w="http://schemas.openxmlformats.org/wordprocessingml/2006/main" xmlns:wne="http://schemas.microsoft.com/office/word/2006/wordml">
-  <w:footnote w:type="separator" w:id="0">
+<w:footnotes xmlns:wpc="http://schemas.microsoft.com/office/word/2010/wordprocessingCanvas" xmlns:mc="http://schemas.openxmlformats.org/markup-compatibility/2006" xmlns:o="urn:schemas-microsoft-com:office:office" xmlns:r="http://schemas.openxmlformats.org/officeDocument/2006/relationships" xmlns:m="http://schemas.openxmlformats.org/officeDocument/2006/math" xmlns:v="urn:schemas-microsoft-com:vml" xmlns:wp14="http://schemas.microsoft.com/office/word/2010/wordprocessingDrawing" xmlns:wp="http://schemas.openxmlformats.org/drawingml/2006/wordprocessingDrawing" xmlns:w10="urn:schemas-microsoft-com:office:word" xmlns:w="http://schemas.openxmlformats.org/wordprocessingml/2006/main" xmlns:w14="http://schemas.microsoft.com/office/word/2010/wordml" xmlns:wpg="http://schemas.microsoft.com/office/word/2010/wordprocessingGroup" xmlns:wpi="http://schemas.microsoft.com/office/word/2010/wordprocessingInk" xmlns:wne="http://schemas.microsoft.com/office/word/2006/wordml" xmlns:wps="http://schemas.microsoft.com/office/word/2010/wordprocessingShape" mc:Ignorable="w14 wp14">
+  <w:footnote w:type="separator" w:id="-1">
     <w:p>
       <w:pPr>
         <w:spacing w:after="0" w:line="240" w:lineRule="auto"/>
@@ -12684,7 +13780,7 @@
       </w:r>
     </w:p>
   </w:footnote>
-  <w:footnote w:type="continuationSeparator" w:id="1">
+  <w:footnote w:type="continuationSeparator" w:id="0">
     <w:p>
       <w:pPr>
         <w:spacing w:after="0" w:line="240" w:lineRule="auto"/>
@@ -12694,7 +13790,7 @@
       </w:r>
     </w:p>
   </w:footnote>
-  <w:footnote w:id="2">
+  <w:footnote w:id="1">
     <w:p>
       <w:pPr>
         <w:pStyle w:val="Textonotapie"/>
@@ -12715,29 +13811,29 @@
       </w:hyperlink>
     </w:p>
   </w:footnote>
+  <w:footnote w:id="2">
+    <w:p>
+      <w:pPr>
+        <w:pStyle w:val="Textonotapie"/>
+      </w:pPr>
+      <w:r>
+        <w:rPr>
+          <w:rStyle w:val="Refdenotaalpie"/>
+        </w:rPr>
+        <w:footnoteRef/>
+      </w:r>
+      <w:r>
+        <w:t xml:space="preserve"> En todos los conectores de norma </w:t>
+      </w:r>
+      <w:r>
+        <w:t>IEC 60320-1</w:t>
+      </w:r>
+      <w:r>
+        <w:t>, los números pares corresponden al enchufe (macho), y los impares al conector (hembra)</w:t>
+      </w:r>
+    </w:p>
+  </w:footnote>
   <w:footnote w:id="3">
-    <w:p>
-      <w:pPr>
-        <w:pStyle w:val="Textonotapie"/>
-      </w:pPr>
-      <w:r>
-        <w:rPr>
-          <w:rStyle w:val="Refdenotaalpie"/>
-        </w:rPr>
-        <w:footnoteRef/>
-      </w:r>
-      <w:r>
-        <w:t xml:space="preserve"> En todos los conectores de norma </w:t>
-      </w:r>
-      <w:r>
-        <w:t>IEC 60320-1</w:t>
-      </w:r>
-      <w:r>
-        <w:t>, los números pares corresponden al enchufe (macho), y los impares al conector (hembra)</w:t>
-      </w:r>
-    </w:p>
-  </w:footnote>
-  <w:footnote w:id="4">
     <w:p>
       <w:pPr>
         <w:pStyle w:val="Textonotapie"/>
@@ -12762,7 +13858,7 @@
 </file>
 
 <file path=word/numbering.xml><?xml version="1.0" encoding="utf-8"?>
-<w:numbering xmlns:ve="http://schemas.openxmlformats.org/markup-compatibility/2006" xmlns:o="urn:schemas-microsoft-com:office:office" xmlns:r="http://schemas.openxmlformats.org/officeDocument/2006/relationships" xmlns:m="http://schemas.openxmlformats.org/officeDocument/2006/math" xmlns:v="urn:schemas-microsoft-com:vml" xmlns:wp="http://schemas.openxmlformats.org/drawingml/2006/wordprocessingDrawing" xmlns:w10="urn:schemas-microsoft-com:office:word" xmlns:w="http://schemas.openxmlformats.org/wordprocessingml/2006/main" xmlns:wne="http://schemas.microsoft.com/office/word/2006/wordml">
+<w:numbering xmlns:wpc="http://schemas.microsoft.com/office/word/2010/wordprocessingCanvas" xmlns:mc="http://schemas.openxmlformats.org/markup-compatibility/2006" xmlns:o="urn:schemas-microsoft-com:office:office" xmlns:r="http://schemas.openxmlformats.org/officeDocument/2006/relationships" xmlns:m="http://schemas.openxmlformats.org/officeDocument/2006/math" xmlns:v="urn:schemas-microsoft-com:vml" xmlns:wp14="http://schemas.microsoft.com/office/word/2010/wordprocessingDrawing" xmlns:wp="http://schemas.openxmlformats.org/drawingml/2006/wordprocessingDrawing" xmlns:w10="urn:schemas-microsoft-com:office:word" xmlns:w="http://schemas.openxmlformats.org/wordprocessingml/2006/main" xmlns:w14="http://schemas.microsoft.com/office/word/2010/wordml" xmlns:wpg="http://schemas.microsoft.com/office/word/2010/wordprocessingGroup" xmlns:wpi="http://schemas.microsoft.com/office/word/2010/wordprocessingInk" xmlns:wne="http://schemas.microsoft.com/office/word/2006/wordml" xmlns:wps="http://schemas.microsoft.com/office/word/2010/wordprocessingShape" mc:Ignorable="w14 wp14">
   <w:abstractNum w:abstractNumId="0">
     <w:nsid w:val="000452A6"/>
     <w:multiLevelType w:val="multilevel"/>
@@ -17135,7 +18231,7 @@
 </file>
 
 <file path=word/styles.xml><?xml version="1.0" encoding="utf-8"?>
-<w:styles xmlns:r="http://schemas.openxmlformats.org/officeDocument/2006/relationships" xmlns:w="http://schemas.openxmlformats.org/wordprocessingml/2006/main">
+<w:styles xmlns:mc="http://schemas.openxmlformats.org/markup-compatibility/2006" xmlns:r="http://schemas.openxmlformats.org/officeDocument/2006/relationships" xmlns:w="http://schemas.openxmlformats.org/wordprocessingml/2006/main" xmlns:w14="http://schemas.microsoft.com/office/word/2010/wordml" mc:Ignorable="w14">
   <w:docDefaults>
     <w:rPrDefault>
       <w:rPr>
@@ -17389,7 +18485,6 @@
     <w:uiPriority w:val="99"/>
     <w:semiHidden/>
     <w:unhideWhenUsed/>
-    <w:qFormat/>
     <w:tblPr>
       <w:tblInd w:w="0" w:type="dxa"/>
       <w:tblCellMar>
@@ -17556,7 +18651,6 @@
       <w:spacing w:after="0" w:line="240" w:lineRule="auto"/>
     </w:pPr>
     <w:tblPr>
-      <w:tblInd w:w="0" w:type="dxa"/>
       <w:tblBorders>
         <w:top w:val="single" w:sz="4" w:space="0" w:color="auto"/>
         <w:left w:val="single" w:sz="4" w:space="0" w:color="auto"/>
@@ -17565,12 +18659,6 @@
         <w:insideH w:val="single" w:sz="4" w:space="0" w:color="auto"/>
         <w:insideV w:val="single" w:sz="4" w:space="0" w:color="auto"/>
       </w:tblBorders>
-      <w:tblCellMar>
-        <w:top w:w="0" w:type="dxa"/>
-        <w:left w:w="108" w:type="dxa"/>
-        <w:bottom w:w="0" w:type="dxa"/>
-        <w:right w:w="108" w:type="dxa"/>
-      </w:tblCellMar>
     </w:tblPr>
   </w:style>
   <w:style w:type="paragraph" w:styleId="TDC1">
@@ -18131,7 +19219,7 @@
 </file>
 
 <file path=customXml/itemProps1.xml><?xml version="1.0" encoding="utf-8"?>
-<ds:datastoreItem xmlns:ds="http://schemas.openxmlformats.org/officeDocument/2006/customXml" ds:itemID="{6C90968A-DD8E-47E4-8D32-C7F029035836}">
+<ds:datastoreItem xmlns:ds="http://schemas.openxmlformats.org/officeDocument/2006/customXml" ds:itemID="{0B82505B-AE16-4C26-BBFE-2CD61147498C}">
   <ds:schemaRefs>
     <ds:schemaRef ds:uri="http://schemas.openxmlformats.org/officeDocument/2006/bibliography"/>
   </ds:schemaRefs>

</xml_diff>